<commit_message>
izmenjeni c i d ssu-ovi
</commit_message>
<xml_diff>
--- a/Dokumentacija/Faza 02 - SSU i prototip/SSU C Pregled jela (K).docx
+++ b/Dokumentacija/Faza 02 - SSU i prototip/SSU C Pregled jela (K).docx
@@ -1,6 +1,6 @@
 
 <file path=word/document.xml><?xml version="1.0" encoding="utf-8"?>
-<w:document xmlns:wpc="http://schemas.microsoft.com/office/word/2010/wordprocessingCanvas" xmlns:cx="http://schemas.microsoft.com/office/drawing/2014/chartex" xmlns:cx1="http://schemas.microsoft.com/office/drawing/2015/9/8/chartex" xmlns:cx2="http://schemas.microsoft.com/office/drawing/2015/10/21/chartex" xmlns:cx3="http://schemas.microsoft.com/office/drawing/2016/5/9/chartex" xmlns:cx4="http://schemas.microsoft.com/office/drawing/2016/5/10/chartex" xmlns:cx5="http://schemas.microsoft.com/office/drawing/2016/5/11/chartex" xmlns:cx6="http://schemas.microsoft.com/office/drawing/2016/5/12/chartex" xmlns:cx7="http://schemas.microsoft.com/office/drawing/2016/5/13/chartex" xmlns:cx8="http://schemas.microsoft.com/office/drawing/2016/5/14/chartex" xmlns:mc="http://schemas.openxmlformats.org/markup-compatibility/2006" xmlns:aink="http://schemas.microsoft.com/office/drawing/2016/ink" xmlns:am3d="http://schemas.microsoft.com/office/drawing/2017/model3d" xmlns:o="urn:schemas-microsoft-com:office:office" xmlns:r="http://schemas.openxmlformats.org/officeDocument/2006/relationships" xmlns:m="http://schemas.openxmlformats.org/officeDocument/2006/math" xmlns:v="urn:schemas-microsoft-com:vml" xmlns:wp14="http://schemas.microsoft.com/office/word/2010/wordprocessingDrawing" xmlns:wp="http://schemas.openxmlformats.org/drawingml/2006/wordprocessingDrawing" xmlns:w10="urn:schemas-microsoft-com:office:word" xmlns:w="http://schemas.openxmlformats.org/wordprocessingml/2006/main" xmlns:w14="http://schemas.microsoft.com/office/word/2010/wordml" xmlns:w15="http://schemas.microsoft.com/office/word/2012/wordml" xmlns:w16cid="http://schemas.microsoft.com/office/word/2016/wordml/cid" xmlns:w16se="http://schemas.microsoft.com/office/word/2015/wordml/symex" xmlns:wpg="http://schemas.microsoft.com/office/word/2010/wordprocessingGroup" xmlns:wpi="http://schemas.microsoft.com/office/word/2010/wordprocessingInk" xmlns:wne="http://schemas.microsoft.com/office/word/2006/wordml" xmlns:wps="http://schemas.microsoft.com/office/word/2010/wordprocessingShape" mc:Ignorable="w14 w15 w16se w16cid wp14">
+<w:document xmlns:ve="http://schemas.openxmlformats.org/markup-compatibility/2006" xmlns:o="urn:schemas-microsoft-com:office:office" xmlns:r="http://schemas.openxmlformats.org/officeDocument/2006/relationships" xmlns:m="http://schemas.openxmlformats.org/officeDocument/2006/math" xmlns:v="urn:schemas-microsoft-com:vml" xmlns:wp="http://schemas.openxmlformats.org/drawingml/2006/wordprocessingDrawing" xmlns:w10="urn:schemas-microsoft-com:office:word" xmlns:w="http://schemas.openxmlformats.org/wordprocessingml/2006/main" xmlns:wne="http://schemas.microsoft.com/office/word/2006/wordml">
   <w:body>
     <w:p>
       <w:pPr>
@@ -9,16 +9,15 @@
           <w:tab w:val="right" w:pos="9072"/>
         </w:tabs>
         <w:rPr>
-          <w:lang w:val="sr-Latn-RS"/>
+          <w:lang/>
         </w:rPr>
       </w:pPr>
       <w:r>
         <w:rPr>
           <w:noProof/>
-          <w:lang w:val="sr-Latn-RS"/>
         </w:rPr>
         <w:drawing>
-          <wp:anchor distT="0" distB="0" distL="114300" distR="114300" simplePos="0" relativeHeight="251658240" behindDoc="1" locked="0" layoutInCell="1" allowOverlap="1" wp14:anchorId="4181DE77" wp14:editId="2E4055D2">
+          <wp:anchor distT="0" distB="0" distL="114300" distR="114300" simplePos="0" relativeHeight="251658240" behindDoc="1" locked="0" layoutInCell="1" allowOverlap="1">
             <wp:simplePos x="0" y="0"/>
             <wp:positionH relativeFrom="column">
               <wp:posOffset>5227955</wp:posOffset>
@@ -49,7 +48,7 @@
                       </a:duotone>
                       <a:extLst>
                         <a:ext uri="{28A0092B-C50C-407E-A947-70E740481C1C}">
-                          <a14:useLocalDpi xmlns:a14="http://schemas.microsoft.com/office/drawing/2010/main" val="0"/>
+                          <a14:useLocalDpi xmlns:a14="http://schemas.microsoft.com/office/drawing/2010/main" xmlns:wps="http://schemas.microsoft.com/office/word/2010/wordprocessingShape" xmlns:wpi="http://schemas.microsoft.com/office/word/2010/wordprocessingInk" xmlns:wpg="http://schemas.microsoft.com/office/word/2010/wordprocessingGroup" xmlns:w16se="http://schemas.microsoft.com/office/word/2015/wordml/symex" xmlns:w16cid="http://schemas.microsoft.com/office/word/2016/wordml/cid" xmlns:w15="http://schemas.microsoft.com/office/word/2012/wordml" xmlns:w14="http://schemas.microsoft.com/office/word/2010/wordml" xmlns:w="http://schemas.openxmlformats.org/wordprocessingml/2006/main" xmlns:w10="urn:schemas-microsoft-com:office:word" xmlns:wp14="http://schemas.microsoft.com/office/word/2010/wordprocessingDrawing" xmlns:v="urn:schemas-microsoft-com:vml" xmlns:o="urn:schemas-microsoft-com:office:office" xmlns:am3d="http://schemas.microsoft.com/office/drawing/2017/model3d" xmlns:aink="http://schemas.microsoft.com/office/drawing/2016/ink" xmlns:mc="http://schemas.openxmlformats.org/markup-compatibility/2006" xmlns:cx8="http://schemas.microsoft.com/office/drawing/2016/5/14/chartex" xmlns:cx7="http://schemas.microsoft.com/office/drawing/2016/5/13/chartex" xmlns:cx6="http://schemas.microsoft.com/office/drawing/2016/5/12/chartex" xmlns:cx5="http://schemas.microsoft.com/office/drawing/2016/5/11/chartex" xmlns:cx4="http://schemas.microsoft.com/office/drawing/2016/5/10/chartex" xmlns:cx3="http://schemas.microsoft.com/office/drawing/2016/5/9/chartex" xmlns:cx2="http://schemas.microsoft.com/office/drawing/2015/10/21/chartex" xmlns:cx1="http://schemas.microsoft.com/office/drawing/2015/9/8/chartex" xmlns:cx="http://schemas.microsoft.com/office/drawing/2014/chartex" xmlns:wpc="http://schemas.microsoft.com/office/word/2010/wordprocessingCanvas" xmlns="" val="0"/>
                         </a:ext>
                       </a:extLst>
                     </a:blip>
@@ -79,64 +78,76 @@
       </w:r>
       <w:r>
         <w:rPr>
-          <w:lang w:val="sr-Latn-RS"/>
+          <w:lang/>
         </w:rPr>
         <w:t>Elektrotehnički fakultet, Univerzitet u Beogradu</w:t>
       </w:r>
       <w:r>
         <w:rPr>
-          <w:lang w:val="sr-Latn-RS"/>
+          <w:lang/>
         </w:rPr>
         <w:br/>
         <w:t xml:space="preserve">SI3PSI Principi Softverskog Inženjerstva </w:t>
       </w:r>
       <w:r>
         <w:rPr>
-          <w:lang w:val="sr-Latn-RS"/>
+          <w:lang/>
         </w:rPr>
         <w:tab/>
         <w:t>Tim Noćne ptice</w:t>
       </w:r>
       <w:r>
         <w:rPr>
-          <w:lang w:val="sr-Latn-RS"/>
-        </w:rPr>
-        <w:t xml:space="preserve">        </w:t>
-      </w:r>
-      <w:r>
-        <w:rPr>
           <w:color w:val="FFFFFF" w:themeColor="background1"/>
-          <w:lang w:val="sr-Latn-RS"/>
+          <w:lang/>
         </w:rPr>
         <w:t>.</w:t>
       </w:r>
       <w:r>
         <w:rPr>
-          <w:lang w:val="sr-Latn-RS"/>
+          <w:lang/>
         </w:rPr>
         <w:br/>
       </w:r>
       <w:r>
         <w:rPr>
-          <w:lang w:val="sr-Latn-RS"/>
-        </w:rPr>
-        <w:t>2020-03-20</w:t>
-      </w:r>
-      <w:r>
-        <w:rPr>
-          <w:lang w:val="sr-Latn-RS"/>
+          <w:lang/>
+        </w:rPr>
+        <w:t>2020-0</w:t>
+      </w:r>
+      <w:r>
+        <w:rPr>
+          <w:lang/>
+        </w:rPr>
+        <w:t>4</w:t>
+      </w:r>
+      <w:r>
+        <w:rPr>
+          <w:lang/>
+        </w:rPr>
+        <w:t>-</w:t>
+      </w:r>
+      <w:r>
+        <w:rPr>
+          <w:lang/>
+        </w:rPr>
+        <w:t>13</w:t>
+      </w:r>
+      <w:r>
+        <w:rPr>
+          <w:lang/>
         </w:rPr>
         <w:t>, verzija 0.</w:t>
       </w:r>
       <w:r>
         <w:rPr>
-          <w:lang w:val="sr-Latn-RS"/>
-        </w:rPr>
-        <w:t>2</w:t>
-      </w:r>
-      <w:r>
-        <w:rPr>
-          <w:lang w:val="sr-Latn-RS"/>
+          <w:lang/>
+        </w:rPr>
+        <w:t>3</w:t>
+      </w:r>
+      <w:r>
+        <w:rPr>
+          <w:lang/>
         </w:rPr>
         <w:tab/>
         <w:t>J. Janković</w:t>
@@ -146,7 +157,7 @@
       <w:pPr>
         <w:pStyle w:val="Title"/>
         <w:rPr>
-          <w:lang w:val="sr-Latn-RS"/>
+          <w:lang/>
         </w:rPr>
       </w:pPr>
     </w:p>
@@ -154,7 +165,7 @@
       <w:pPr>
         <w:pStyle w:val="Title"/>
         <w:rPr>
-          <w:lang w:val="sr-Latn-RS"/>
+          <w:lang/>
         </w:rPr>
       </w:pPr>
     </w:p>
@@ -162,7 +173,7 @@
       <w:pPr>
         <w:pStyle w:val="Title"/>
         <w:rPr>
-          <w:lang w:val="sr-Latn-RS"/>
+          <w:lang/>
         </w:rPr>
       </w:pPr>
     </w:p>
@@ -170,7 +181,7 @@
       <w:pPr>
         <w:pStyle w:val="Title"/>
         <w:rPr>
-          <w:lang w:val="sr-Latn-RS"/>
+          <w:lang/>
         </w:rPr>
       </w:pPr>
     </w:p>
@@ -178,7 +189,7 @@
       <w:pPr>
         <w:pStyle w:val="Title"/>
         <w:rPr>
-          <w:lang w:val="sr-Latn-RS"/>
+          <w:lang/>
         </w:rPr>
       </w:pPr>
     </w:p>
@@ -188,12 +199,12 @@
         <w:spacing w:after="0"/>
         <w:jc w:val="center"/>
         <w:rPr>
-          <w:lang w:val="sr-Latn-RS"/>
-        </w:rPr>
-      </w:pPr>
-      <w:r>
-        <w:rPr>
-          <w:lang w:val="sr-Latn-RS"/>
+          <w:lang/>
+        </w:rPr>
+      </w:pPr>
+      <w:r>
+        <w:rPr>
+          <w:lang/>
         </w:rPr>
         <w:t>Projekat "Slatki zalogaj" ketering servis</w:t>
       </w:r>
@@ -205,14 +216,14 @@
         <w:rPr>
           <w:sz w:val="44"/>
           <w:szCs w:val="44"/>
-          <w:lang w:val="sr-Latn-RS"/>
+          <w:lang/>
         </w:rPr>
       </w:pPr>
       <w:r>
         <w:rPr>
           <w:sz w:val="44"/>
           <w:szCs w:val="44"/>
-          <w:lang w:val="sr-Latn-RS"/>
+          <w:lang/>
         </w:rPr>
         <w:t>Specifikacija scenarija upotrebe funkcionalnosti</w:t>
       </w:r>
@@ -220,7 +231,7 @@
         <w:rPr>
           <w:sz w:val="44"/>
           <w:szCs w:val="44"/>
-          <w:lang w:val="sr-Latn-RS"/>
+          <w:lang/>
         </w:rPr>
         <w:br/>
         <w:t>pregled jela</w:t>
@@ -231,7 +242,7 @@
         <w:pStyle w:val="Subtitle"/>
         <w:jc w:val="center"/>
         <w:rPr>
-          <w:lang w:val="sr-Latn-RS"/>
+          <w:lang/>
         </w:rPr>
       </w:pPr>
     </w:p>
@@ -239,12 +250,12 @@
       <w:pPr>
         <w:pStyle w:val="Subtitle"/>
         <w:rPr>
-          <w:lang w:val="sr-Latn-RS"/>
-        </w:rPr>
-      </w:pPr>
-      <w:r>
-        <w:rPr>
-          <w:lang w:val="sr-Latn-RS"/>
+          <w:lang/>
+        </w:rPr>
+      </w:pPr>
+      <w:r>
+        <w:rPr>
+          <w:lang/>
         </w:rPr>
         <w:br w:type="page"/>
       </w:r>
@@ -257,7 +268,7 @@
           <w:noProof/>
           <w:sz w:val="24"/>
           <w:szCs w:val="20"/>
-          <w:lang w:val="sr-Latn-RS"/>
+          <w:lang/>
         </w:rPr>
         <w:id w:val="-518388882"/>
         <w:docPartObj>
@@ -279,12 +290,12 @@
               <w:numId w:val="1"/>
             </w:numPr>
             <w:rPr>
-              <w:lang w:val="sr-Latn-RS"/>
+              <w:lang/>
             </w:rPr>
           </w:pPr>
           <w:r>
             <w:rPr>
-              <w:lang w:val="sr-Latn-RS"/>
+              <w:lang/>
             </w:rPr>
             <w:t>Sadržaj</w:t>
           </w:r>
@@ -296,24 +307,24 @@
               <w:rFonts w:asciiTheme="minorHAnsi" w:eastAsiaTheme="minorEastAsia" w:hAnsiTheme="minorHAnsi"/>
               <w:sz w:val="22"/>
               <w:szCs w:val="22"/>
-              <w:lang w:val="sr-Latn-RS" w:eastAsia="en-GB"/>
+              <w:lang w:eastAsia="en-GB"/>
             </w:rPr>
           </w:pPr>
           <w:r>
             <w:rPr>
-              <w:lang w:val="sr-Latn-RS"/>
+              <w:lang/>
             </w:rPr>
             <w:fldChar w:fldCharType="begin"/>
           </w:r>
           <w:r>
             <w:rPr>
-              <w:lang w:val="sr-Latn-RS"/>
+              <w:lang/>
             </w:rPr>
             <w:instrText xml:space="preserve"> TOC \o "1-3" \h \z \u </w:instrText>
           </w:r>
           <w:r>
             <w:rPr>
-              <w:lang w:val="sr-Latn-RS"/>
+              <w:lang/>
             </w:rPr>
             <w:fldChar w:fldCharType="separate"/>
           </w:r>
@@ -321,7 +332,7 @@
             <w:r>
               <w:rPr>
                 <w:rStyle w:val="Hyperlink"/>
-                <w:lang w:val="sr-Latn-RS"/>
+                <w:lang/>
               </w:rPr>
               <w:t>II</w:t>
             </w:r>
@@ -330,62 +341,62 @@
                 <w:rFonts w:asciiTheme="minorHAnsi" w:eastAsiaTheme="minorEastAsia" w:hAnsiTheme="minorHAnsi"/>
                 <w:sz w:val="22"/>
                 <w:szCs w:val="22"/>
-                <w:lang w:val="sr-Latn-RS" w:eastAsia="en-GB"/>
+                <w:lang w:eastAsia="en-GB"/>
               </w:rPr>
               <w:tab/>
             </w:r>
             <w:r>
               <w:rPr>
                 <w:rStyle w:val="Hyperlink"/>
-                <w:lang w:val="sr-Latn-RS"/>
+                <w:lang/>
               </w:rPr>
               <w:t>Uvod</w:t>
             </w:r>
             <w:r>
               <w:rPr>
                 <w:webHidden/>
-                <w:lang w:val="sr-Latn-RS"/>
+                <w:lang/>
               </w:rPr>
               <w:tab/>
             </w:r>
             <w:r>
               <w:rPr>
                 <w:webHidden/>
-                <w:lang w:val="sr-Latn-RS"/>
+                <w:lang/>
               </w:rPr>
               <w:fldChar w:fldCharType="begin"/>
             </w:r>
             <w:r>
               <w:rPr>
                 <w:webHidden/>
-                <w:lang w:val="sr-Latn-RS"/>
+                <w:lang/>
               </w:rPr>
               <w:instrText xml:space="preserve"> PAGEREF _Toc35782322 \h </w:instrText>
             </w:r>
             <w:r>
               <w:rPr>
                 <w:webHidden/>
-                <w:lang w:val="sr-Latn-RS"/>
-              </w:rPr>
-            </w:r>
-            <w:r>
-              <w:rPr>
-                <w:webHidden/>
-                <w:lang w:val="sr-Latn-RS"/>
+                <w:lang/>
+              </w:rPr>
+            </w:r>
+            <w:r>
+              <w:rPr>
+                <w:webHidden/>
+                <w:lang/>
               </w:rPr>
               <w:fldChar w:fldCharType="separate"/>
             </w:r>
             <w:r>
               <w:rPr>
                 <w:webHidden/>
-                <w:lang w:val="sr-Latn-RS"/>
+                <w:lang/>
               </w:rPr>
               <w:t>3</w:t>
             </w:r>
             <w:r>
               <w:rPr>
                 <w:webHidden/>
-                <w:lang w:val="sr-Latn-RS"/>
+                <w:lang/>
               </w:rPr>
               <w:fldChar w:fldCharType="end"/>
             </w:r>
@@ -398,14 +409,14 @@
               <w:rFonts w:asciiTheme="minorHAnsi" w:eastAsiaTheme="minorEastAsia" w:hAnsiTheme="minorHAnsi"/>
               <w:sz w:val="22"/>
               <w:szCs w:val="22"/>
-              <w:lang w:val="sr-Latn-RS" w:eastAsia="en-GB"/>
+              <w:lang w:eastAsia="en-GB"/>
             </w:rPr>
           </w:pPr>
           <w:hyperlink w:anchor="_Toc35782323" w:history="1">
             <w:r>
               <w:rPr>
                 <w:rStyle w:val="Hyperlink"/>
-                <w:lang w:val="sr-Latn-RS"/>
+                <w:lang/>
               </w:rPr>
               <w:t>A</w:t>
             </w:r>
@@ -414,62 +425,62 @@
                 <w:rFonts w:asciiTheme="minorHAnsi" w:eastAsiaTheme="minorEastAsia" w:hAnsiTheme="minorHAnsi"/>
                 <w:sz w:val="22"/>
                 <w:szCs w:val="22"/>
-                <w:lang w:val="sr-Latn-RS" w:eastAsia="en-GB"/>
+                <w:lang w:eastAsia="en-GB"/>
               </w:rPr>
               <w:tab/>
             </w:r>
             <w:r>
               <w:rPr>
                 <w:rStyle w:val="Hyperlink"/>
-                <w:lang w:val="sr-Latn-RS"/>
+                <w:lang/>
               </w:rPr>
               <w:t>Rezime</w:t>
             </w:r>
             <w:r>
               <w:rPr>
                 <w:webHidden/>
-                <w:lang w:val="sr-Latn-RS"/>
+                <w:lang/>
               </w:rPr>
               <w:tab/>
             </w:r>
             <w:r>
               <w:rPr>
                 <w:webHidden/>
-                <w:lang w:val="sr-Latn-RS"/>
+                <w:lang/>
               </w:rPr>
               <w:fldChar w:fldCharType="begin"/>
             </w:r>
             <w:r>
               <w:rPr>
                 <w:webHidden/>
-                <w:lang w:val="sr-Latn-RS"/>
+                <w:lang/>
               </w:rPr>
               <w:instrText xml:space="preserve"> PAGEREF _Toc35782323 \h </w:instrText>
             </w:r>
             <w:r>
               <w:rPr>
                 <w:webHidden/>
-                <w:lang w:val="sr-Latn-RS"/>
-              </w:rPr>
-            </w:r>
-            <w:r>
-              <w:rPr>
-                <w:webHidden/>
-                <w:lang w:val="sr-Latn-RS"/>
+                <w:lang/>
+              </w:rPr>
+            </w:r>
+            <w:r>
+              <w:rPr>
+                <w:webHidden/>
+                <w:lang/>
               </w:rPr>
               <w:fldChar w:fldCharType="separate"/>
             </w:r>
             <w:r>
               <w:rPr>
                 <w:webHidden/>
-                <w:lang w:val="sr-Latn-RS"/>
+                <w:lang/>
               </w:rPr>
               <w:t>3</w:t>
             </w:r>
             <w:r>
               <w:rPr>
                 <w:webHidden/>
-                <w:lang w:val="sr-Latn-RS"/>
+                <w:lang/>
               </w:rPr>
               <w:fldChar w:fldCharType="end"/>
             </w:r>
@@ -482,14 +493,14 @@
               <w:rFonts w:asciiTheme="minorHAnsi" w:eastAsiaTheme="minorEastAsia" w:hAnsiTheme="minorHAnsi"/>
               <w:sz w:val="22"/>
               <w:szCs w:val="22"/>
-              <w:lang w:val="sr-Latn-RS" w:eastAsia="en-GB"/>
+              <w:lang w:eastAsia="en-GB"/>
             </w:rPr>
           </w:pPr>
           <w:hyperlink w:anchor="_Toc35782324" w:history="1">
             <w:r>
               <w:rPr>
                 <w:rStyle w:val="Hyperlink"/>
-                <w:lang w:val="sr-Latn-RS"/>
+                <w:lang/>
               </w:rPr>
               <w:t>B</w:t>
             </w:r>
@@ -498,62 +509,62 @@
                 <w:rFonts w:asciiTheme="minorHAnsi" w:eastAsiaTheme="minorEastAsia" w:hAnsiTheme="minorHAnsi"/>
                 <w:sz w:val="22"/>
                 <w:szCs w:val="22"/>
-                <w:lang w:val="sr-Latn-RS" w:eastAsia="en-GB"/>
+                <w:lang w:eastAsia="en-GB"/>
               </w:rPr>
               <w:tab/>
             </w:r>
             <w:r>
               <w:rPr>
                 <w:rStyle w:val="Hyperlink"/>
-                <w:lang w:val="sr-Latn-RS"/>
+                <w:lang/>
               </w:rPr>
               <w:t>Namena dokumenta i ciljne grupe</w:t>
             </w:r>
             <w:r>
               <w:rPr>
                 <w:webHidden/>
-                <w:lang w:val="sr-Latn-RS"/>
+                <w:lang/>
               </w:rPr>
               <w:tab/>
             </w:r>
             <w:r>
               <w:rPr>
                 <w:webHidden/>
-                <w:lang w:val="sr-Latn-RS"/>
+                <w:lang/>
               </w:rPr>
               <w:fldChar w:fldCharType="begin"/>
             </w:r>
             <w:r>
               <w:rPr>
                 <w:webHidden/>
-                <w:lang w:val="sr-Latn-RS"/>
+                <w:lang/>
               </w:rPr>
               <w:instrText xml:space="preserve"> PAGEREF _Toc35782324 \h </w:instrText>
             </w:r>
             <w:r>
               <w:rPr>
                 <w:webHidden/>
-                <w:lang w:val="sr-Latn-RS"/>
-              </w:rPr>
-            </w:r>
-            <w:r>
-              <w:rPr>
-                <w:webHidden/>
-                <w:lang w:val="sr-Latn-RS"/>
+                <w:lang/>
+              </w:rPr>
+            </w:r>
+            <w:r>
+              <w:rPr>
+                <w:webHidden/>
+                <w:lang/>
               </w:rPr>
               <w:fldChar w:fldCharType="separate"/>
             </w:r>
             <w:r>
               <w:rPr>
                 <w:webHidden/>
-                <w:lang w:val="sr-Latn-RS"/>
+                <w:lang/>
               </w:rPr>
               <w:t>3</w:t>
             </w:r>
             <w:r>
               <w:rPr>
                 <w:webHidden/>
-                <w:lang w:val="sr-Latn-RS"/>
+                <w:lang/>
               </w:rPr>
               <w:fldChar w:fldCharType="end"/>
             </w:r>
@@ -566,14 +577,14 @@
               <w:rFonts w:asciiTheme="minorHAnsi" w:eastAsiaTheme="minorEastAsia" w:hAnsiTheme="minorHAnsi"/>
               <w:sz w:val="22"/>
               <w:szCs w:val="22"/>
-              <w:lang w:val="sr-Latn-RS" w:eastAsia="en-GB"/>
+              <w:lang w:eastAsia="en-GB"/>
             </w:rPr>
           </w:pPr>
           <w:hyperlink w:anchor="_Toc35782325" w:history="1">
             <w:r>
               <w:rPr>
                 <w:rStyle w:val="Hyperlink"/>
-                <w:lang w:val="sr-Latn-RS"/>
+                <w:lang/>
               </w:rPr>
               <w:t>C</w:t>
             </w:r>
@@ -582,62 +593,62 @@
                 <w:rFonts w:asciiTheme="minorHAnsi" w:eastAsiaTheme="minorEastAsia" w:hAnsiTheme="minorHAnsi"/>
                 <w:sz w:val="22"/>
                 <w:szCs w:val="22"/>
-                <w:lang w:val="sr-Latn-RS" w:eastAsia="en-GB"/>
+                <w:lang w:eastAsia="en-GB"/>
               </w:rPr>
               <w:tab/>
             </w:r>
             <w:r>
               <w:rPr>
                 <w:rStyle w:val="Hyperlink"/>
-                <w:lang w:val="sr-Latn-RS"/>
+                <w:lang/>
               </w:rPr>
               <w:t>Reference</w:t>
             </w:r>
             <w:r>
               <w:rPr>
                 <w:webHidden/>
-                <w:lang w:val="sr-Latn-RS"/>
+                <w:lang/>
               </w:rPr>
               <w:tab/>
             </w:r>
             <w:r>
               <w:rPr>
                 <w:webHidden/>
-                <w:lang w:val="sr-Latn-RS"/>
+                <w:lang/>
               </w:rPr>
               <w:fldChar w:fldCharType="begin"/>
             </w:r>
             <w:r>
               <w:rPr>
                 <w:webHidden/>
-                <w:lang w:val="sr-Latn-RS"/>
+                <w:lang/>
               </w:rPr>
               <w:instrText xml:space="preserve"> PAGEREF _Toc35782325 \h </w:instrText>
             </w:r>
             <w:r>
               <w:rPr>
                 <w:webHidden/>
-                <w:lang w:val="sr-Latn-RS"/>
-              </w:rPr>
-            </w:r>
-            <w:r>
-              <w:rPr>
-                <w:webHidden/>
-                <w:lang w:val="sr-Latn-RS"/>
+                <w:lang/>
+              </w:rPr>
+            </w:r>
+            <w:r>
+              <w:rPr>
+                <w:webHidden/>
+                <w:lang/>
               </w:rPr>
               <w:fldChar w:fldCharType="separate"/>
             </w:r>
             <w:r>
               <w:rPr>
                 <w:webHidden/>
-                <w:lang w:val="sr-Latn-RS"/>
+                <w:lang/>
               </w:rPr>
               <w:t>3</w:t>
             </w:r>
             <w:r>
               <w:rPr>
                 <w:webHidden/>
-                <w:lang w:val="sr-Latn-RS"/>
+                <w:lang/>
               </w:rPr>
               <w:fldChar w:fldCharType="end"/>
             </w:r>
@@ -650,14 +661,14 @@
               <w:rFonts w:asciiTheme="minorHAnsi" w:eastAsiaTheme="minorEastAsia" w:hAnsiTheme="minorHAnsi"/>
               <w:sz w:val="22"/>
               <w:szCs w:val="22"/>
-              <w:lang w:val="sr-Latn-RS" w:eastAsia="en-GB"/>
+              <w:lang w:eastAsia="en-GB"/>
             </w:rPr>
           </w:pPr>
           <w:hyperlink w:anchor="_Toc35782326" w:history="1">
             <w:r>
               <w:rPr>
                 <w:rStyle w:val="Hyperlink"/>
-                <w:lang w:val="sr-Latn-RS"/>
+                <w:lang/>
               </w:rPr>
               <w:t>D</w:t>
             </w:r>
@@ -666,62 +677,62 @@
                 <w:rFonts w:asciiTheme="minorHAnsi" w:eastAsiaTheme="minorEastAsia" w:hAnsiTheme="minorHAnsi"/>
                 <w:sz w:val="22"/>
                 <w:szCs w:val="22"/>
-                <w:lang w:val="sr-Latn-RS" w:eastAsia="en-GB"/>
+                <w:lang w:eastAsia="en-GB"/>
               </w:rPr>
               <w:tab/>
             </w:r>
             <w:r>
               <w:rPr>
                 <w:rStyle w:val="Hyperlink"/>
-                <w:lang w:val="sr-Latn-RS"/>
+                <w:lang/>
               </w:rPr>
               <w:t>Otvorena pitanja</w:t>
             </w:r>
             <w:r>
               <w:rPr>
                 <w:webHidden/>
-                <w:lang w:val="sr-Latn-RS"/>
+                <w:lang/>
               </w:rPr>
               <w:tab/>
             </w:r>
             <w:r>
               <w:rPr>
                 <w:webHidden/>
-                <w:lang w:val="sr-Latn-RS"/>
+                <w:lang/>
               </w:rPr>
               <w:fldChar w:fldCharType="begin"/>
             </w:r>
             <w:r>
               <w:rPr>
                 <w:webHidden/>
-                <w:lang w:val="sr-Latn-RS"/>
+                <w:lang/>
               </w:rPr>
               <w:instrText xml:space="preserve"> PAGEREF _Toc35782326 \h </w:instrText>
             </w:r>
             <w:r>
               <w:rPr>
                 <w:webHidden/>
-                <w:lang w:val="sr-Latn-RS"/>
-              </w:rPr>
-            </w:r>
-            <w:r>
-              <w:rPr>
-                <w:webHidden/>
-                <w:lang w:val="sr-Latn-RS"/>
+                <w:lang/>
+              </w:rPr>
+            </w:r>
+            <w:r>
+              <w:rPr>
+                <w:webHidden/>
+                <w:lang/>
               </w:rPr>
               <w:fldChar w:fldCharType="separate"/>
             </w:r>
             <w:r>
               <w:rPr>
                 <w:webHidden/>
-                <w:lang w:val="sr-Latn-RS"/>
+                <w:lang/>
               </w:rPr>
               <w:t>3</w:t>
             </w:r>
             <w:r>
               <w:rPr>
                 <w:webHidden/>
-                <w:lang w:val="sr-Latn-RS"/>
+                <w:lang/>
               </w:rPr>
               <w:fldChar w:fldCharType="end"/>
             </w:r>
@@ -734,14 +745,14 @@
               <w:rFonts w:asciiTheme="minorHAnsi" w:eastAsiaTheme="minorEastAsia" w:hAnsiTheme="minorHAnsi"/>
               <w:sz w:val="22"/>
               <w:szCs w:val="22"/>
-              <w:lang w:val="sr-Latn-RS" w:eastAsia="en-GB"/>
+              <w:lang w:eastAsia="en-GB"/>
             </w:rPr>
           </w:pPr>
           <w:hyperlink w:anchor="_Toc35782327" w:history="1">
             <w:r>
               <w:rPr>
                 <w:rStyle w:val="Hyperlink"/>
-                <w:lang w:val="sr-Latn-RS"/>
+                <w:lang/>
               </w:rPr>
               <w:t>III</w:t>
             </w:r>
@@ -750,62 +761,62 @@
                 <w:rFonts w:asciiTheme="minorHAnsi" w:eastAsiaTheme="minorEastAsia" w:hAnsiTheme="minorHAnsi"/>
                 <w:sz w:val="22"/>
                 <w:szCs w:val="22"/>
-                <w:lang w:val="sr-Latn-RS" w:eastAsia="en-GB"/>
+                <w:lang w:eastAsia="en-GB"/>
               </w:rPr>
               <w:tab/>
             </w:r>
             <w:r>
               <w:rPr>
                 <w:rStyle w:val="Hyperlink"/>
-                <w:lang w:val="sr-Latn-RS"/>
+                <w:lang/>
               </w:rPr>
               <w:t>Scenario pregleda jela</w:t>
             </w:r>
             <w:r>
               <w:rPr>
                 <w:webHidden/>
-                <w:lang w:val="sr-Latn-RS"/>
+                <w:lang/>
               </w:rPr>
               <w:tab/>
             </w:r>
             <w:r>
               <w:rPr>
                 <w:webHidden/>
-                <w:lang w:val="sr-Latn-RS"/>
+                <w:lang/>
               </w:rPr>
               <w:fldChar w:fldCharType="begin"/>
             </w:r>
             <w:r>
               <w:rPr>
                 <w:webHidden/>
-                <w:lang w:val="sr-Latn-RS"/>
+                <w:lang/>
               </w:rPr>
               <w:instrText xml:space="preserve"> PAGEREF _Toc35782327 \h </w:instrText>
             </w:r>
             <w:r>
               <w:rPr>
                 <w:webHidden/>
-                <w:lang w:val="sr-Latn-RS"/>
-              </w:rPr>
-            </w:r>
-            <w:r>
-              <w:rPr>
-                <w:webHidden/>
-                <w:lang w:val="sr-Latn-RS"/>
+                <w:lang/>
+              </w:rPr>
+            </w:r>
+            <w:r>
+              <w:rPr>
+                <w:webHidden/>
+                <w:lang/>
               </w:rPr>
               <w:fldChar w:fldCharType="separate"/>
             </w:r>
             <w:r>
               <w:rPr>
                 <w:webHidden/>
-                <w:lang w:val="sr-Latn-RS"/>
+                <w:lang/>
               </w:rPr>
               <w:t>4</w:t>
             </w:r>
             <w:r>
               <w:rPr>
                 <w:webHidden/>
-                <w:lang w:val="sr-Latn-RS"/>
+                <w:lang/>
               </w:rPr>
               <w:fldChar w:fldCharType="end"/>
             </w:r>
@@ -818,14 +829,14 @@
               <w:rFonts w:asciiTheme="minorHAnsi" w:eastAsiaTheme="minorEastAsia" w:hAnsiTheme="minorHAnsi"/>
               <w:sz w:val="22"/>
               <w:szCs w:val="22"/>
-              <w:lang w:val="sr-Latn-RS" w:eastAsia="en-GB"/>
+              <w:lang w:eastAsia="en-GB"/>
             </w:rPr>
           </w:pPr>
           <w:hyperlink w:anchor="_Toc35782328" w:history="1">
             <w:r>
               <w:rPr>
                 <w:rStyle w:val="Hyperlink"/>
-                <w:lang w:val="sr-Latn-RS"/>
+                <w:lang/>
               </w:rPr>
               <w:t>A</w:t>
             </w:r>
@@ -834,62 +845,62 @@
                 <w:rFonts w:asciiTheme="minorHAnsi" w:eastAsiaTheme="minorEastAsia" w:hAnsiTheme="minorHAnsi"/>
                 <w:sz w:val="22"/>
                 <w:szCs w:val="22"/>
-                <w:lang w:val="sr-Latn-RS" w:eastAsia="en-GB"/>
+                <w:lang w:eastAsia="en-GB"/>
               </w:rPr>
               <w:tab/>
             </w:r>
             <w:r>
               <w:rPr>
                 <w:rStyle w:val="Hyperlink"/>
-                <w:lang w:val="sr-Latn-RS"/>
+                <w:lang/>
               </w:rPr>
               <w:t>Kratak opis</w:t>
             </w:r>
             <w:r>
               <w:rPr>
                 <w:webHidden/>
-                <w:lang w:val="sr-Latn-RS"/>
+                <w:lang/>
               </w:rPr>
               <w:tab/>
             </w:r>
             <w:r>
               <w:rPr>
                 <w:webHidden/>
-                <w:lang w:val="sr-Latn-RS"/>
+                <w:lang/>
               </w:rPr>
               <w:fldChar w:fldCharType="begin"/>
             </w:r>
             <w:r>
               <w:rPr>
                 <w:webHidden/>
-                <w:lang w:val="sr-Latn-RS"/>
+                <w:lang/>
               </w:rPr>
               <w:instrText xml:space="preserve"> PAGEREF _Toc35782328 \h </w:instrText>
             </w:r>
             <w:r>
               <w:rPr>
                 <w:webHidden/>
-                <w:lang w:val="sr-Latn-RS"/>
-              </w:rPr>
-            </w:r>
-            <w:r>
-              <w:rPr>
-                <w:webHidden/>
-                <w:lang w:val="sr-Latn-RS"/>
+                <w:lang/>
+              </w:rPr>
+            </w:r>
+            <w:r>
+              <w:rPr>
+                <w:webHidden/>
+                <w:lang/>
               </w:rPr>
               <w:fldChar w:fldCharType="separate"/>
             </w:r>
             <w:r>
               <w:rPr>
                 <w:webHidden/>
-                <w:lang w:val="sr-Latn-RS"/>
+                <w:lang/>
               </w:rPr>
               <w:t>4</w:t>
             </w:r>
             <w:r>
               <w:rPr>
                 <w:webHidden/>
-                <w:lang w:val="sr-Latn-RS"/>
+                <w:lang/>
               </w:rPr>
               <w:fldChar w:fldCharType="end"/>
             </w:r>
@@ -902,14 +913,14 @@
               <w:rFonts w:asciiTheme="minorHAnsi" w:eastAsiaTheme="minorEastAsia" w:hAnsiTheme="minorHAnsi"/>
               <w:sz w:val="22"/>
               <w:szCs w:val="22"/>
-              <w:lang w:val="sr-Latn-RS" w:eastAsia="en-GB"/>
+              <w:lang w:eastAsia="en-GB"/>
             </w:rPr>
           </w:pPr>
           <w:hyperlink w:anchor="_Toc35782329" w:history="1">
             <w:r>
               <w:rPr>
                 <w:rStyle w:val="Hyperlink"/>
-                <w:lang w:val="sr-Latn-RS"/>
+                <w:lang/>
               </w:rPr>
               <w:t>B</w:t>
             </w:r>
@@ -918,62 +929,62 @@
                 <w:rFonts w:asciiTheme="minorHAnsi" w:eastAsiaTheme="minorEastAsia" w:hAnsiTheme="minorHAnsi"/>
                 <w:sz w:val="22"/>
                 <w:szCs w:val="22"/>
-                <w:lang w:val="sr-Latn-RS" w:eastAsia="en-GB"/>
+                <w:lang w:eastAsia="en-GB"/>
               </w:rPr>
               <w:tab/>
             </w:r>
             <w:r>
               <w:rPr>
                 <w:rStyle w:val="Hyperlink"/>
-                <w:lang w:val="sr-Latn-RS"/>
+                <w:lang/>
               </w:rPr>
               <w:t>Tok događaja</w:t>
             </w:r>
             <w:r>
               <w:rPr>
                 <w:webHidden/>
-                <w:lang w:val="sr-Latn-RS"/>
+                <w:lang/>
               </w:rPr>
               <w:tab/>
             </w:r>
             <w:r>
               <w:rPr>
                 <w:webHidden/>
-                <w:lang w:val="sr-Latn-RS"/>
+                <w:lang/>
               </w:rPr>
               <w:fldChar w:fldCharType="begin"/>
             </w:r>
             <w:r>
               <w:rPr>
                 <w:webHidden/>
-                <w:lang w:val="sr-Latn-RS"/>
+                <w:lang/>
               </w:rPr>
               <w:instrText xml:space="preserve"> PAGEREF _Toc35782329 \h </w:instrText>
             </w:r>
             <w:r>
               <w:rPr>
                 <w:webHidden/>
-                <w:lang w:val="sr-Latn-RS"/>
-              </w:rPr>
-            </w:r>
-            <w:r>
-              <w:rPr>
-                <w:webHidden/>
-                <w:lang w:val="sr-Latn-RS"/>
+                <w:lang/>
+              </w:rPr>
+            </w:r>
+            <w:r>
+              <w:rPr>
+                <w:webHidden/>
+                <w:lang/>
               </w:rPr>
               <w:fldChar w:fldCharType="separate"/>
             </w:r>
             <w:r>
               <w:rPr>
                 <w:webHidden/>
-                <w:lang w:val="sr-Latn-RS"/>
+                <w:lang/>
               </w:rPr>
               <w:t>4</w:t>
             </w:r>
             <w:r>
               <w:rPr>
                 <w:webHidden/>
-                <w:lang w:val="sr-Latn-RS"/>
+                <w:lang/>
               </w:rPr>
               <w:fldChar w:fldCharType="end"/>
             </w:r>
@@ -986,14 +997,14 @@
               <w:rFonts w:asciiTheme="minorHAnsi" w:eastAsiaTheme="minorEastAsia" w:hAnsiTheme="minorHAnsi"/>
               <w:sz w:val="22"/>
               <w:szCs w:val="22"/>
-              <w:lang w:val="sr-Latn-RS" w:eastAsia="en-GB"/>
+              <w:lang w:eastAsia="en-GB"/>
             </w:rPr>
           </w:pPr>
           <w:hyperlink w:anchor="_Toc35782330" w:history="1">
             <w:r>
               <w:rPr>
                 <w:rStyle w:val="Hyperlink"/>
-                <w:lang w:val="sr-Latn-RS"/>
+                <w:lang/>
               </w:rPr>
               <w:t>1</w:t>
             </w:r>
@@ -1002,62 +1013,62 @@
                 <w:rFonts w:asciiTheme="minorHAnsi" w:eastAsiaTheme="minorEastAsia" w:hAnsiTheme="minorHAnsi"/>
                 <w:sz w:val="22"/>
                 <w:szCs w:val="22"/>
-                <w:lang w:val="sr-Latn-RS" w:eastAsia="en-GB"/>
+                <w:lang w:eastAsia="en-GB"/>
               </w:rPr>
               <w:tab/>
             </w:r>
             <w:r>
               <w:rPr>
                 <w:rStyle w:val="Hyperlink"/>
-                <w:lang w:val="sr-Latn-RS"/>
+                <w:lang/>
               </w:rPr>
               <w:t>Prolazak (skrolovanje) kroz sajt</w:t>
             </w:r>
             <w:r>
               <w:rPr>
                 <w:webHidden/>
-                <w:lang w:val="sr-Latn-RS"/>
+                <w:lang/>
               </w:rPr>
               <w:tab/>
             </w:r>
             <w:r>
               <w:rPr>
                 <w:webHidden/>
-                <w:lang w:val="sr-Latn-RS"/>
+                <w:lang/>
               </w:rPr>
               <w:fldChar w:fldCharType="begin"/>
             </w:r>
             <w:r>
               <w:rPr>
                 <w:webHidden/>
-                <w:lang w:val="sr-Latn-RS"/>
+                <w:lang/>
               </w:rPr>
               <w:instrText xml:space="preserve"> PAGEREF _Toc35782330 \h </w:instrText>
             </w:r>
             <w:r>
               <w:rPr>
                 <w:webHidden/>
-                <w:lang w:val="sr-Latn-RS"/>
-              </w:rPr>
-            </w:r>
-            <w:r>
-              <w:rPr>
-                <w:webHidden/>
-                <w:lang w:val="sr-Latn-RS"/>
+                <w:lang/>
+              </w:rPr>
+            </w:r>
+            <w:r>
+              <w:rPr>
+                <w:webHidden/>
+                <w:lang/>
               </w:rPr>
               <w:fldChar w:fldCharType="separate"/>
             </w:r>
             <w:r>
               <w:rPr>
                 <w:webHidden/>
-                <w:lang w:val="sr-Latn-RS"/>
+                <w:lang/>
               </w:rPr>
               <w:t>4</w:t>
             </w:r>
             <w:r>
               <w:rPr>
                 <w:webHidden/>
-                <w:lang w:val="sr-Latn-RS"/>
+                <w:lang/>
               </w:rPr>
               <w:fldChar w:fldCharType="end"/>
             </w:r>
@@ -1070,14 +1081,14 @@
               <w:rFonts w:asciiTheme="minorHAnsi" w:eastAsiaTheme="minorEastAsia" w:hAnsiTheme="minorHAnsi"/>
               <w:sz w:val="22"/>
               <w:szCs w:val="22"/>
-              <w:lang w:val="sr-Latn-RS" w:eastAsia="en-GB"/>
+              <w:lang w:eastAsia="en-GB"/>
             </w:rPr>
           </w:pPr>
           <w:hyperlink w:anchor="_Toc35782331" w:history="1">
             <w:r>
               <w:rPr>
                 <w:rStyle w:val="Hyperlink"/>
-                <w:lang w:val="sr-Latn-RS"/>
+                <w:lang/>
               </w:rPr>
               <w:t>2</w:t>
             </w:r>
@@ -1086,62 +1097,62 @@
                 <w:rFonts w:asciiTheme="minorHAnsi" w:eastAsiaTheme="minorEastAsia" w:hAnsiTheme="minorHAnsi"/>
                 <w:sz w:val="22"/>
                 <w:szCs w:val="22"/>
-                <w:lang w:val="sr-Latn-RS" w:eastAsia="en-GB"/>
+                <w:lang w:eastAsia="en-GB"/>
               </w:rPr>
               <w:tab/>
             </w:r>
             <w:r>
               <w:rPr>
                 <w:rStyle w:val="Hyperlink"/>
-                <w:lang w:val="sr-Latn-RS"/>
+                <w:lang/>
               </w:rPr>
               <w:t>Detalji jela</w:t>
             </w:r>
             <w:r>
               <w:rPr>
                 <w:webHidden/>
-                <w:lang w:val="sr-Latn-RS"/>
+                <w:lang/>
               </w:rPr>
               <w:tab/>
             </w:r>
             <w:r>
               <w:rPr>
                 <w:webHidden/>
-                <w:lang w:val="sr-Latn-RS"/>
+                <w:lang/>
               </w:rPr>
               <w:fldChar w:fldCharType="begin"/>
             </w:r>
             <w:r>
               <w:rPr>
                 <w:webHidden/>
-                <w:lang w:val="sr-Latn-RS"/>
+                <w:lang/>
               </w:rPr>
               <w:instrText xml:space="preserve"> PAGEREF _Toc35782331 \h </w:instrText>
             </w:r>
             <w:r>
               <w:rPr>
                 <w:webHidden/>
-                <w:lang w:val="sr-Latn-RS"/>
-              </w:rPr>
-            </w:r>
-            <w:r>
-              <w:rPr>
-                <w:webHidden/>
-                <w:lang w:val="sr-Latn-RS"/>
+                <w:lang/>
+              </w:rPr>
+            </w:r>
+            <w:r>
+              <w:rPr>
+                <w:webHidden/>
+                <w:lang/>
               </w:rPr>
               <w:fldChar w:fldCharType="separate"/>
             </w:r>
             <w:r>
               <w:rPr>
                 <w:webHidden/>
-                <w:lang w:val="sr-Latn-RS"/>
+                <w:lang/>
               </w:rPr>
               <w:t>4</w:t>
             </w:r>
             <w:r>
               <w:rPr>
                 <w:webHidden/>
-                <w:lang w:val="sr-Latn-RS"/>
+                <w:lang/>
               </w:rPr>
               <w:fldChar w:fldCharType="end"/>
             </w:r>
@@ -1154,14 +1165,14 @@
               <w:rFonts w:asciiTheme="minorHAnsi" w:eastAsiaTheme="minorEastAsia" w:hAnsiTheme="minorHAnsi"/>
               <w:sz w:val="22"/>
               <w:szCs w:val="22"/>
-              <w:lang w:val="sr-Latn-RS" w:eastAsia="en-GB"/>
+              <w:lang w:eastAsia="en-GB"/>
             </w:rPr>
           </w:pPr>
           <w:hyperlink w:anchor="_Toc35782332" w:history="1">
             <w:r>
               <w:rPr>
                 <w:rStyle w:val="Hyperlink"/>
-                <w:lang w:val="sr-Latn-RS"/>
+                <w:lang/>
               </w:rPr>
               <w:t>3</w:t>
             </w:r>
@@ -1170,62 +1181,62 @@
                 <w:rFonts w:asciiTheme="minorHAnsi" w:eastAsiaTheme="minorEastAsia" w:hAnsiTheme="minorHAnsi"/>
                 <w:sz w:val="22"/>
                 <w:szCs w:val="22"/>
-                <w:lang w:val="sr-Latn-RS" w:eastAsia="en-GB"/>
+                <w:lang w:eastAsia="en-GB"/>
               </w:rPr>
               <w:tab/>
             </w:r>
             <w:r>
               <w:rPr>
                 <w:rStyle w:val="Hyperlink"/>
-                <w:lang w:val="sr-Latn-RS"/>
+                <w:lang/>
               </w:rPr>
               <w:t>Dodavanje jela u favorite</w:t>
             </w:r>
             <w:r>
               <w:rPr>
                 <w:webHidden/>
-                <w:lang w:val="sr-Latn-RS"/>
+                <w:lang/>
               </w:rPr>
               <w:tab/>
             </w:r>
             <w:r>
               <w:rPr>
                 <w:webHidden/>
-                <w:lang w:val="sr-Latn-RS"/>
+                <w:lang/>
               </w:rPr>
               <w:fldChar w:fldCharType="begin"/>
             </w:r>
             <w:r>
               <w:rPr>
                 <w:webHidden/>
-                <w:lang w:val="sr-Latn-RS"/>
+                <w:lang/>
               </w:rPr>
               <w:instrText xml:space="preserve"> PAGEREF _Toc35782332 \h </w:instrText>
             </w:r>
             <w:r>
               <w:rPr>
                 <w:webHidden/>
-                <w:lang w:val="sr-Latn-RS"/>
-              </w:rPr>
-            </w:r>
-            <w:r>
-              <w:rPr>
-                <w:webHidden/>
-                <w:lang w:val="sr-Latn-RS"/>
+                <w:lang/>
+              </w:rPr>
+            </w:r>
+            <w:r>
+              <w:rPr>
+                <w:webHidden/>
+                <w:lang/>
               </w:rPr>
               <w:fldChar w:fldCharType="separate"/>
             </w:r>
             <w:r>
               <w:rPr>
                 <w:webHidden/>
-                <w:lang w:val="sr-Latn-RS"/>
+                <w:lang/>
               </w:rPr>
               <w:t>4</w:t>
             </w:r>
             <w:r>
               <w:rPr>
                 <w:webHidden/>
-                <w:lang w:val="sr-Latn-RS"/>
+                <w:lang/>
               </w:rPr>
               <w:fldChar w:fldCharType="end"/>
             </w:r>
@@ -1238,14 +1249,14 @@
               <w:rFonts w:asciiTheme="minorHAnsi" w:eastAsiaTheme="minorEastAsia" w:hAnsiTheme="minorHAnsi"/>
               <w:sz w:val="22"/>
               <w:szCs w:val="22"/>
-              <w:lang w:val="sr-Latn-RS" w:eastAsia="en-GB"/>
+              <w:lang w:eastAsia="en-GB"/>
             </w:rPr>
           </w:pPr>
           <w:hyperlink w:anchor="_Toc35782333" w:history="1">
             <w:r>
               <w:rPr>
                 <w:rStyle w:val="Hyperlink"/>
-                <w:lang w:val="sr-Latn-RS"/>
+                <w:lang/>
               </w:rPr>
               <w:t>4</w:t>
             </w:r>
@@ -1254,62 +1265,62 @@
                 <w:rFonts w:asciiTheme="minorHAnsi" w:eastAsiaTheme="minorEastAsia" w:hAnsiTheme="minorHAnsi"/>
                 <w:sz w:val="22"/>
                 <w:szCs w:val="22"/>
-                <w:lang w:val="sr-Latn-RS" w:eastAsia="en-GB"/>
+                <w:lang w:eastAsia="en-GB"/>
               </w:rPr>
               <w:tab/>
             </w:r>
             <w:r>
               <w:rPr>
                 <w:rStyle w:val="Hyperlink"/>
-                <w:lang w:val="sr-Latn-RS"/>
+                <w:lang/>
               </w:rPr>
               <w:t>Pretraživanje</w:t>
             </w:r>
             <w:r>
               <w:rPr>
                 <w:webHidden/>
-                <w:lang w:val="sr-Latn-RS"/>
+                <w:lang/>
               </w:rPr>
               <w:tab/>
             </w:r>
             <w:r>
               <w:rPr>
                 <w:webHidden/>
-                <w:lang w:val="sr-Latn-RS"/>
+                <w:lang/>
               </w:rPr>
               <w:fldChar w:fldCharType="begin"/>
             </w:r>
             <w:r>
               <w:rPr>
                 <w:webHidden/>
-                <w:lang w:val="sr-Latn-RS"/>
+                <w:lang/>
               </w:rPr>
               <w:instrText xml:space="preserve"> PAGEREF _Toc35782333 \h </w:instrText>
             </w:r>
             <w:r>
               <w:rPr>
                 <w:webHidden/>
-                <w:lang w:val="sr-Latn-RS"/>
-              </w:rPr>
-            </w:r>
-            <w:r>
-              <w:rPr>
-                <w:webHidden/>
-                <w:lang w:val="sr-Latn-RS"/>
+                <w:lang/>
+              </w:rPr>
+            </w:r>
+            <w:r>
+              <w:rPr>
+                <w:webHidden/>
+                <w:lang/>
               </w:rPr>
               <w:fldChar w:fldCharType="separate"/>
             </w:r>
             <w:r>
               <w:rPr>
                 <w:webHidden/>
-                <w:lang w:val="sr-Latn-RS"/>
+                <w:lang/>
               </w:rPr>
               <w:t>4</w:t>
             </w:r>
             <w:r>
               <w:rPr>
                 <w:webHidden/>
-                <w:lang w:val="sr-Latn-RS"/>
+                <w:lang/>
               </w:rPr>
               <w:fldChar w:fldCharType="end"/>
             </w:r>
@@ -1322,14 +1333,14 @@
               <w:rFonts w:asciiTheme="minorHAnsi" w:eastAsiaTheme="minorEastAsia" w:hAnsiTheme="minorHAnsi"/>
               <w:sz w:val="22"/>
               <w:szCs w:val="22"/>
-              <w:lang w:val="sr-Latn-RS" w:eastAsia="en-GB"/>
+              <w:lang w:eastAsia="en-GB"/>
             </w:rPr>
           </w:pPr>
           <w:hyperlink w:anchor="_Toc35782334" w:history="1">
             <w:r>
               <w:rPr>
                 <w:rStyle w:val="Hyperlink"/>
-                <w:lang w:val="sr-Latn-RS"/>
+                <w:lang/>
               </w:rPr>
               <w:t>5</w:t>
             </w:r>
@@ -1338,62 +1349,62 @@
                 <w:rFonts w:asciiTheme="minorHAnsi" w:eastAsiaTheme="minorEastAsia" w:hAnsiTheme="minorHAnsi"/>
                 <w:sz w:val="22"/>
                 <w:szCs w:val="22"/>
-                <w:lang w:val="sr-Latn-RS" w:eastAsia="en-GB"/>
+                <w:lang w:eastAsia="en-GB"/>
               </w:rPr>
               <w:tab/>
             </w:r>
             <w:r>
               <w:rPr>
                 <w:rStyle w:val="Hyperlink"/>
-                <w:lang w:val="sr-Latn-RS"/>
+                <w:lang/>
               </w:rPr>
               <w:t>Uspešan prikaz jela nakon pretrage</w:t>
             </w:r>
             <w:r>
               <w:rPr>
                 <w:webHidden/>
-                <w:lang w:val="sr-Latn-RS"/>
+                <w:lang/>
               </w:rPr>
               <w:tab/>
             </w:r>
             <w:r>
               <w:rPr>
                 <w:webHidden/>
-                <w:lang w:val="sr-Latn-RS"/>
+                <w:lang/>
               </w:rPr>
               <w:fldChar w:fldCharType="begin"/>
             </w:r>
             <w:r>
               <w:rPr>
                 <w:webHidden/>
-                <w:lang w:val="sr-Latn-RS"/>
+                <w:lang/>
               </w:rPr>
               <w:instrText xml:space="preserve"> PAGEREF _Toc35782334 \h </w:instrText>
             </w:r>
             <w:r>
               <w:rPr>
                 <w:webHidden/>
-                <w:lang w:val="sr-Latn-RS"/>
-              </w:rPr>
-            </w:r>
-            <w:r>
-              <w:rPr>
-                <w:webHidden/>
-                <w:lang w:val="sr-Latn-RS"/>
+                <w:lang/>
+              </w:rPr>
+            </w:r>
+            <w:r>
+              <w:rPr>
+                <w:webHidden/>
+                <w:lang/>
               </w:rPr>
               <w:fldChar w:fldCharType="separate"/>
             </w:r>
             <w:r>
               <w:rPr>
                 <w:webHidden/>
-                <w:lang w:val="sr-Latn-RS"/>
+                <w:lang/>
               </w:rPr>
               <w:t>4</w:t>
             </w:r>
             <w:r>
               <w:rPr>
                 <w:webHidden/>
-                <w:lang w:val="sr-Latn-RS"/>
+                <w:lang/>
               </w:rPr>
               <w:fldChar w:fldCharType="end"/>
             </w:r>
@@ -1406,14 +1417,14 @@
               <w:rFonts w:asciiTheme="minorHAnsi" w:eastAsiaTheme="minorEastAsia" w:hAnsiTheme="minorHAnsi"/>
               <w:sz w:val="22"/>
               <w:szCs w:val="22"/>
-              <w:lang w:val="sr-Latn-RS" w:eastAsia="en-GB"/>
+              <w:lang w:eastAsia="en-GB"/>
             </w:rPr>
           </w:pPr>
           <w:hyperlink w:anchor="_Toc35782335" w:history="1">
             <w:r>
               <w:rPr>
                 <w:rStyle w:val="Hyperlink"/>
-                <w:lang w:val="sr-Latn-RS"/>
+                <w:lang/>
               </w:rPr>
               <w:t>6</w:t>
             </w:r>
@@ -1422,62 +1433,62 @@
                 <w:rFonts w:asciiTheme="minorHAnsi" w:eastAsiaTheme="minorEastAsia" w:hAnsiTheme="minorHAnsi"/>
                 <w:sz w:val="22"/>
                 <w:szCs w:val="22"/>
-                <w:lang w:val="sr-Latn-RS" w:eastAsia="en-GB"/>
+                <w:lang w:eastAsia="en-GB"/>
               </w:rPr>
               <w:tab/>
             </w:r>
             <w:r>
               <w:rPr>
                 <w:rStyle w:val="Hyperlink"/>
-                <w:lang w:val="sr-Latn-RS"/>
+                <w:lang/>
               </w:rPr>
               <w:t>Korišćenje filtera za pretragu</w:t>
             </w:r>
             <w:r>
               <w:rPr>
                 <w:webHidden/>
-                <w:lang w:val="sr-Latn-RS"/>
+                <w:lang/>
               </w:rPr>
               <w:tab/>
             </w:r>
             <w:r>
               <w:rPr>
                 <w:webHidden/>
-                <w:lang w:val="sr-Latn-RS"/>
+                <w:lang/>
               </w:rPr>
               <w:fldChar w:fldCharType="begin"/>
             </w:r>
             <w:r>
               <w:rPr>
                 <w:webHidden/>
-                <w:lang w:val="sr-Latn-RS"/>
+                <w:lang/>
               </w:rPr>
               <w:instrText xml:space="preserve"> PAGEREF _Toc35782335 \h </w:instrText>
             </w:r>
             <w:r>
               <w:rPr>
                 <w:webHidden/>
-                <w:lang w:val="sr-Latn-RS"/>
-              </w:rPr>
-            </w:r>
-            <w:r>
-              <w:rPr>
-                <w:webHidden/>
-                <w:lang w:val="sr-Latn-RS"/>
+                <w:lang/>
+              </w:rPr>
+            </w:r>
+            <w:r>
+              <w:rPr>
+                <w:webHidden/>
+                <w:lang/>
               </w:rPr>
               <w:fldChar w:fldCharType="separate"/>
             </w:r>
             <w:r>
               <w:rPr>
                 <w:webHidden/>
-                <w:lang w:val="sr-Latn-RS"/>
+                <w:lang/>
               </w:rPr>
               <w:t>5</w:t>
             </w:r>
             <w:r>
               <w:rPr>
                 <w:webHidden/>
-                <w:lang w:val="sr-Latn-RS"/>
+                <w:lang/>
               </w:rPr>
               <w:fldChar w:fldCharType="end"/>
             </w:r>
@@ -1490,14 +1501,14 @@
               <w:rFonts w:asciiTheme="minorHAnsi" w:eastAsiaTheme="minorEastAsia" w:hAnsiTheme="minorHAnsi"/>
               <w:sz w:val="22"/>
               <w:szCs w:val="22"/>
-              <w:lang w:val="sr-Latn-RS" w:eastAsia="en-GB"/>
+              <w:lang w:eastAsia="en-GB"/>
             </w:rPr>
           </w:pPr>
           <w:hyperlink w:anchor="_Toc35782336" w:history="1">
             <w:r>
               <w:rPr>
                 <w:rStyle w:val="Hyperlink"/>
-                <w:lang w:val="sr-Latn-RS"/>
+                <w:lang/>
               </w:rPr>
               <w:t>7</w:t>
             </w:r>
@@ -1506,62 +1517,62 @@
                 <w:rFonts w:asciiTheme="minorHAnsi" w:eastAsiaTheme="minorEastAsia" w:hAnsiTheme="minorHAnsi"/>
                 <w:sz w:val="22"/>
                 <w:szCs w:val="22"/>
-                <w:lang w:val="sr-Latn-RS" w:eastAsia="en-GB"/>
+                <w:lang w:eastAsia="en-GB"/>
               </w:rPr>
               <w:tab/>
             </w:r>
             <w:r>
               <w:rPr>
                 <w:rStyle w:val="Hyperlink"/>
-                <w:lang w:val="sr-Latn-RS"/>
+                <w:lang/>
               </w:rPr>
               <w:t>Prikaz jela na osnovu zadatih kriterijumima</w:t>
             </w:r>
             <w:r>
               <w:rPr>
                 <w:webHidden/>
-                <w:lang w:val="sr-Latn-RS"/>
+                <w:lang/>
               </w:rPr>
               <w:tab/>
             </w:r>
             <w:r>
               <w:rPr>
                 <w:webHidden/>
-                <w:lang w:val="sr-Latn-RS"/>
+                <w:lang/>
               </w:rPr>
               <w:fldChar w:fldCharType="begin"/>
             </w:r>
             <w:r>
               <w:rPr>
                 <w:webHidden/>
-                <w:lang w:val="sr-Latn-RS"/>
+                <w:lang/>
               </w:rPr>
               <w:instrText xml:space="preserve"> PAGEREF _Toc35782336 \h </w:instrText>
             </w:r>
             <w:r>
               <w:rPr>
                 <w:webHidden/>
-                <w:lang w:val="sr-Latn-RS"/>
-              </w:rPr>
-            </w:r>
-            <w:r>
-              <w:rPr>
-                <w:webHidden/>
-                <w:lang w:val="sr-Latn-RS"/>
+                <w:lang/>
+              </w:rPr>
+            </w:r>
+            <w:r>
+              <w:rPr>
+                <w:webHidden/>
+                <w:lang/>
               </w:rPr>
               <w:fldChar w:fldCharType="separate"/>
             </w:r>
             <w:r>
               <w:rPr>
                 <w:webHidden/>
-                <w:lang w:val="sr-Latn-RS"/>
+                <w:lang/>
               </w:rPr>
               <w:t>5</w:t>
             </w:r>
             <w:r>
               <w:rPr>
                 <w:webHidden/>
-                <w:lang w:val="sr-Latn-RS"/>
+                <w:lang/>
               </w:rPr>
               <w:fldChar w:fldCharType="end"/>
             </w:r>
@@ -1574,14 +1585,14 @@
               <w:rFonts w:asciiTheme="minorHAnsi" w:eastAsiaTheme="minorEastAsia" w:hAnsiTheme="minorHAnsi"/>
               <w:sz w:val="22"/>
               <w:szCs w:val="22"/>
-              <w:lang w:val="sr-Latn-RS" w:eastAsia="en-GB"/>
+              <w:lang w:eastAsia="en-GB"/>
             </w:rPr>
           </w:pPr>
           <w:hyperlink w:anchor="_Toc35782337" w:history="1">
             <w:r>
               <w:rPr>
                 <w:rStyle w:val="Hyperlink"/>
-                <w:lang w:val="sr-Latn-RS"/>
+                <w:lang/>
               </w:rPr>
               <w:t>C</w:t>
             </w:r>
@@ -1590,62 +1601,62 @@
                 <w:rFonts w:asciiTheme="minorHAnsi" w:eastAsiaTheme="minorEastAsia" w:hAnsiTheme="minorHAnsi"/>
                 <w:sz w:val="22"/>
                 <w:szCs w:val="22"/>
-                <w:lang w:val="sr-Latn-RS" w:eastAsia="en-GB"/>
+                <w:lang w:eastAsia="en-GB"/>
               </w:rPr>
               <w:tab/>
             </w:r>
             <w:r>
               <w:rPr>
                 <w:rStyle w:val="Hyperlink"/>
-                <w:lang w:val="sr-Latn-RS"/>
+                <w:lang/>
               </w:rPr>
               <w:t>Nefunkcionalni zahtevi</w:t>
             </w:r>
             <w:r>
               <w:rPr>
                 <w:webHidden/>
-                <w:lang w:val="sr-Latn-RS"/>
+                <w:lang/>
               </w:rPr>
               <w:tab/>
             </w:r>
             <w:r>
               <w:rPr>
                 <w:webHidden/>
-                <w:lang w:val="sr-Latn-RS"/>
+                <w:lang/>
               </w:rPr>
               <w:fldChar w:fldCharType="begin"/>
             </w:r>
             <w:r>
               <w:rPr>
                 <w:webHidden/>
-                <w:lang w:val="sr-Latn-RS"/>
+                <w:lang/>
               </w:rPr>
               <w:instrText xml:space="preserve"> PAGEREF _Toc35782337 \h </w:instrText>
             </w:r>
             <w:r>
               <w:rPr>
                 <w:webHidden/>
-                <w:lang w:val="sr-Latn-RS"/>
-              </w:rPr>
-            </w:r>
-            <w:r>
-              <w:rPr>
-                <w:webHidden/>
-                <w:lang w:val="sr-Latn-RS"/>
+                <w:lang/>
+              </w:rPr>
+            </w:r>
+            <w:r>
+              <w:rPr>
+                <w:webHidden/>
+                <w:lang/>
               </w:rPr>
               <w:fldChar w:fldCharType="separate"/>
             </w:r>
             <w:r>
               <w:rPr>
                 <w:webHidden/>
-                <w:lang w:val="sr-Latn-RS"/>
+                <w:lang/>
               </w:rPr>
               <w:t>5</w:t>
             </w:r>
             <w:r>
               <w:rPr>
                 <w:webHidden/>
-                <w:lang w:val="sr-Latn-RS"/>
+                <w:lang/>
               </w:rPr>
               <w:fldChar w:fldCharType="end"/>
             </w:r>
@@ -1658,14 +1669,14 @@
               <w:rFonts w:asciiTheme="minorHAnsi" w:eastAsiaTheme="minorEastAsia" w:hAnsiTheme="minorHAnsi"/>
               <w:sz w:val="22"/>
               <w:szCs w:val="22"/>
-              <w:lang w:val="sr-Latn-RS" w:eastAsia="en-GB"/>
+              <w:lang w:eastAsia="en-GB"/>
             </w:rPr>
           </w:pPr>
           <w:hyperlink w:anchor="_Toc35782338" w:history="1">
             <w:r>
               <w:rPr>
                 <w:rStyle w:val="Hyperlink"/>
-                <w:lang w:val="sr-Latn-RS"/>
+                <w:lang/>
               </w:rPr>
               <w:t>D</w:t>
             </w:r>
@@ -1674,62 +1685,62 @@
                 <w:rFonts w:asciiTheme="minorHAnsi" w:eastAsiaTheme="minorEastAsia" w:hAnsiTheme="minorHAnsi"/>
                 <w:sz w:val="22"/>
                 <w:szCs w:val="22"/>
-                <w:lang w:val="sr-Latn-RS" w:eastAsia="en-GB"/>
+                <w:lang w:eastAsia="en-GB"/>
               </w:rPr>
               <w:tab/>
             </w:r>
             <w:r>
               <w:rPr>
                 <w:rStyle w:val="Hyperlink"/>
-                <w:lang w:val="sr-Latn-RS"/>
+                <w:lang/>
               </w:rPr>
               <w:t>Preduslovi</w:t>
             </w:r>
             <w:r>
               <w:rPr>
                 <w:webHidden/>
-                <w:lang w:val="sr-Latn-RS"/>
+                <w:lang/>
               </w:rPr>
               <w:tab/>
             </w:r>
             <w:r>
               <w:rPr>
                 <w:webHidden/>
-                <w:lang w:val="sr-Latn-RS"/>
+                <w:lang/>
               </w:rPr>
               <w:fldChar w:fldCharType="begin"/>
             </w:r>
             <w:r>
               <w:rPr>
                 <w:webHidden/>
-                <w:lang w:val="sr-Latn-RS"/>
+                <w:lang/>
               </w:rPr>
               <w:instrText xml:space="preserve"> PAGEREF _Toc35782338 \h </w:instrText>
             </w:r>
             <w:r>
               <w:rPr>
                 <w:webHidden/>
-                <w:lang w:val="sr-Latn-RS"/>
-              </w:rPr>
-            </w:r>
-            <w:r>
-              <w:rPr>
-                <w:webHidden/>
-                <w:lang w:val="sr-Latn-RS"/>
+                <w:lang/>
+              </w:rPr>
+            </w:r>
+            <w:r>
+              <w:rPr>
+                <w:webHidden/>
+                <w:lang/>
               </w:rPr>
               <w:fldChar w:fldCharType="separate"/>
             </w:r>
             <w:r>
               <w:rPr>
                 <w:webHidden/>
-                <w:lang w:val="sr-Latn-RS"/>
+                <w:lang/>
               </w:rPr>
               <w:t>5</w:t>
             </w:r>
             <w:r>
               <w:rPr>
                 <w:webHidden/>
-                <w:lang w:val="sr-Latn-RS"/>
+                <w:lang/>
               </w:rPr>
               <w:fldChar w:fldCharType="end"/>
             </w:r>
@@ -1742,14 +1753,14 @@
               <w:rFonts w:asciiTheme="minorHAnsi" w:eastAsiaTheme="minorEastAsia" w:hAnsiTheme="minorHAnsi"/>
               <w:sz w:val="22"/>
               <w:szCs w:val="22"/>
-              <w:lang w:val="sr-Latn-RS" w:eastAsia="en-GB"/>
+              <w:lang w:eastAsia="en-GB"/>
             </w:rPr>
           </w:pPr>
           <w:hyperlink w:anchor="_Toc35782339" w:history="1">
             <w:r>
               <w:rPr>
                 <w:rStyle w:val="Hyperlink"/>
-                <w:lang w:val="sr-Latn-RS"/>
+                <w:lang/>
               </w:rPr>
               <w:t>E</w:t>
             </w:r>
@@ -1758,62 +1769,62 @@
                 <w:rFonts w:asciiTheme="minorHAnsi" w:eastAsiaTheme="minorEastAsia" w:hAnsiTheme="minorHAnsi"/>
                 <w:sz w:val="22"/>
                 <w:szCs w:val="22"/>
-                <w:lang w:val="sr-Latn-RS" w:eastAsia="en-GB"/>
+                <w:lang w:eastAsia="en-GB"/>
               </w:rPr>
               <w:tab/>
             </w:r>
             <w:r>
               <w:rPr>
                 <w:rStyle w:val="Hyperlink"/>
-                <w:lang w:val="sr-Latn-RS"/>
+                <w:lang/>
               </w:rPr>
               <w:t>Posledice</w:t>
             </w:r>
             <w:r>
               <w:rPr>
                 <w:webHidden/>
-                <w:lang w:val="sr-Latn-RS"/>
+                <w:lang/>
               </w:rPr>
               <w:tab/>
             </w:r>
             <w:r>
               <w:rPr>
                 <w:webHidden/>
-                <w:lang w:val="sr-Latn-RS"/>
+                <w:lang/>
               </w:rPr>
               <w:fldChar w:fldCharType="begin"/>
             </w:r>
             <w:r>
               <w:rPr>
                 <w:webHidden/>
-                <w:lang w:val="sr-Latn-RS"/>
+                <w:lang/>
               </w:rPr>
               <w:instrText xml:space="preserve"> PAGEREF _Toc35782339 \h </w:instrText>
             </w:r>
             <w:r>
               <w:rPr>
                 <w:webHidden/>
-                <w:lang w:val="sr-Latn-RS"/>
-              </w:rPr>
-            </w:r>
-            <w:r>
-              <w:rPr>
-                <w:webHidden/>
-                <w:lang w:val="sr-Latn-RS"/>
+                <w:lang/>
+              </w:rPr>
+            </w:r>
+            <w:r>
+              <w:rPr>
+                <w:webHidden/>
+                <w:lang/>
               </w:rPr>
               <w:fldChar w:fldCharType="separate"/>
             </w:r>
             <w:r>
               <w:rPr>
                 <w:webHidden/>
-                <w:lang w:val="sr-Latn-RS"/>
+                <w:lang/>
               </w:rPr>
               <w:t>5</w:t>
             </w:r>
             <w:r>
               <w:rPr>
                 <w:webHidden/>
-                <w:lang w:val="sr-Latn-RS"/>
+                <w:lang/>
               </w:rPr>
               <w:fldChar w:fldCharType="end"/>
             </w:r>
@@ -1823,14 +1834,14 @@
           <w:pPr>
             <w:pStyle w:val="TOC1"/>
             <w:rPr>
-              <w:lang w:val="sr-Latn-RS"/>
+              <w:lang/>
             </w:rPr>
           </w:pPr>
           <w:hyperlink w:anchor="_Toc35782340" w:history="1">
             <w:r>
               <w:rPr>
                 <w:rStyle w:val="Hyperlink"/>
-                <w:lang w:val="sr-Latn-RS"/>
+                <w:lang/>
               </w:rPr>
               <w:t>IV</w:t>
             </w:r>
@@ -1839,62 +1850,62 @@
                 <w:rFonts w:asciiTheme="minorHAnsi" w:eastAsiaTheme="minorEastAsia" w:hAnsiTheme="minorHAnsi"/>
                 <w:sz w:val="22"/>
                 <w:szCs w:val="22"/>
-                <w:lang w:val="sr-Latn-RS" w:eastAsia="en-GB"/>
+                <w:lang w:eastAsia="en-GB"/>
               </w:rPr>
               <w:tab/>
             </w:r>
             <w:r>
               <w:rPr>
                 <w:rStyle w:val="Hyperlink"/>
-                <w:lang w:val="sr-Latn-RS"/>
+                <w:lang/>
               </w:rPr>
               <w:t>Zapisnik revizija</w:t>
             </w:r>
             <w:r>
               <w:rPr>
                 <w:webHidden/>
-                <w:lang w:val="sr-Latn-RS"/>
+                <w:lang/>
               </w:rPr>
               <w:tab/>
             </w:r>
             <w:r>
               <w:rPr>
                 <w:webHidden/>
-                <w:lang w:val="sr-Latn-RS"/>
+                <w:lang/>
               </w:rPr>
               <w:fldChar w:fldCharType="begin"/>
             </w:r>
             <w:r>
               <w:rPr>
                 <w:webHidden/>
-                <w:lang w:val="sr-Latn-RS"/>
+                <w:lang/>
               </w:rPr>
               <w:instrText xml:space="preserve"> PAGEREF _Toc35782340 \h </w:instrText>
             </w:r>
             <w:r>
               <w:rPr>
                 <w:webHidden/>
-                <w:lang w:val="sr-Latn-RS"/>
-              </w:rPr>
-            </w:r>
-            <w:r>
-              <w:rPr>
-                <w:webHidden/>
-                <w:lang w:val="sr-Latn-RS"/>
+                <w:lang/>
+              </w:rPr>
+            </w:r>
+            <w:r>
+              <w:rPr>
+                <w:webHidden/>
+                <w:lang/>
               </w:rPr>
               <w:fldChar w:fldCharType="separate"/>
             </w:r>
             <w:r>
               <w:rPr>
                 <w:webHidden/>
-                <w:lang w:val="sr-Latn-RS"/>
+                <w:lang/>
               </w:rPr>
               <w:t>6</w:t>
             </w:r>
             <w:r>
               <w:rPr>
                 <w:webHidden/>
-                <w:lang w:val="sr-Latn-RS"/>
+                <w:lang/>
               </w:rPr>
               <w:fldChar w:fldCharType="end"/>
             </w:r>
@@ -1903,7 +1914,7 @@
             <w:rPr>
               <w:b/>
               <w:bCs/>
-              <w:lang w:val="sr-Latn-RS"/>
+              <w:lang/>
             </w:rPr>
             <w:fldChar w:fldCharType="end"/>
           </w:r>
@@ -1914,13 +1925,13 @@
       <w:pPr>
         <w:rPr>
           <w:w w:val="99"/>
-          <w:lang w:val="sr-Latn-RS"/>
+          <w:lang/>
         </w:rPr>
       </w:pPr>
       <w:r>
         <w:rPr>
           <w:w w:val="99"/>
-          <w:lang w:val="sr-Latn-RS"/>
+          <w:lang/>
         </w:rPr>
         <w:br w:type="page"/>
       </w:r>
@@ -1933,14 +1944,14 @@
           <w:numId w:val="1"/>
         </w:numPr>
         <w:rPr>
-          <w:lang w:val="sr-Latn-RS"/>
+          <w:lang/>
         </w:rPr>
       </w:pPr>
       <w:bookmarkStart w:id="0" w:name="_Toc34304103"/>
       <w:bookmarkStart w:id="1" w:name="_Toc35782322"/>
       <w:r>
         <w:rPr>
-          <w:lang w:val="sr-Latn-RS"/>
+          <w:lang/>
         </w:rPr>
         <w:lastRenderedPageBreak/>
         <w:t>Uvod</w:t>
@@ -1956,14 +1967,14 @@
           <w:numId w:val="1"/>
         </w:numPr>
         <w:rPr>
-          <w:lang w:val="sr-Latn-RS"/>
+          <w:lang/>
         </w:rPr>
       </w:pPr>
       <w:bookmarkStart w:id="2" w:name="_Toc34304104"/>
       <w:bookmarkStart w:id="3" w:name="_Toc35782323"/>
       <w:r>
         <w:rPr>
-          <w:lang w:val="sr-Latn-RS"/>
+          <w:lang/>
         </w:rPr>
         <w:t>Rezime</w:t>
       </w:r>
@@ -1973,12 +1984,12 @@
     <w:p>
       <w:pPr>
         <w:rPr>
-          <w:lang w:val="sr-Latn-RS"/>
-        </w:rPr>
-      </w:pPr>
-      <w:r>
-        <w:rPr>
-          <w:lang w:val="sr-Latn-RS"/>
+          <w:lang/>
+        </w:rPr>
+      </w:pPr>
+      <w:r>
+        <w:rPr>
+          <w:lang/>
         </w:rPr>
         <w:t xml:space="preserve">Definisanje scenarija upotrebe pregleda jela ketering servisa „Slatki zalogaj“. </w:t>
       </w:r>
@@ -1991,28 +2002,16 @@
           <w:numId w:val="1"/>
         </w:numPr>
         <w:rPr>
-          <w:lang w:val="sr-Latn-RS"/>
+          <w:lang/>
         </w:rPr>
       </w:pPr>
       <w:bookmarkStart w:id="4" w:name="_Toc34304105"/>
       <w:bookmarkStart w:id="5" w:name="_Toc35782324"/>
       <w:r>
         <w:rPr>
-          <w:lang w:val="sr-Latn-RS"/>
-        </w:rPr>
-        <w:t>Namena dokumenta i ciljne</w:t>
-      </w:r>
-      <w:r>
-        <w:rPr>
-          <w:lang w:val="sr-Latn-RS"/>
-        </w:rPr>
-        <w:t xml:space="preserve"> </w:t>
-      </w:r>
-      <w:r>
-        <w:rPr>
-          <w:lang w:val="sr-Latn-RS"/>
-        </w:rPr>
-        <w:t>grupe</w:t>
+          <w:lang/>
+        </w:rPr>
+        <w:t>Namena dokumenta i ciljnegrupe</w:t>
       </w:r>
       <w:bookmarkEnd w:id="4"/>
       <w:bookmarkEnd w:id="5"/>
@@ -2020,26 +2019,14 @@
     <w:p>
       <w:pPr>
         <w:rPr>
-          <w:lang w:val="sr-Latn-RS"/>
-        </w:rPr>
-      </w:pPr>
-      <w:r>
-        <w:rPr>
-          <w:lang w:val="sr-Latn-RS"/>
-        </w:rPr>
-        <w:t>Dokument će koristiti svi članovi projektnog tima u toku razvoja, validacije i testiranja projekta, a može se koristiti i prilikom pisanja</w:t>
-      </w:r>
-      <w:r>
-        <w:rPr>
-          <w:lang w:val="sr-Latn-RS"/>
-        </w:rPr>
-        <w:t xml:space="preserve"> </w:t>
-      </w:r>
-      <w:r>
-        <w:rPr>
-          <w:lang w:val="sr-Latn-RS"/>
-        </w:rPr>
-        <w:t>projektne dokumentacije.</w:t>
+          <w:lang/>
+        </w:rPr>
+      </w:pPr>
+      <w:r>
+        <w:rPr>
+          <w:lang/>
+        </w:rPr>
+        <w:t>Dokument će koristiti svi članovi projektnog tima u toku razvoja, validacije i testiranja projekta, a može se koristiti i prilikom pisanjaprojektne dokumentacije.</w:t>
       </w:r>
     </w:p>
     <w:p>
@@ -2050,14 +2037,14 @@
           <w:numId w:val="1"/>
         </w:numPr>
         <w:rPr>
-          <w:lang w:val="sr-Latn-RS"/>
+          <w:lang/>
         </w:rPr>
       </w:pPr>
       <w:bookmarkStart w:id="6" w:name="_Toc34304106"/>
       <w:bookmarkStart w:id="7" w:name="_Toc35782325"/>
       <w:r>
         <w:rPr>
-          <w:lang w:val="sr-Latn-RS"/>
+          <w:lang/>
         </w:rPr>
         <w:t>Reference</w:t>
       </w:r>
@@ -2068,188 +2055,56 @@
       <w:pPr>
         <w:pStyle w:val="Bibliography"/>
         <w:rPr>
-          <w:lang w:val="sr-Latn-RS"/>
-        </w:rPr>
-      </w:pPr>
-      <w:r>
-        <w:rPr>
-          <w:lang w:val="sr-Latn-RS"/>
-        </w:rPr>
-        <w:t>Projektni</w:t>
-      </w:r>
-      <w:r>
-        <w:rPr>
-          <w:lang w:val="sr-Latn-RS"/>
-        </w:rPr>
-        <w:t xml:space="preserve"> </w:t>
-      </w:r>
-      <w:r>
-        <w:rPr>
-          <w:lang w:val="sr-Latn-RS"/>
-        </w:rPr>
-        <w:t>zadatak</w:t>
+          <w:lang/>
+        </w:rPr>
+      </w:pPr>
+      <w:r>
+        <w:rPr>
+          <w:lang/>
+        </w:rPr>
+        <w:t>Projektnizadatak</w:t>
       </w:r>
     </w:p>
     <w:p>
       <w:pPr>
         <w:pStyle w:val="Bibliography"/>
         <w:rPr>
-          <w:lang w:val="sr-Latn-RS"/>
-        </w:rPr>
-      </w:pPr>
-      <w:r>
-        <w:rPr>
-          <w:lang w:val="sr-Latn-RS"/>
-        </w:rPr>
-        <w:t>Uputstvo za pisanje specifikacije scenarija upotrebe</w:t>
-      </w:r>
-      <w:r>
-        <w:rPr>
-          <w:lang w:val="sr-Latn-RS"/>
-        </w:rPr>
-        <w:t xml:space="preserve"> </w:t>
-      </w:r>
-      <w:r>
-        <w:rPr>
-          <w:lang w:val="sr-Latn-RS"/>
-        </w:rPr>
-        <w:t>funkcionalnosti</w:t>
+          <w:lang/>
+        </w:rPr>
+      </w:pPr>
+      <w:r>
+        <w:rPr>
+          <w:lang/>
+        </w:rPr>
+        <w:t>Uputstvo za pisanje specifikacije scenarija upotrebefunkcionalnosti</w:t>
       </w:r>
     </w:p>
     <w:p>
       <w:pPr>
         <w:pStyle w:val="Bibliography"/>
         <w:rPr>
-          <w:lang w:val="sr-Latn-RS"/>
-        </w:rPr>
-      </w:pPr>
-      <w:r>
-        <w:rPr>
-          <w:lang w:val="sr-Latn-RS"/>
-        </w:rPr>
-        <w:t>Guidelines – Use</w:t>
-      </w:r>
-      <w:r>
-        <w:rPr>
-          <w:lang w:val="sr-Latn-RS"/>
-        </w:rPr>
-        <w:t xml:space="preserve"> </w:t>
-      </w:r>
-      <w:r>
-        <w:rPr>
-          <w:lang w:val="sr-Latn-RS"/>
-        </w:rPr>
-        <w:t>Case, Rational</w:t>
-      </w:r>
-      <w:r>
-        <w:rPr>
-          <w:lang w:val="sr-Latn-RS"/>
-        </w:rPr>
-        <w:t xml:space="preserve"> </w:t>
-      </w:r>
-      <w:r>
-        <w:rPr>
-          <w:lang w:val="sr-Latn-RS"/>
-        </w:rPr>
-        <w:t>Unified</w:t>
-      </w:r>
-      <w:r>
-        <w:rPr>
-          <w:lang w:val="sr-Latn-RS"/>
-        </w:rPr>
-        <w:t xml:space="preserve"> </w:t>
-      </w:r>
-      <w:r>
-        <w:rPr>
-          <w:lang w:val="sr-Latn-RS"/>
-        </w:rPr>
-        <w:t>Process</w:t>
-      </w:r>
-      <w:r>
-        <w:rPr>
-          <w:lang w:val="sr-Latn-RS"/>
-        </w:rPr>
-        <w:t xml:space="preserve"> </w:t>
-      </w:r>
-      <w:r>
-        <w:rPr>
-          <w:lang w:val="sr-Latn-RS"/>
-        </w:rPr>
-        <w:t>2000</w:t>
+          <w:lang/>
+        </w:rPr>
+      </w:pPr>
+      <w:r>
+        <w:rPr>
+          <w:lang/>
+        </w:rPr>
+        <w:t>Guidelines – UseCase, RationalUnifiedProcess2000</w:t>
       </w:r>
     </w:p>
     <w:p>
       <w:pPr>
         <w:pStyle w:val="Bibliography"/>
         <w:rPr>
-          <w:lang w:val="sr-Latn-RS"/>
-        </w:rPr>
-      </w:pPr>
-      <w:r>
-        <w:rPr>
-          <w:lang w:val="sr-Latn-RS"/>
-        </w:rPr>
-        <w:t>Guidelines – Use</w:t>
-      </w:r>
-      <w:r>
-        <w:rPr>
-          <w:lang w:val="sr-Latn-RS"/>
-        </w:rPr>
-        <w:t xml:space="preserve"> </w:t>
-      </w:r>
-      <w:r>
-        <w:rPr>
-          <w:lang w:val="sr-Latn-RS"/>
-        </w:rPr>
-        <w:t>Case</w:t>
-      </w:r>
-      <w:r>
-        <w:rPr>
-          <w:lang w:val="sr-Latn-RS"/>
-        </w:rPr>
-        <w:t xml:space="preserve"> </w:t>
-      </w:r>
-      <w:r>
-        <w:rPr>
-          <w:lang w:val="sr-Latn-RS"/>
-        </w:rPr>
-        <w:t>Storyboard, Rational</w:t>
-      </w:r>
-      <w:r>
-        <w:rPr>
-          <w:lang w:val="sr-Latn-RS"/>
-        </w:rPr>
-        <w:t xml:space="preserve"> </w:t>
-      </w:r>
-      <w:r>
-        <w:rPr>
-          <w:lang w:val="sr-Latn-RS"/>
-        </w:rPr>
-        <w:t>Unified</w:t>
-      </w:r>
-      <w:r>
-        <w:rPr>
-          <w:lang w:val="sr-Latn-RS"/>
-        </w:rPr>
-        <w:t xml:space="preserve"> </w:t>
-      </w:r>
-      <w:r>
-        <w:rPr>
-          <w:lang w:val="sr-Latn-RS"/>
-        </w:rPr>
-        <w:t>Process</w:t>
-      </w:r>
-      <w:r>
-        <w:rPr>
-          <w:lang w:val="sr-Latn-RS"/>
-        </w:rPr>
-        <w:t xml:space="preserve"> </w:t>
-      </w:r>
-      <w:r>
-        <w:rPr>
-          <w:lang w:val="sr-Latn-RS"/>
-        </w:rPr>
-        <w:t>2000</w:t>
+          <w:lang/>
+        </w:rPr>
+      </w:pPr>
+      <w:r>
+        <w:rPr>
+          <w:lang/>
+        </w:rPr>
+        <w:t>Guidelines – UseCaseStoryboard, RationalUnifiedProcess2000</w:t>
       </w:r>
     </w:p>
     <w:p>
@@ -2260,28 +2115,16 @@
           <w:numId w:val="1"/>
         </w:numPr>
         <w:rPr>
-          <w:lang w:val="sr-Latn-RS"/>
+          <w:lang/>
         </w:rPr>
       </w:pPr>
       <w:bookmarkStart w:id="8" w:name="_Toc34304107"/>
       <w:bookmarkStart w:id="9" w:name="_Toc35782326"/>
       <w:r>
         <w:rPr>
-          <w:lang w:val="sr-Latn-RS"/>
-        </w:rPr>
-        <w:t>Otvorena</w:t>
-      </w:r>
-      <w:r>
-        <w:rPr>
-          <w:lang w:val="sr-Latn-RS"/>
-        </w:rPr>
-        <w:t xml:space="preserve"> </w:t>
-      </w:r>
-      <w:r>
-        <w:rPr>
-          <w:lang w:val="sr-Latn-RS"/>
-        </w:rPr>
-        <w:t>pitanja</w:t>
+          <w:lang/>
+        </w:rPr>
+        <w:t>Otvorenapitanja</w:t>
       </w:r>
       <w:bookmarkEnd w:id="8"/>
       <w:bookmarkEnd w:id="9"/>
@@ -2291,7 +2134,7 @@
         <w:tblStyle w:val="GridTable1Light1"/>
         <w:tblW w:w="0" w:type="auto"/>
         <w:tblInd w:w="108" w:type="dxa"/>
-        <w:tblLook w:val="04A0" w:firstRow="1" w:lastRow="0" w:firstColumn="1" w:lastColumn="0" w:noHBand="0" w:noVBand="1"/>
+        <w:tblLook w:val="04A0"/>
       </w:tblPr>
       <w:tblGrid>
         <w:gridCol w:w="4395"/>
@@ -2299,12 +2142,12 @@
       </w:tblGrid>
       <w:tr>
         <w:trPr>
-          <w:cnfStyle w:val="100000000000" w:firstRow="1" w:lastRow="0" w:firstColumn="0" w:lastColumn="0" w:oddVBand="0" w:evenVBand="0" w:oddHBand="0" w:evenHBand="0" w:firstRowFirstColumn="0" w:firstRowLastColumn="0" w:lastRowFirstColumn="0" w:lastRowLastColumn="0"/>
+          <w:cnfStyle w:val="100000000000"/>
           <w:trHeight w:val="284"/>
         </w:trPr>
         <w:tc>
           <w:tcPr>
-            <w:cnfStyle w:val="001000000000" w:firstRow="0" w:lastRow="0" w:firstColumn="1" w:lastColumn="0" w:oddVBand="0" w:evenVBand="0" w:oddHBand="0" w:evenHBand="0" w:firstRowFirstColumn="0" w:firstRowLastColumn="0" w:lastRowFirstColumn="0" w:lastRowLastColumn="0"/>
+            <w:cnfStyle w:val="001000000000"/>
             <w:tcW w:w="4395" w:type="dxa"/>
             <w:vAlign w:val="center"/>
           </w:tcPr>
@@ -2313,14 +2156,14 @@
               <w:rPr>
                 <w:b w:val="0"/>
                 <w:bCs w:val="0"/>
-                <w:lang w:val="sr-Latn-RS"/>
+                <w:lang/>
               </w:rPr>
             </w:pPr>
             <w:r>
               <w:rPr>
                 <w:b w:val="0"/>
                 <w:bCs w:val="0"/>
-                <w:lang w:val="sr-Latn-RS"/>
+                <w:lang/>
               </w:rPr>
               <w:t>Pitanje</w:t>
             </w:r>
@@ -2333,18 +2176,18 @@
           </w:tcPr>
           <w:p>
             <w:pPr>
-              <w:cnfStyle w:val="100000000000" w:firstRow="1" w:lastRow="0" w:firstColumn="0" w:lastColumn="0" w:oddVBand="0" w:evenVBand="0" w:oddHBand="0" w:evenHBand="0" w:firstRowFirstColumn="0" w:firstRowLastColumn="0" w:lastRowFirstColumn="0" w:lastRowLastColumn="0"/>
+              <w:cnfStyle w:val="100000000000"/>
               <w:rPr>
                 <w:b w:val="0"/>
                 <w:bCs w:val="0"/>
-                <w:lang w:val="sr-Latn-RS"/>
+                <w:lang/>
               </w:rPr>
             </w:pPr>
             <w:r>
               <w:rPr>
                 <w:b w:val="0"/>
                 <w:bCs w:val="0"/>
-                <w:lang w:val="sr-Latn-RS"/>
+                <w:lang/>
               </w:rPr>
               <w:t>Rešenje</w:t>
             </w:r>
@@ -2357,7 +2200,7 @@
         </w:trPr>
         <w:tc>
           <w:tcPr>
-            <w:cnfStyle w:val="001000000000" w:firstRow="0" w:lastRow="0" w:firstColumn="1" w:lastColumn="0" w:oddVBand="0" w:evenVBand="0" w:oddHBand="0" w:evenHBand="0" w:firstRowFirstColumn="0" w:firstRowLastColumn="0" w:lastRowFirstColumn="0" w:lastRowLastColumn="0"/>
+            <w:cnfStyle w:val="001000000000"/>
             <w:tcW w:w="4395" w:type="dxa"/>
             <w:vAlign w:val="center"/>
           </w:tcPr>
@@ -2368,7 +2211,7 @@
                 <w:bCs w:val="0"/>
                 <w:sz w:val="16"/>
                 <w:szCs w:val="16"/>
-                <w:lang w:val="sr-Latn-RS"/>
+                <w:lang/>
               </w:rPr>
             </w:pPr>
           </w:p>
@@ -2380,11 +2223,11 @@
           </w:tcPr>
           <w:p>
             <w:pPr>
-              <w:cnfStyle w:val="000000000000" w:firstRow="0" w:lastRow="0" w:firstColumn="0" w:lastColumn="0" w:oddVBand="0" w:evenVBand="0" w:oddHBand="0" w:evenHBand="0" w:firstRowFirstColumn="0" w:firstRowLastColumn="0" w:lastRowFirstColumn="0" w:lastRowLastColumn="0"/>
+              <w:cnfStyle w:val="000000000000"/>
               <w:rPr>
                 <w:sz w:val="16"/>
                 <w:szCs w:val="16"/>
-                <w:lang w:val="sr-Latn-RS"/>
+                <w:lang/>
               </w:rPr>
             </w:pPr>
           </w:p>
@@ -2396,13 +2239,13 @@
         <w:jc w:val="left"/>
         <w:rPr>
           <w:b/>
-          <w:lang w:val="sr-Latn-RS"/>
+          <w:lang/>
         </w:rPr>
       </w:pPr>
       <w:r>
         <w:rPr>
           <w:b/>
-          <w:lang w:val="sr-Latn-RS"/>
+          <w:lang/>
         </w:rPr>
         <w:br w:type="page"/>
       </w:r>
@@ -2415,7 +2258,7 @@
           <w:numId w:val="1"/>
         </w:numPr>
         <w:rPr>
-          <w:lang w:val="sr-Latn-RS"/>
+          <w:lang/>
         </w:rPr>
       </w:pPr>
       <w:bookmarkStart w:id="10" w:name="_bookmark5"/>
@@ -2424,7 +2267,7 @@
       <w:bookmarkEnd w:id="10"/>
       <w:r>
         <w:rPr>
-          <w:lang w:val="sr-Latn-RS"/>
+          <w:lang/>
         </w:rPr>
         <w:lastRenderedPageBreak/>
         <w:t xml:space="preserve">Scenario </w:t>
@@ -2432,7 +2275,7 @@
       <w:bookmarkEnd w:id="11"/>
       <w:r>
         <w:rPr>
-          <w:lang w:val="sr-Latn-RS"/>
+          <w:lang/>
         </w:rPr>
         <w:t>pregleda jela</w:t>
       </w:r>
@@ -2446,7 +2289,7 @@
           <w:numId w:val="1"/>
         </w:numPr>
         <w:rPr>
-          <w:lang w:val="sr-Latn-RS"/>
+          <w:lang/>
         </w:rPr>
       </w:pPr>
       <w:bookmarkStart w:id="13" w:name="_bookmark6"/>
@@ -2455,7 +2298,7 @@
       <w:bookmarkEnd w:id="13"/>
       <w:r>
         <w:rPr>
-          <w:lang w:val="sr-Latn-RS"/>
+          <w:lang/>
         </w:rPr>
         <w:t>Kratak opis</w:t>
       </w:r>
@@ -2465,92 +2308,182 @@
     <w:p>
       <w:pPr>
         <w:rPr>
-          <w:lang w:val="sr-Latn-RS"/>
-        </w:rPr>
-      </w:pPr>
-      <w:r>
-        <w:rPr>
-          <w:lang w:val="sr-Latn-RS"/>
+          <w:lang/>
+        </w:rPr>
+      </w:pPr>
+      <w:r>
+        <w:rPr>
+          <w:lang/>
         </w:rPr>
         <w:t>Ova funkcionalnost omogućava pregled jela koja su u ponudi ketering servisa „Slatki zalogaj“. Funkcionalnost je namenjena mušteriji i omogućava joj da vidi izgled i kratki sastav jela, kao i njegovu cenu</w:t>
       </w:r>
       <w:r>
         <w:rPr>
-          <w:lang w:val="sr-Latn-RS"/>
+          <w:lang/>
+        </w:rPr>
+        <w:t xml:space="preserve">po </w:t>
+      </w:r>
+      <w:r>
+        <w:rPr>
+          <w:lang/>
+        </w:rPr>
+        <w:t>gramaži</w:t>
+      </w:r>
+      <w:r>
+        <w:rPr>
+          <w:lang/>
+        </w:rPr>
+        <w:t>.</w:t>
+      </w:r>
+      <w:r>
+        <w:rPr>
+          <w:lang/>
         </w:rPr>
         <w:t xml:space="preserve"> </w:t>
       </w:r>
       <w:r>
         <w:rPr>
-          <w:lang w:val="sr-Latn-RS"/>
-        </w:rPr>
-        <w:t xml:space="preserve">po </w:t>
-      </w:r>
-      <w:r>
-        <w:rPr>
-          <w:lang w:val="sr-Latn-RS"/>
-        </w:rPr>
-        <w:t>gramaži</w:t>
-      </w:r>
-      <w:r>
-        <w:rPr>
-          <w:lang w:val="sr-Latn-RS"/>
-        </w:rPr>
-        <w:t>.</w:t>
-      </w:r>
-      <w:r>
-        <w:rPr>
-          <w:lang w:val="sr-Latn-RS"/>
+          <w:lang/>
+        </w:rPr>
+        <w:t>Moguće je</w:t>
+      </w:r>
+      <w:r>
+        <w:rPr>
+          <w:lang/>
+        </w:rPr>
+        <w:t xml:space="preserve"> d</w:t>
+      </w:r>
+      <w:r>
+        <w:rPr>
+          <w:lang/>
+        </w:rPr>
+        <w:t>odav</w:t>
+      </w:r>
+      <w:r>
+        <w:rPr>
+          <w:lang/>
+        </w:rPr>
+        <w:t xml:space="preserve">anje određenog jela u favorite, </w:t>
+      </w:r>
+      <w:r>
+        <w:rPr>
+          <w:lang/>
+        </w:rPr>
+        <w:t>kako bi se mušteriji olakšao dolazak do omiljen</w:t>
+      </w:r>
+      <w:r>
+        <w:rPr>
+          <w:lang/>
+        </w:rPr>
+        <w:t>ih</w:t>
+      </w:r>
+      <w:r>
+        <w:rPr>
+          <w:lang/>
+        </w:rPr>
+        <w:t xml:space="preserve"> jela. Mušterija ima mogućnost </w:t>
+      </w:r>
+      <w:r>
+        <w:rPr>
+          <w:lang/>
+        </w:rPr>
+        <w:t>izbora</w:t>
+      </w:r>
+      <w:r>
+        <w:rPr>
+          <w:lang/>
+        </w:rPr>
+        <w:t xml:space="preserve"> jela </w:t>
+      </w:r>
+      <w:r>
+        <w:rPr>
+          <w:lang/>
+        </w:rPr>
+        <w:t xml:space="preserve">na osnovu: vrste jela, ukusa i dijetalnih zahteva. Zatim </w:t>
+      </w:r>
+      <w:r>
+        <w:rPr>
+          <w:lang/>
+        </w:rPr>
+        <w:t xml:space="preserve">mušterija može da bira </w:t>
+      </w:r>
+      <w:r>
+        <w:rPr>
+          <w:lang/>
+        </w:rPr>
+        <w:t>filtere za</w:t>
+      </w:r>
+      <w:r>
+        <w:rPr>
+          <w:lang/>
         </w:rPr>
         <w:t xml:space="preserve"> </w:t>
       </w:r>
       <w:r>
         <w:rPr>
-          <w:lang w:val="sr-Latn-RS"/>
-        </w:rPr>
-        <w:t>Moguće je</w:t>
-      </w:r>
-      <w:r>
-        <w:rPr>
-          <w:lang w:val="sr-Latn-RS"/>
-        </w:rPr>
-        <w:t xml:space="preserve"> d</w:t>
-      </w:r>
-      <w:r>
-        <w:rPr>
-          <w:lang w:val="sr-Latn-RS"/>
-        </w:rPr>
-        <w:t>odavanje određenog jela u favorite, kako bi se mušteriji olakšao dolazak do omiljen</w:t>
-      </w:r>
-      <w:r>
-        <w:rPr>
-          <w:lang w:val="sr-Latn-RS"/>
-        </w:rPr>
-        <w:t>ih</w:t>
-      </w:r>
-      <w:r>
-        <w:rPr>
-          <w:lang w:val="sr-Latn-RS"/>
-        </w:rPr>
-        <w:t xml:space="preserve"> jela. Mušterija ima mogućnost filtriranja svih jela p</w:t>
-      </w:r>
-      <w:r>
-        <w:rPr>
-          <w:lang w:val="sr-Latn-RS"/>
-        </w:rPr>
-        <w:t>rema</w:t>
-      </w:r>
-      <w:r>
-        <w:rPr>
-          <w:lang w:val="sr-Latn-RS"/>
-        </w:rPr>
-        <w:t xml:space="preserve"> određenim kriterijumima kao što su: cena, tip proslave, abecedni poredak jela, favoriti</w:t>
-      </w:r>
-      <w:r>
-        <w:rPr>
-          <w:lang w:val="sr-Latn-RS"/>
-        </w:rPr>
-        <w:t>, itd.</w:t>
+          <w:lang/>
+        </w:rPr>
+        <w:t>prikaza izabranih jela</w:t>
+      </w:r>
+      <w:r>
+        <w:rPr>
+          <w:lang/>
+        </w:rPr>
+        <w:t>. Filteri nude</w:t>
+      </w:r>
+      <w:r>
+        <w:rPr>
+          <w:lang/>
+        </w:rPr>
+        <w:t xml:space="preserve"> </w:t>
+      </w:r>
+      <w:r>
+        <w:rPr>
+          <w:lang/>
+        </w:rPr>
+        <w:t xml:space="preserve">prikaz jela </w:t>
+      </w:r>
+      <w:r>
+        <w:rPr>
+          <w:lang/>
+        </w:rPr>
+        <w:t>u rastućem ili opadajućem poretku u odnosu na</w:t>
+      </w:r>
+      <w:r>
+        <w:rPr>
+          <w:lang/>
+        </w:rPr>
+        <w:t xml:space="preserve"> cen</w:t>
+      </w:r>
+      <w:r>
+        <w:rPr>
+          <w:lang/>
+        </w:rPr>
+        <w:t>u</w:t>
+      </w:r>
+      <w:r>
+        <w:rPr>
+          <w:lang/>
+        </w:rPr>
+        <w:t>,  abecedni poredak jela</w:t>
+      </w:r>
+      <w:r>
+        <w:rPr>
+          <w:lang/>
+        </w:rPr>
+        <w:t xml:space="preserve"> </w:t>
+      </w:r>
+      <w:r>
+        <w:rPr>
+          <w:lang/>
+        </w:rPr>
+        <w:t xml:space="preserve">kao </w:t>
+      </w:r>
+      <w:r>
+        <w:rPr>
+          <w:lang/>
+        </w:rPr>
+        <w:t xml:space="preserve">i favorita. </w:t>
       </w:r>
     </w:p>
     <w:p>
@@ -2561,7 +2494,7 @@
           <w:numId w:val="1"/>
         </w:numPr>
         <w:rPr>
-          <w:lang w:val="sr-Latn-RS"/>
+          <w:lang/>
         </w:rPr>
       </w:pPr>
       <w:bookmarkStart w:id="16" w:name="_bookmark7"/>
@@ -2570,7 +2503,7 @@
       <w:bookmarkEnd w:id="16"/>
       <w:r>
         <w:rPr>
-          <w:lang w:val="sr-Latn-RS"/>
+          <w:lang/>
         </w:rPr>
         <w:t>Tok događaja</w:t>
       </w:r>
@@ -2585,7 +2518,7 @@
           <w:numId w:val="1"/>
         </w:numPr>
         <w:rPr>
-          <w:lang w:val="sr-Latn-RS"/>
+          <w:lang/>
         </w:rPr>
       </w:pPr>
       <w:bookmarkStart w:id="19" w:name="_bookmark8"/>
@@ -2595,45 +2528,21 @@
       <w:bookmarkEnd w:id="20"/>
       <w:r>
         <w:rPr>
-          <w:lang w:val="sr-Latn-RS"/>
-        </w:rPr>
-        <w:t>Prolazak (skrolovanje)</w:t>
-      </w:r>
-      <w:r>
-        <w:rPr>
-          <w:lang w:val="sr-Latn-RS"/>
-        </w:rPr>
-        <w:t xml:space="preserve"> </w:t>
-      </w:r>
-      <w:r>
-        <w:rPr>
-          <w:lang w:val="sr-Latn-RS"/>
-        </w:rPr>
-        <w:t>kroz</w:t>
-      </w:r>
-      <w:r>
-        <w:rPr>
-          <w:lang w:val="sr-Latn-RS"/>
-        </w:rPr>
-        <w:t xml:space="preserve"> </w:t>
-      </w:r>
-      <w:r>
-        <w:rPr>
-          <w:lang w:val="sr-Latn-RS"/>
-        </w:rPr>
-        <w:t>sajt</w:t>
+          <w:lang/>
+        </w:rPr>
+        <w:t>Prolazak (skrolovanje)krozsajt</w:t>
       </w:r>
       <w:bookmarkEnd w:id="21"/>
     </w:p>
     <w:p>
       <w:pPr>
         <w:rPr>
-          <w:lang w:val="sr-Latn-RS"/>
-        </w:rPr>
-      </w:pPr>
-      <w:r>
-        <w:rPr>
-          <w:lang w:val="sr-Latn-RS"/>
+          <w:lang/>
+        </w:rPr>
+      </w:pPr>
+      <w:r>
+        <w:rPr>
+          <w:lang/>
         </w:rPr>
         <w:t>Mušterija prolazi kroz ceo sajt. To je najjednostavniji oblik pretrage bez bilo kakvih postavljenih kriterijuma.</w:t>
       </w:r>
@@ -2646,13 +2555,13 @@
           <w:numId w:val="1"/>
         </w:numPr>
         <w:rPr>
-          <w:lang w:val="sr-Latn-RS"/>
+          <w:lang/>
         </w:rPr>
       </w:pPr>
       <w:bookmarkStart w:id="22" w:name="_Toc35782331"/>
       <w:r>
         <w:rPr>
-          <w:lang w:val="sr-Latn-RS"/>
+          <w:lang/>
         </w:rPr>
         <w:t>Detalji jela</w:t>
       </w:r>
@@ -2661,82 +2570,63 @@
     <w:p>
       <w:pPr>
         <w:rPr>
-          <w:lang w:val="sr-Latn-RS"/>
-        </w:rPr>
-      </w:pPr>
-      <w:r>
-        <w:rPr>
-          <w:lang w:val="sr-Latn-RS"/>
+          <w:lang/>
+        </w:rPr>
+      </w:pPr>
+      <w:r>
+        <w:rPr>
+          <w:lang/>
         </w:rPr>
         <w:t xml:space="preserve">Mušterija prelaskom miša preko slike jela vidi određene detalje tog jela, a to su cena po gramaži, kao i kratak opis jela sa sastojcima. Takođe se na slici jela, pojavljuje dugme plus </w:t>
       </w:r>
       <w:r>
         <w:rPr>
           <w:b/>
-          <w:lang w:val="sr-Latn-RS"/>
+          <w:lang/>
         </w:rPr>
         <w:t xml:space="preserve">(+) </w:t>
       </w:r>
       <w:r>
         <w:rPr>
-          <w:lang w:val="sr-Latn-RS"/>
+          <w:lang/>
         </w:rPr>
         <w:t>za dodavanje jela u virtueln</w:t>
       </w:r>
       <w:r>
         <w:rPr>
-          <w:lang w:val="sr-Latn-RS"/>
+          <w:lang/>
         </w:rPr>
         <w:t>u</w:t>
       </w:r>
       <w:r>
         <w:rPr>
-          <w:lang w:val="sr-Latn-RS"/>
+          <w:lang/>
         </w:rPr>
         <w:t xml:space="preserve"> korpu, minus</w:t>
       </w:r>
       <w:r>
         <w:rPr>
-          <w:lang w:val="sr-Latn-RS"/>
-        </w:rPr>
-        <w:t xml:space="preserve"> </w:t>
-      </w:r>
-      <w:r>
-        <w:rPr>
           <w:b/>
-          <w:lang w:val="sr-Latn-RS"/>
+          <w:lang/>
         </w:rPr>
         <w:t xml:space="preserve">(-) </w:t>
       </w:r>
       <w:r>
         <w:rPr>
-          <w:lang w:val="sr-Latn-RS"/>
-        </w:rPr>
-        <w:t>za uklanjanje jela iz virtuelne korpe</w:t>
+          <w:lang/>
+        </w:rPr>
+        <w:t xml:space="preserve">za uklanjanje jela iz virtuelne korpei dugme </w:t>
       </w:r>
       <w:r>
         <w:rPr>
           <w:b/>
-          <w:lang w:val="sr-Latn-RS"/>
-        </w:rPr>
-        <w:t xml:space="preserve"> </w:t>
-      </w:r>
-      <w:r>
-        <w:rPr>
-          <w:lang w:val="sr-Latn-RS"/>
-        </w:rPr>
-        <w:t xml:space="preserve">i dugme </w:t>
-      </w:r>
-      <w:r>
-        <w:rPr>
-          <w:b/>
-          <w:lang w:val="sr-Latn-RS"/>
+          <w:lang/>
         </w:rPr>
         <w:t>srce</w:t>
       </w:r>
       <w:r>
         <w:rPr>
-          <w:lang w:val="sr-Latn-RS"/>
+          <w:lang/>
         </w:rPr>
         <w:t xml:space="preserve"> za dodavanje pojedinačnog jela u lične favorite.</w:t>
       </w:r>
@@ -2749,68 +2639,50 @@
           <w:numId w:val="1"/>
         </w:numPr>
         <w:rPr>
-          <w:lang w:val="sr-Latn-RS"/>
+          <w:lang/>
         </w:rPr>
       </w:pPr>
       <w:bookmarkStart w:id="23" w:name="_Toc35782332"/>
       <w:r>
         <w:rPr>
-          <w:lang w:val="sr-Latn-RS"/>
-        </w:rPr>
-        <w:t>Dodavanje</w:t>
-      </w:r>
-      <w:r>
-        <w:rPr>
-          <w:lang w:val="sr-Latn-RS"/>
-        </w:rPr>
-        <w:t xml:space="preserve"> </w:t>
-      </w:r>
-      <w:r>
-        <w:rPr>
-          <w:lang w:val="sr-Latn-RS"/>
-        </w:rPr>
-        <w:t>jela u favorite</w:t>
+          <w:lang/>
+        </w:rPr>
+        <w:t>Dodavanjejela u favorite</w:t>
       </w:r>
       <w:bookmarkEnd w:id="23"/>
     </w:p>
     <w:p>
       <w:pPr>
         <w:rPr>
-          <w:lang w:val="sr-Latn-RS"/>
-        </w:rPr>
-      </w:pPr>
-      <w:r>
-        <w:rPr>
-          <w:lang w:val="sr-Latn-RS"/>
+          <w:lang/>
+        </w:rPr>
+      </w:pPr>
+      <w:r>
+        <w:rPr>
+          <w:lang/>
         </w:rPr>
         <w:t>Mušterija, ukoliko mu se neko jelo posebno dopadne, to jelo dodaje u svoje favorite</w:t>
       </w:r>
       <w:r>
         <w:rPr>
-          <w:lang w:val="sr-Latn-RS"/>
+          <w:lang/>
         </w:rPr>
         <w:t>,</w:t>
       </w:r>
       <w:r>
         <w:rPr>
-          <w:lang w:val="sr-Latn-RS"/>
+          <w:lang/>
         </w:rPr>
         <w:t xml:space="preserve"> koje posle može da koristi kao kriterijum filtriranja</w:t>
       </w:r>
       <w:r>
         <w:rPr>
-          <w:lang w:val="sr-Latn-RS"/>
+          <w:lang/>
         </w:rPr>
         <w:t>. Favoriti ga ne obavezuju ni na kakvu kupovinu i služe samo za lakšu navigaciju korisnika kroz sajt kada bude želeo da se vrati na obeležena jela.</w:t>
       </w:r>
       <w:bookmarkStart w:id="24" w:name="_bookmark10"/>
       <w:bookmarkEnd w:id="24"/>
-      <w:r>
-        <w:rPr>
-          <w:lang w:val="sr-Latn-RS"/>
-        </w:rPr>
-        <w:t xml:space="preserve"> </w:t>
-      </w:r>
     </w:p>
     <w:p>
       <w:pPr>
@@ -2820,13 +2692,13 @@
           <w:numId w:val="1"/>
         </w:numPr>
         <w:rPr>
-          <w:lang w:val="sr-Latn-RS"/>
+          <w:lang/>
         </w:rPr>
       </w:pPr>
       <w:bookmarkStart w:id="25" w:name="_Toc35782333"/>
       <w:r>
         <w:rPr>
-          <w:lang w:val="sr-Latn-RS"/>
+          <w:lang/>
         </w:rPr>
         <w:t>Pretraživanje</w:t>
       </w:r>
@@ -2835,39 +2707,27 @@
     <w:p>
       <w:pPr>
         <w:rPr>
-          <w:lang w:val="sr-Latn-RS"/>
-        </w:rPr>
-      </w:pPr>
-      <w:r>
-        <w:rPr>
-          <w:lang w:val="sr-Latn-RS"/>
-        </w:rPr>
-        <w:t>Mušterija u search delu</w:t>
-      </w:r>
-      <w:r>
-        <w:rPr>
-          <w:lang w:val="sr-Latn-RS"/>
-        </w:rPr>
-        <w:t xml:space="preserve"> </w:t>
-      </w:r>
-      <w:r>
-        <w:rPr>
-          <w:lang w:val="sr-Latn-RS"/>
-        </w:rPr>
-        <w:t>(delu za pretragu) kuca naziv jela koje ga zanima.</w:t>
+          <w:lang/>
+        </w:rPr>
+      </w:pPr>
+      <w:r>
+        <w:rPr>
+          <w:lang/>
+        </w:rPr>
+        <w:t>Mušterija u search delu(delu za pretragu) kuca naziv jela koje ga zanima.</w:t>
       </w:r>
     </w:p>
     <w:p>
       <w:pPr>
         <w:pStyle w:val="Heading3"/>
         <w:rPr>
-          <w:lang w:val="sr-Latn-RS"/>
+          <w:lang/>
         </w:rPr>
       </w:pPr>
       <w:bookmarkStart w:id="26" w:name="_Toc35782334"/>
       <w:r>
         <w:rPr>
-          <w:lang w:val="sr-Latn-RS"/>
+          <w:lang/>
         </w:rPr>
         <w:t>Uspešan prikaz jela nakon pretrage</w:t>
       </w:r>
@@ -2876,36 +2736,24 @@
     <w:p>
       <w:pPr>
         <w:rPr>
-          <w:lang w:val="sr-Latn-RS"/>
-        </w:rPr>
-      </w:pPr>
-      <w:r>
-        <w:rPr>
-          <w:lang w:val="sr-Latn-RS"/>
-        </w:rPr>
-        <w:t>Nakon što mušterija pritisne lupu</w:t>
-      </w:r>
-      <w:r>
-        <w:rPr>
-          <w:lang w:val="sr-Latn-RS"/>
-        </w:rPr>
-        <w:t xml:space="preserve"> </w:t>
-      </w:r>
-      <w:r>
-        <w:rPr>
-          <w:lang w:val="sr-Latn-RS"/>
-        </w:rPr>
-        <w:t xml:space="preserve">(search), sistem uspešno izlistava sva pronađena jela koja odgovaraju mušterijinom unosu u </w:t>
-      </w:r>
-      <w:r>
-        <w:rPr>
-          <w:lang w:val="sr-Latn-RS"/>
+          <w:lang/>
+        </w:rPr>
+      </w:pPr>
+      <w:r>
+        <w:rPr>
+          <w:lang/>
+        </w:rPr>
+        <w:t xml:space="preserve">Nakon što mušterija pritisne lupu(search), sistem uspešno izlistava sva pronađena jela koja odgovaraju mušterijinom unosu u </w:t>
+      </w:r>
+      <w:r>
+        <w:rPr>
+          <w:lang/>
         </w:rPr>
         <w:t>delu za pretraživanje</w:t>
       </w:r>
       <w:r>
         <w:rPr>
-          <w:lang w:val="sr-Latn-RS"/>
+          <w:lang/>
         </w:rPr>
         <w:t>.</w:t>
       </w:r>
@@ -2914,12 +2762,12 @@
       <w:pPr>
         <w:pStyle w:val="Heading4"/>
         <w:rPr>
-          <w:lang w:val="sr-Latn-RS"/>
-        </w:rPr>
-      </w:pPr>
-      <w:r>
-        <w:rPr>
-          <w:lang w:val="sr-Latn-RS"/>
+          <w:lang/>
+        </w:rPr>
+      </w:pPr>
+      <w:r>
+        <w:rPr>
+          <w:lang/>
         </w:rPr>
         <w:t>Nema rezultata za traženo jelo</w:t>
       </w:r>
@@ -2928,19 +2776,19 @@
       <w:pPr>
         <w:rPr>
           <w:i/>
-          <w:lang w:val="sr-Latn-RS"/>
-        </w:rPr>
-      </w:pPr>
-      <w:r>
-        <w:rPr>
-          <w:lang w:val="sr-Latn-RS"/>
+          <w:lang/>
+        </w:rPr>
+      </w:pPr>
+      <w:r>
+        <w:rPr>
+          <w:lang/>
         </w:rPr>
         <w:t xml:space="preserve">Ukoliko nema rezultata za traženo jelo, deo za pretraživanje će se zacrveneti. Time će signalizirati da traženo jelo ne postoji ili nije ispravno unet naziv jela. </w:t>
       </w:r>
       <w:r>
         <w:rPr>
           <w:i/>
-          <w:lang w:val="sr-Latn-RS"/>
+          <w:lang/>
         </w:rPr>
         <w:t>Korisnik se vraća na bilo koji korak.</w:t>
       </w:r>
@@ -2948,14 +2796,14 @@
     <w:p>
       <w:pPr>
         <w:rPr>
-          <w:lang w:val="sr-Latn-RS"/>
-        </w:rPr>
-      </w:pPr>
-    </w:p>
-    <w:p>
-      <w:pPr>
-        <w:rPr>
-          <w:lang w:val="sr-Latn-RS"/>
+          <w:lang/>
+        </w:rPr>
+      </w:pPr>
+    </w:p>
+    <w:p>
+      <w:pPr>
+        <w:rPr>
+          <w:lang/>
         </w:rPr>
       </w:pPr>
     </w:p>
@@ -2963,13 +2811,13 @@
       <w:pPr>
         <w:pStyle w:val="Heading3"/>
         <w:rPr>
-          <w:lang w:val="sr-Latn-RS"/>
+          <w:lang/>
         </w:rPr>
       </w:pPr>
       <w:bookmarkStart w:id="27" w:name="_Toc35782335"/>
       <w:r>
         <w:rPr>
-          <w:lang w:val="sr-Latn-RS"/>
+          <w:lang/>
         </w:rPr>
         <w:lastRenderedPageBreak/>
         <w:t>Korišćenje filtera za pretragu</w:t>
@@ -2979,14 +2827,308 @@
     <w:p>
       <w:pPr>
         <w:rPr>
-          <w:lang w:val="sr-Latn-RS"/>
-        </w:rPr>
-      </w:pPr>
-      <w:r>
-        <w:rPr>
-          <w:lang w:val="sr-Latn-RS"/>
-        </w:rPr>
-        <w:t xml:space="preserve">Da bi mušterija koristila filter za pretragu, neophodno je da otvori meni sa leve strane sajta. Nakon toga, mušterija bira određene filtere po kojima sortira jela. Filteri sortiraju jela na osnovu izabrane cene, tipa proslave, abecednog poretka jela, prethodno obeleženih favorita... </w:t>
+          <w:lang/>
+        </w:rPr>
+      </w:pPr>
+      <w:r>
+        <w:rPr>
+          <w:lang/>
+        </w:rPr>
+        <w:t xml:space="preserve">Da bi mušterija koristila filter za pretragu, neophodno je da otvori meni sa leve strane sajta. Nakon toga, mušterija bira određene filtere po kojima sortira jela. </w:t>
+      </w:r>
+      <w:r>
+        <w:rPr>
+          <w:lang/>
+        </w:rPr>
+        <w:t>Na početku mušterija ima mogućnost da izabere vrstu jela</w:t>
+      </w:r>
+      <w:r>
+        <w:rPr>
+          <w:lang/>
+        </w:rPr>
+        <w:t xml:space="preserve"> </w:t>
+      </w:r>
+      <w:r>
+        <w:rPr>
+          <w:lang/>
+        </w:rPr>
+        <w:t>(predjelo,</w:t>
+      </w:r>
+      <w:r>
+        <w:rPr>
+          <w:lang/>
+        </w:rPr>
+        <w:t xml:space="preserve"> </w:t>
+      </w:r>
+      <w:r>
+        <w:rPr>
+          <w:lang/>
+        </w:rPr>
+        <w:t>kuvano jelo,</w:t>
+      </w:r>
+      <w:r>
+        <w:rPr>
+          <w:lang/>
+        </w:rPr>
+        <w:t xml:space="preserve"> </w:t>
+      </w:r>
+      <w:r>
+        <w:rPr>
+          <w:lang/>
+        </w:rPr>
+        <w:t>roštilj, salata...)</w:t>
+      </w:r>
+      <w:r>
+        <w:rPr>
+          <w:lang/>
+        </w:rPr>
+        <w:t>, ukus jela</w:t>
+      </w:r>
+      <w:r>
+        <w:rPr>
+          <w:lang/>
+        </w:rPr>
+        <w:t xml:space="preserve"> </w:t>
+      </w:r>
+      <w:r>
+        <w:rPr>
+          <w:lang/>
+        </w:rPr>
+        <w:t>(slano,</w:t>
+      </w:r>
+      <w:r>
+        <w:rPr>
+          <w:lang/>
+        </w:rPr>
+        <w:t xml:space="preserve"> </w:t>
+      </w:r>
+      <w:r>
+        <w:rPr>
+          <w:lang/>
+        </w:rPr>
+        <w:t>slatko,</w:t>
+      </w:r>
+      <w:r>
+        <w:rPr>
+          <w:lang/>
+        </w:rPr>
+        <w:t xml:space="preserve"> </w:t>
+      </w:r>
+      <w:r>
+        <w:rPr>
+          <w:lang/>
+        </w:rPr>
+        <w:t>ljuto)</w:t>
+      </w:r>
+      <w:r>
+        <w:rPr>
+          <w:lang/>
+        </w:rPr>
+        <w:t xml:space="preserve"> kao i da li ima neki poseban dijetalni zahtev</w:t>
+      </w:r>
+      <w:r>
+        <w:rPr>
+          <w:lang/>
+        </w:rPr>
+        <w:t xml:space="preserve"> </w:t>
+      </w:r>
+      <w:r>
+        <w:rPr>
+          <w:lang/>
+        </w:rPr>
+        <w:t>(posno, vegetarijansko, bez glutena)</w:t>
+      </w:r>
+      <w:r>
+        <w:rPr>
+          <w:lang/>
+        </w:rPr>
+        <w:t>.</w:t>
+      </w:r>
+      <w:r>
+        <w:rPr>
+          <w:lang/>
+        </w:rPr>
+        <w:t xml:space="preserve"> </w:t>
+      </w:r>
+      <w:r>
+        <w:rPr>
+          <w:lang/>
+        </w:rPr>
+        <w:t>Ov</w:t>
+      </w:r>
+      <w:r>
+        <w:rPr>
+          <w:lang/>
+        </w:rPr>
+        <w:t>akve</w:t>
+      </w:r>
+      <w:r>
+        <w:rPr>
+          <w:lang/>
+        </w:rPr>
+        <w:t xml:space="preserve"> i</w:t>
+      </w:r>
+      <w:r>
+        <w:rPr>
+          <w:lang/>
+        </w:rPr>
+        <w:t>zbore</w:t>
+      </w:r>
+      <w:r>
+        <w:rPr>
+          <w:lang/>
+        </w:rPr>
+        <w:t xml:space="preserve"> mušterija pravi štikliranjem checkbox-ova u meniju sa leve strane. </w:t>
+      </w:r>
+      <w:r>
+        <w:rPr>
+          <w:lang/>
+        </w:rPr>
+        <w:t>Mušterija</w:t>
+      </w:r>
+      <w:r>
+        <w:rPr>
+          <w:lang/>
+        </w:rPr>
+        <w:t xml:space="preserve"> takođe</w:t>
+      </w:r>
+      <w:r>
+        <w:rPr>
+          <w:lang/>
+        </w:rPr>
+        <w:t xml:space="preserve"> ima priliku </w:t>
+      </w:r>
+      <w:r>
+        <w:rPr>
+          <w:lang/>
+        </w:rPr>
+        <w:t xml:space="preserve">i </w:t>
+      </w:r>
+      <w:r>
+        <w:rPr>
+          <w:lang/>
+        </w:rPr>
+        <w:t>da postavi filter za prikaz</w:t>
+      </w:r>
+      <w:r>
+        <w:rPr>
+          <w:lang/>
+        </w:rPr>
+        <w:t xml:space="preserve"> </w:t>
+      </w:r>
+      <w:r>
+        <w:rPr>
+          <w:lang/>
+        </w:rPr>
+        <w:t>rezultata</w:t>
+      </w:r>
+      <w:r>
+        <w:rPr>
+          <w:lang/>
+        </w:rPr>
+        <w:t xml:space="preserve"> </w:t>
+      </w:r>
+      <w:r>
+        <w:rPr>
+          <w:lang/>
+        </w:rPr>
+        <w:t xml:space="preserve">pretrage </w:t>
+      </w:r>
+      <w:r>
+        <w:rPr>
+          <w:lang/>
+        </w:rPr>
+        <w:t>jela</w:t>
+      </w:r>
+      <w:r>
+        <w:rPr>
+          <w:lang/>
+        </w:rPr>
+        <w:t xml:space="preserve"> po opadajućem ili rastućem poretku u odnosu na</w:t>
+      </w:r>
+      <w:r>
+        <w:rPr>
+          <w:lang/>
+        </w:rPr>
+        <w:t xml:space="preserve"> cenu, abecedni</w:t>
+      </w:r>
+      <w:r>
+        <w:rPr>
+          <w:lang/>
+        </w:rPr>
+        <w:t xml:space="preserve"> poredak</w:t>
+      </w:r>
+      <w:r>
+        <w:rPr>
+          <w:lang/>
+        </w:rPr>
+        <w:t xml:space="preserve">. Moguće je </w:t>
+      </w:r>
+      <w:r>
+        <w:rPr>
+          <w:lang/>
+        </w:rPr>
+        <w:t xml:space="preserve">i </w:t>
+      </w:r>
+      <w:r>
+        <w:rPr>
+          <w:lang/>
+        </w:rPr>
+        <w:t>prikazati</w:t>
+      </w:r>
+      <w:r>
+        <w:rPr>
+          <w:lang/>
+        </w:rPr>
+        <w:t xml:space="preserve"> </w:t>
+      </w:r>
+      <w:r>
+        <w:rPr>
+          <w:lang/>
+        </w:rPr>
+        <w:t xml:space="preserve">samo </w:t>
+      </w:r>
+      <w:r>
+        <w:rPr>
+          <w:lang/>
+        </w:rPr>
+        <w:t xml:space="preserve">mušterijine </w:t>
+      </w:r>
+      <w:r>
+        <w:rPr>
+          <w:lang/>
+        </w:rPr>
+        <w:t>favorit</w:t>
+      </w:r>
+      <w:r>
+        <w:rPr>
+          <w:lang/>
+        </w:rPr>
+        <w:t>e</w:t>
+      </w:r>
+      <w:r>
+        <w:rPr>
+          <w:lang/>
+        </w:rPr>
+        <w:t xml:space="preserve"> </w:t>
+      </w:r>
+      <w:r>
+        <w:rPr>
+          <w:lang/>
+        </w:rPr>
+        <w:t>u odnosu na opadajuću ili rastuću cenu ili abecedni poredak</w:t>
+      </w:r>
+      <w:r>
+        <w:rPr>
+          <w:lang/>
+        </w:rPr>
+        <w:t xml:space="preserve"> jela</w:t>
+      </w:r>
+      <w:r>
+        <w:rPr>
+          <w:lang/>
+        </w:rPr>
+        <w:t>.</w:t>
       </w:r>
     </w:p>
     <w:p>
@@ -2997,20 +3139,20 @@
           <w:numId w:val="7"/>
         </w:numPr>
         <w:rPr>
-          <w:lang w:val="sr-Latn-RS"/>
+          <w:lang/>
         </w:rPr>
       </w:pPr>
       <w:bookmarkStart w:id="28" w:name="_Toc35782336"/>
       <w:r>
         <w:rPr>
-          <w:lang w:val="sr-Latn-RS"/>
+          <w:lang/>
         </w:rPr>
         <w:t>Prikaz jela na osnovu zadatih kriteriju</w:t>
       </w:r>
       <w:bookmarkEnd w:id="28"/>
       <w:r>
         <w:rPr>
-          <w:lang w:val="sr-Latn-RS"/>
+          <w:lang/>
         </w:rPr>
         <w:t>ma</w:t>
       </w:r>
@@ -3018,12 +3160,12 @@
     <w:p>
       <w:pPr>
         <w:rPr>
-          <w:lang w:val="sr-Latn-RS"/>
-        </w:rPr>
-      </w:pPr>
-      <w:r>
-        <w:rPr>
-          <w:lang w:val="sr-Latn-RS"/>
+          <w:lang/>
+        </w:rPr>
+      </w:pPr>
+      <w:r>
+        <w:rPr>
+          <w:lang/>
         </w:rPr>
         <w:t>Sistem prikazuje sva jela koja nudi sajt “Slatki zalogaj” prema zadatim kriterijumima mušterije</w:t>
       </w:r>
@@ -3035,13 +3177,13 @@
       <w:bookmarkEnd w:id="31"/>
       <w:r>
         <w:rPr>
-          <w:lang w:val="sr-Latn-RS"/>
+          <w:lang/>
         </w:rPr>
         <w:t xml:space="preserve"> na istoj stranici na kojoj je postavio kriterijume</w:t>
       </w:r>
       <w:r>
         <w:rPr>
-          <w:lang w:val="sr-Latn-RS"/>
+          <w:lang/>
         </w:rPr>
         <w:t>.</w:t>
       </w:r>
@@ -3054,13 +3196,13 @@
           <w:numId w:val="1"/>
         </w:numPr>
         <w:rPr>
-          <w:lang w:val="sr-Latn-RS"/>
+          <w:lang/>
         </w:rPr>
       </w:pPr>
       <w:bookmarkStart w:id="32" w:name="_Toc35782337"/>
       <w:r>
         <w:rPr>
-          <w:lang w:val="sr-Latn-RS"/>
+          <w:lang/>
         </w:rPr>
         <w:t>Nefunkcionalni zahtevi</w:t>
       </w:r>
@@ -3070,12 +3212,12 @@
       <w:pPr>
         <w:rPr>
           <w:i/>
-          <w:lang w:val="sr-Latn-RS"/>
-        </w:rPr>
-      </w:pPr>
-      <w:r>
-        <w:rPr>
-          <w:lang w:val="sr-Latn-RS"/>
+          <w:lang/>
+        </w:rPr>
+      </w:pPr>
+      <w:r>
+        <w:rPr>
+          <w:lang/>
         </w:rPr>
         <w:t>Nema.</w:t>
       </w:r>
@@ -3088,7 +3230,7 @@
           <w:numId w:val="1"/>
         </w:numPr>
         <w:rPr>
-          <w:lang w:val="sr-Latn-RS"/>
+          <w:lang/>
         </w:rPr>
       </w:pPr>
       <w:bookmarkStart w:id="33" w:name="_bookmark14"/>
@@ -3096,7 +3238,7 @@
       <w:bookmarkEnd w:id="33"/>
       <w:r>
         <w:rPr>
-          <w:lang w:val="sr-Latn-RS"/>
+          <w:lang/>
         </w:rPr>
         <w:t>Preduslovi</w:t>
       </w:r>
@@ -3105,12 +3247,12 @@
     <w:p>
       <w:pPr>
         <w:rPr>
-          <w:lang w:val="sr-Latn-RS"/>
-        </w:rPr>
-      </w:pPr>
-      <w:r>
-        <w:rPr>
-          <w:lang w:val="sr-Latn-RS"/>
+          <w:lang/>
+        </w:rPr>
+      </w:pPr>
+      <w:r>
+        <w:rPr>
+          <w:lang/>
         </w:rPr>
         <w:t>Nema.</w:t>
       </w:r>
@@ -3123,13 +3265,13 @@
           <w:numId w:val="1"/>
         </w:numPr>
         <w:rPr>
-          <w:lang w:val="sr-Latn-RS"/>
+          <w:lang/>
         </w:rPr>
       </w:pPr>
       <w:bookmarkStart w:id="35" w:name="_Toc35782339"/>
       <w:r>
         <w:rPr>
-          <w:lang w:val="sr-Latn-RS"/>
+          <w:lang/>
         </w:rPr>
         <w:t>Posledice</w:t>
       </w:r>
@@ -3138,12 +3280,12 @@
     <w:p>
       <w:pPr>
         <w:rPr>
-          <w:lang w:val="sr-Latn-RS"/>
-        </w:rPr>
-      </w:pPr>
-      <w:r>
-        <w:rPr>
-          <w:lang w:val="sr-Latn-RS"/>
+          <w:lang/>
+        </w:rPr>
+      </w:pPr>
+      <w:r>
+        <w:rPr>
+          <w:lang/>
         </w:rPr>
         <w:t>Ukoliko je mušterija ulogovana, njegovi favoriti se pamte u bazi na strani servera. Ukoliko mušterija nije ulogovana, njegovi favoriti se pamte u cookie-ju.</w:t>
       </w:r>
@@ -3151,12 +3293,12 @@
     <w:p>
       <w:pPr>
         <w:rPr>
-          <w:lang w:val="sr-Latn-RS"/>
-        </w:rPr>
-      </w:pPr>
-      <w:r>
-        <w:rPr>
-          <w:lang w:val="sr-Latn-RS"/>
+          <w:lang/>
+        </w:rPr>
+      </w:pPr>
+      <w:r>
+        <w:rPr>
+          <w:lang/>
         </w:rPr>
         <w:br w:type="page"/>
       </w:r>
@@ -3169,14 +3311,14 @@
           <w:numId w:val="1"/>
         </w:numPr>
         <w:rPr>
-          <w:lang w:val="sr-Latn-RS"/>
+          <w:lang/>
         </w:rPr>
       </w:pPr>
       <w:bookmarkStart w:id="36" w:name="_Toc33475956"/>
       <w:bookmarkStart w:id="37" w:name="_Toc35782340"/>
       <w:r>
         <w:rPr>
-          <w:lang w:val="sr-Latn-RS"/>
+          <w:lang/>
         </w:rPr>
         <w:lastRenderedPageBreak/>
         <w:t>Zapisnik revizija</w:t>
@@ -3187,12 +3329,12 @@
     <w:p>
       <w:pPr>
         <w:rPr>
-          <w:lang w:val="sr-Latn-RS"/>
-        </w:rPr>
-      </w:pPr>
-      <w:r>
-        <w:rPr>
-          <w:lang w:val="sr-Latn-RS"/>
+          <w:lang/>
+        </w:rPr>
+      </w:pPr>
+      <w:r>
+        <w:rPr>
+          <w:lang/>
         </w:rPr>
         <w:t>Ovaj zapisnik sadrži spisak izmena i dopuna ovog dokumenta po verzijama.</w:t>
       </w:r>
@@ -3202,7 +3344,7 @@
         <w:tblStyle w:val="GridTable1Light1"/>
         <w:tblW w:w="0" w:type="auto"/>
         <w:tblInd w:w="108" w:type="dxa"/>
-        <w:tblLook w:val="04A0" w:firstRow="1" w:lastRow="0" w:firstColumn="1" w:lastColumn="0" w:noHBand="0" w:noVBand="1"/>
+        <w:tblLook w:val="04A0"/>
       </w:tblPr>
       <w:tblGrid>
         <w:gridCol w:w="1843"/>
@@ -3210,12 +3352,12 @@
       </w:tblGrid>
       <w:tr>
         <w:trPr>
-          <w:cnfStyle w:val="100000000000" w:firstRow="1" w:lastRow="0" w:firstColumn="0" w:lastColumn="0" w:oddVBand="0" w:evenVBand="0" w:oddHBand="0" w:evenHBand="0" w:firstRowFirstColumn="0" w:firstRowLastColumn="0" w:lastRowFirstColumn="0" w:lastRowLastColumn="0"/>
+          <w:cnfStyle w:val="100000000000"/>
           <w:trHeight w:val="284"/>
         </w:trPr>
         <w:tc>
           <w:tcPr>
-            <w:cnfStyle w:val="001000000000" w:firstRow="0" w:lastRow="0" w:firstColumn="1" w:lastColumn="0" w:oddVBand="0" w:evenVBand="0" w:oddHBand="0" w:evenHBand="0" w:firstRowFirstColumn="0" w:firstRowLastColumn="0" w:lastRowFirstColumn="0" w:lastRowLastColumn="0"/>
+            <w:cnfStyle w:val="001000000000"/>
             <w:tcW w:w="1843" w:type="dxa"/>
             <w:vAlign w:val="center"/>
           </w:tcPr>
@@ -3224,14 +3366,14 @@
               <w:rPr>
                 <w:b w:val="0"/>
                 <w:bCs w:val="0"/>
-                <w:lang w:val="sr-Latn-RS"/>
+                <w:lang/>
               </w:rPr>
             </w:pPr>
             <w:r>
               <w:rPr>
                 <w:b w:val="0"/>
                 <w:bCs w:val="0"/>
-                <w:lang w:val="sr-Latn-RS"/>
+                <w:lang/>
               </w:rPr>
               <w:t>Info</w:t>
             </w:r>
@@ -3244,18 +3386,18 @@
           </w:tcPr>
           <w:p>
             <w:pPr>
-              <w:cnfStyle w:val="100000000000" w:firstRow="1" w:lastRow="0" w:firstColumn="0" w:lastColumn="0" w:oddVBand="0" w:evenVBand="0" w:oddHBand="0" w:evenHBand="0" w:firstRowFirstColumn="0" w:firstRowLastColumn="0" w:lastRowFirstColumn="0" w:lastRowLastColumn="0"/>
+              <w:cnfStyle w:val="100000000000"/>
               <w:rPr>
                 <w:b w:val="0"/>
                 <w:bCs w:val="0"/>
-                <w:lang w:val="sr-Latn-RS"/>
+                <w:lang/>
               </w:rPr>
             </w:pPr>
             <w:r>
               <w:rPr>
                 <w:b w:val="0"/>
                 <w:bCs w:val="0"/>
-                <w:lang w:val="sr-Latn-RS"/>
+                <w:lang/>
               </w:rPr>
               <w:t>Izmena</w:t>
             </w:r>
@@ -3268,7 +3410,7 @@
         </w:trPr>
         <w:tc>
           <w:tcPr>
-            <w:cnfStyle w:val="001000000000" w:firstRow="0" w:lastRow="0" w:firstColumn="1" w:lastColumn="0" w:oddVBand="0" w:evenVBand="0" w:oddHBand="0" w:evenHBand="0" w:firstRowFirstColumn="0" w:firstRowLastColumn="0" w:lastRowFirstColumn="0" w:lastRowLastColumn="0"/>
+            <w:cnfStyle w:val="001000000000"/>
             <w:tcW w:w="1843" w:type="dxa"/>
             <w:vAlign w:val="center"/>
           </w:tcPr>
@@ -3279,7 +3421,7 @@
                 <w:bCs w:val="0"/>
                 <w:sz w:val="16"/>
                 <w:szCs w:val="16"/>
-                <w:lang w:val="sr-Latn-RS"/>
+                <w:lang/>
               </w:rPr>
             </w:pPr>
             <w:r>
@@ -3288,29 +3430,9 @@
                 <w:bCs w:val="0"/>
                 <w:sz w:val="16"/>
                 <w:szCs w:val="16"/>
-                <w:lang w:val="sr-Latn-RS"/>
-              </w:rPr>
-              <w:t>#1, (), v0.1, J.</w:t>
-            </w:r>
-            <w:r>
-              <w:rPr>
-                <w:b w:val="0"/>
-                <w:bCs w:val="0"/>
-                <w:sz w:val="16"/>
-                <w:szCs w:val="16"/>
-                <w:lang w:val="sr-Latn-RS"/>
-              </w:rPr>
-              <w:t xml:space="preserve"> </w:t>
-            </w:r>
-            <w:r>
-              <w:rPr>
-                <w:b w:val="0"/>
-                <w:bCs w:val="0"/>
-                <w:sz w:val="16"/>
-                <w:szCs w:val="16"/>
-                <w:lang w:val="sr-Latn-RS"/>
-              </w:rPr>
-              <w:t>Janković</w:t>
+                <w:lang/>
+              </w:rPr>
+              <w:t>#1, (), v0.1, J.Janković</w:t>
             </w:r>
           </w:p>
         </w:tc>
@@ -3321,18 +3443,18 @@
           </w:tcPr>
           <w:p>
             <w:pPr>
-              <w:cnfStyle w:val="000000000000" w:firstRow="0" w:lastRow="0" w:firstColumn="0" w:lastColumn="0" w:oddVBand="0" w:evenVBand="0" w:oddHBand="0" w:evenHBand="0" w:firstRowFirstColumn="0" w:firstRowLastColumn="0" w:lastRowFirstColumn="0" w:lastRowLastColumn="0"/>
+              <w:cnfStyle w:val="000000000000"/>
               <w:rPr>
                 <w:sz w:val="16"/>
                 <w:szCs w:val="16"/>
-                <w:lang w:val="sr-Latn-RS"/>
+                <w:lang/>
               </w:rPr>
             </w:pPr>
             <w:r>
               <w:rPr>
                 <w:sz w:val="16"/>
                 <w:szCs w:val="16"/>
-                <w:lang w:val="sr-Latn-RS"/>
+                <w:lang/>
               </w:rPr>
               <w:t>Inicijalna verzija</w:t>
             </w:r>
@@ -3345,7 +3467,7 @@
         </w:trPr>
         <w:tc>
           <w:tcPr>
-            <w:cnfStyle w:val="001000000000" w:firstRow="0" w:lastRow="0" w:firstColumn="1" w:lastColumn="0" w:oddVBand="0" w:evenVBand="0" w:oddHBand="0" w:evenHBand="0" w:firstRowFirstColumn="0" w:firstRowLastColumn="0" w:lastRowFirstColumn="0" w:lastRowLastColumn="0"/>
+            <w:cnfStyle w:val="001000000000"/>
             <w:tcW w:w="1843" w:type="dxa"/>
             <w:vAlign w:val="center"/>
           </w:tcPr>
@@ -3356,7 +3478,7 @@
                 <w:bCs w:val="0"/>
                 <w:sz w:val="16"/>
                 <w:szCs w:val="16"/>
-                <w:lang w:val="sr-Latn-RS"/>
+                <w:lang/>
               </w:rPr>
             </w:pPr>
             <w:r>
@@ -3365,7 +3487,7 @@
                 <w:bCs w:val="0"/>
                 <w:sz w:val="16"/>
                 <w:szCs w:val="16"/>
-                <w:lang w:val="sr-Latn-RS"/>
+                <w:lang/>
               </w:rPr>
               <w:t xml:space="preserve">#2, </w:t>
             </w:r>
@@ -3375,7 +3497,7 @@
                 <w:bCs w:val="0"/>
                 <w:sz w:val="16"/>
                 <w:szCs w:val="16"/>
-                <w:lang w:val="sr-Latn-RS"/>
+                <w:lang/>
               </w:rPr>
               <w:t>(4)</w:t>
             </w:r>
@@ -3385,7 +3507,7 @@
                 <w:bCs w:val="0"/>
                 <w:sz w:val="16"/>
                 <w:szCs w:val="16"/>
-                <w:lang w:val="sr-Latn-RS"/>
+                <w:lang/>
               </w:rPr>
               <w:t xml:space="preserve">, </w:t>
             </w:r>
@@ -3395,29 +3517,9 @@
                 <w:bCs w:val="0"/>
                 <w:sz w:val="16"/>
                 <w:szCs w:val="16"/>
-                <w:lang w:val="sr-Latn-RS"/>
-              </w:rPr>
-              <w:t>v0.2, J.</w:t>
-            </w:r>
-            <w:r>
-              <w:rPr>
-                <w:b w:val="0"/>
-                <w:bCs w:val="0"/>
-                <w:sz w:val="16"/>
-                <w:szCs w:val="16"/>
-                <w:lang w:val="sr-Latn-RS"/>
-              </w:rPr>
-              <w:t xml:space="preserve"> </w:t>
-            </w:r>
-            <w:r>
-              <w:rPr>
-                <w:b w:val="0"/>
-                <w:bCs w:val="0"/>
-                <w:sz w:val="16"/>
-                <w:szCs w:val="16"/>
-                <w:lang w:val="sr-Latn-RS"/>
-              </w:rPr>
-              <w:t>Janković</w:t>
+                <w:lang/>
+              </w:rPr>
+              <w:t>v0.2, J.Janković</w:t>
             </w:r>
           </w:p>
         </w:tc>
@@ -3428,18 +3530,18 @@
           </w:tcPr>
           <w:p>
             <w:pPr>
-              <w:cnfStyle w:val="000000000000" w:firstRow="0" w:lastRow="0" w:firstColumn="0" w:lastColumn="0" w:oddVBand="0" w:evenVBand="0" w:oddHBand="0" w:evenHBand="0" w:firstRowFirstColumn="0" w:firstRowLastColumn="0" w:lastRowFirstColumn="0" w:lastRowLastColumn="0"/>
+              <w:cnfStyle w:val="000000000000"/>
               <w:rPr>
                 <w:sz w:val="16"/>
                 <w:szCs w:val="16"/>
-                <w:lang w:val="sr-Latn-RS"/>
+                <w:lang/>
               </w:rPr>
             </w:pPr>
             <w:r>
               <w:rPr>
                 <w:sz w:val="16"/>
                 <w:szCs w:val="16"/>
-                <w:lang w:val="sr-Latn-RS"/>
+                <w:lang/>
               </w:rPr>
               <w:t>Dodati detalji i dopunjene stavke kako bi SSU bio precizniji, dodati po</w:t>
             </w:r>
@@ -3447,7 +3549,7 @@
               <w:rPr>
                 <w:sz w:val="16"/>
                 <w:szCs w:val="16"/>
-                <w:lang w:val="sr-Latn-RS"/>
+                <w:lang/>
               </w:rPr>
               <w:t>t</w:t>
             </w:r>
@@ -3455,7 +3557,7 @@
               <w:rPr>
                 <w:sz w:val="16"/>
                 <w:szCs w:val="16"/>
-                <w:lang w:val="sr-Latn-RS"/>
+                <w:lang/>
               </w:rPr>
               <w:t>koraci</w:t>
             </w:r>
@@ -3468,18 +3570,36 @@
         </w:trPr>
         <w:tc>
           <w:tcPr>
-            <w:cnfStyle w:val="001000000000" w:firstRow="0" w:lastRow="0" w:firstColumn="1" w:lastColumn="0" w:oddVBand="0" w:evenVBand="0" w:oddHBand="0" w:evenHBand="0" w:firstRowFirstColumn="0" w:firstRowLastColumn="0" w:lastRowFirstColumn="0" w:lastRowLastColumn="0"/>
+            <w:cnfStyle w:val="001000000000"/>
             <w:tcW w:w="1843" w:type="dxa"/>
             <w:vAlign w:val="center"/>
           </w:tcPr>
           <w:p>
             <w:pPr>
               <w:rPr>
+                <w:b w:val="0"/>
                 <w:sz w:val="16"/>
                 <w:szCs w:val="16"/>
-                <w:lang w:val="sr-Latn-RS"/>
+                <w:lang/>
               </w:rPr>
             </w:pPr>
+            <w:r>
+              <w:rPr>
+                <w:sz w:val="16"/>
+                <w:szCs w:val="16"/>
+                <w:lang/>
+              </w:rPr>
+              <w:t>#</w:t>
+            </w:r>
+            <w:r>
+              <w:rPr>
+                <w:b w:val="0"/>
+                <w:sz w:val="16"/>
+                <w:szCs w:val="16"/>
+                <w:lang/>
+              </w:rPr>
+              <w:t>3, (5), v0.3, J.Janković</w:t>
+            </w:r>
           </w:p>
         </w:tc>
         <w:tc>
@@ -3489,13 +3609,21 @@
           </w:tcPr>
           <w:p>
             <w:pPr>
-              <w:cnfStyle w:val="000000000000" w:firstRow="0" w:lastRow="0" w:firstColumn="0" w:lastColumn="0" w:oddVBand="0" w:evenVBand="0" w:oddHBand="0" w:evenHBand="0" w:firstRowFirstColumn="0" w:firstRowLastColumn="0" w:lastRowFirstColumn="0" w:lastRowLastColumn="0"/>
+              <w:cnfStyle w:val="000000000000"/>
               <w:rPr>
                 <w:sz w:val="16"/>
                 <w:szCs w:val="16"/>
-                <w:lang w:val="sr-Latn-RS"/>
+                <w:lang/>
               </w:rPr>
             </w:pPr>
+            <w:r>
+              <w:rPr>
+                <w:sz w:val="16"/>
+                <w:szCs w:val="16"/>
+                <w:lang/>
+              </w:rPr>
+              <w:t>Dopunjeni detalji za kriterijum filtriranja jela na stranici</w:t>
+            </w:r>
           </w:p>
         </w:tc>
       </w:tr>
@@ -3503,14 +3631,14 @@
     <w:p>
       <w:pPr>
         <w:rPr>
-          <w:lang w:val="sr-Latn-RS"/>
-        </w:rPr>
-      </w:pPr>
-    </w:p>
-    <w:p>
-      <w:pPr>
-        <w:rPr>
-          <w:lang w:val="sr-Latn-RS"/>
+          <w:lang/>
+        </w:rPr>
+      </w:pPr>
+    </w:p>
+    <w:p>
+      <w:pPr>
+        <w:rPr>
+          <w:lang/>
         </w:rPr>
       </w:pPr>
     </w:p>
@@ -3527,15 +3655,15 @@
 </file>
 
 <file path=word/endnotes.xml><?xml version="1.0" encoding="utf-8"?>
-<w:endnotes xmlns:wpc="http://schemas.microsoft.com/office/word/2010/wordprocessingCanvas" xmlns:cx="http://schemas.microsoft.com/office/drawing/2014/chartex" xmlns:cx1="http://schemas.microsoft.com/office/drawing/2015/9/8/chartex" xmlns:cx2="http://schemas.microsoft.com/office/drawing/2015/10/21/chartex" xmlns:cx3="http://schemas.microsoft.com/office/drawing/2016/5/9/chartex" xmlns:cx4="http://schemas.microsoft.com/office/drawing/2016/5/10/chartex" xmlns:cx5="http://schemas.microsoft.com/office/drawing/2016/5/11/chartex" xmlns:cx6="http://schemas.microsoft.com/office/drawing/2016/5/12/chartex" xmlns:cx7="http://schemas.microsoft.com/office/drawing/2016/5/13/chartex" xmlns:cx8="http://schemas.microsoft.com/office/drawing/2016/5/14/chartex" xmlns:mc="http://schemas.openxmlformats.org/markup-compatibility/2006" xmlns:aink="http://schemas.microsoft.com/office/drawing/2016/ink" xmlns:am3d="http://schemas.microsoft.com/office/drawing/2017/model3d" xmlns:o="urn:schemas-microsoft-com:office:office" xmlns:r="http://schemas.openxmlformats.org/officeDocument/2006/relationships" xmlns:m="http://schemas.openxmlformats.org/officeDocument/2006/math" xmlns:v="urn:schemas-microsoft-com:vml" xmlns:wp14="http://schemas.microsoft.com/office/word/2010/wordprocessingDrawing" xmlns:wp="http://schemas.openxmlformats.org/drawingml/2006/wordprocessingDrawing" xmlns:w10="urn:schemas-microsoft-com:office:word" xmlns:w="http://schemas.openxmlformats.org/wordprocessingml/2006/main" xmlns:w14="http://schemas.microsoft.com/office/word/2010/wordml" xmlns:w15="http://schemas.microsoft.com/office/word/2012/wordml" xmlns:w16cid="http://schemas.microsoft.com/office/word/2016/wordml/cid" xmlns:w16se="http://schemas.microsoft.com/office/word/2015/wordml/symex" xmlns:wpg="http://schemas.microsoft.com/office/word/2010/wordprocessingGroup" xmlns:wpi="http://schemas.microsoft.com/office/word/2010/wordprocessingInk" xmlns:wne="http://schemas.microsoft.com/office/word/2006/wordml" xmlns:wps="http://schemas.microsoft.com/office/word/2010/wordprocessingShape" mc:Ignorable="w14 w15 w16se w16cid wp14">
-  <w:endnote w:type="separator" w:id="-1">
+<w:endnotes xmlns:ve="http://schemas.openxmlformats.org/markup-compatibility/2006" xmlns:o="urn:schemas-microsoft-com:office:office" xmlns:r="http://schemas.openxmlformats.org/officeDocument/2006/relationships" xmlns:m="http://schemas.openxmlformats.org/officeDocument/2006/math" xmlns:v="urn:schemas-microsoft-com:vml" xmlns:wp="http://schemas.openxmlformats.org/drawingml/2006/wordprocessingDrawing" xmlns:w10="urn:schemas-microsoft-com:office:word" xmlns:w="http://schemas.openxmlformats.org/wordprocessingml/2006/main" xmlns:wne="http://schemas.microsoft.com/office/word/2006/wordml">
+  <w:endnote w:type="separator" w:id="0">
     <w:p>
       <w:r>
         <w:separator/>
       </w:r>
     </w:p>
   </w:endnote>
-  <w:endnote w:type="continuationSeparator" w:id="0">
+  <w:endnote w:type="continuationSeparator" w:id="1">
     <w:p>
       <w:r>
         <w:continuationSeparator/>
@@ -3546,7 +3674,7 @@
 </file>
 
 <file path=word/footer1.xml><?xml version="1.0" encoding="utf-8"?>
-<w:ftr xmlns:wpc="http://schemas.microsoft.com/office/word/2010/wordprocessingCanvas" xmlns:cx="http://schemas.microsoft.com/office/drawing/2014/chartex" xmlns:cx1="http://schemas.microsoft.com/office/drawing/2015/9/8/chartex" xmlns:cx2="http://schemas.microsoft.com/office/drawing/2015/10/21/chartex" xmlns:cx3="http://schemas.microsoft.com/office/drawing/2016/5/9/chartex" xmlns:cx4="http://schemas.microsoft.com/office/drawing/2016/5/10/chartex" xmlns:cx5="http://schemas.microsoft.com/office/drawing/2016/5/11/chartex" xmlns:cx6="http://schemas.microsoft.com/office/drawing/2016/5/12/chartex" xmlns:cx7="http://schemas.microsoft.com/office/drawing/2016/5/13/chartex" xmlns:cx8="http://schemas.microsoft.com/office/drawing/2016/5/14/chartex" xmlns:mc="http://schemas.openxmlformats.org/markup-compatibility/2006" xmlns:aink="http://schemas.microsoft.com/office/drawing/2016/ink" xmlns:am3d="http://schemas.microsoft.com/office/drawing/2017/model3d" xmlns:o="urn:schemas-microsoft-com:office:office" xmlns:r="http://schemas.openxmlformats.org/officeDocument/2006/relationships" xmlns:m="http://schemas.openxmlformats.org/officeDocument/2006/math" xmlns:v="urn:schemas-microsoft-com:vml" xmlns:wp14="http://schemas.microsoft.com/office/word/2010/wordprocessingDrawing" xmlns:wp="http://schemas.openxmlformats.org/drawingml/2006/wordprocessingDrawing" xmlns:w10="urn:schemas-microsoft-com:office:word" xmlns:w="http://schemas.openxmlformats.org/wordprocessingml/2006/main" xmlns:w14="http://schemas.microsoft.com/office/word/2010/wordml" xmlns:w15="http://schemas.microsoft.com/office/word/2012/wordml" xmlns:w16cid="http://schemas.microsoft.com/office/word/2016/wordml/cid" xmlns:w16se="http://schemas.microsoft.com/office/word/2015/wordml/symex" xmlns:wpg="http://schemas.microsoft.com/office/word/2010/wordprocessingGroup" xmlns:wpi="http://schemas.microsoft.com/office/word/2010/wordprocessingInk" xmlns:wne="http://schemas.microsoft.com/office/word/2006/wordml" xmlns:wps="http://schemas.microsoft.com/office/word/2010/wordprocessingShape" mc:Ignorable="w14 w15 w16se w16cid wp14">
+<w:ftr xmlns:ve="http://schemas.openxmlformats.org/markup-compatibility/2006" xmlns:o="urn:schemas-microsoft-com:office:office" xmlns:r="http://schemas.openxmlformats.org/officeDocument/2006/relationships" xmlns:m="http://schemas.openxmlformats.org/officeDocument/2006/math" xmlns:v="urn:schemas-microsoft-com:vml" xmlns:wp="http://schemas.openxmlformats.org/drawingml/2006/wordprocessingDrawing" xmlns:w10="urn:schemas-microsoft-com:office:word" xmlns:w="http://schemas.openxmlformats.org/wordprocessingml/2006/main" xmlns:wne="http://schemas.microsoft.com/office/word/2006/wordml">
   <w:sdt>
     <w:sdtPr>
       <w:id w:val="1404871289"/>
@@ -3579,7 +3707,7 @@
           <w:rPr>
             <w:noProof/>
           </w:rPr>
-          <w:t>6</w:t>
+          <w:t>5</w:t>
         </w:r>
         <w:r>
           <w:rPr>
@@ -3594,15 +3722,15 @@
 </file>
 
 <file path=word/footnotes.xml><?xml version="1.0" encoding="utf-8"?>
-<w:footnotes xmlns:wpc="http://schemas.microsoft.com/office/word/2010/wordprocessingCanvas" xmlns:cx="http://schemas.microsoft.com/office/drawing/2014/chartex" xmlns:cx1="http://schemas.microsoft.com/office/drawing/2015/9/8/chartex" xmlns:cx2="http://schemas.microsoft.com/office/drawing/2015/10/21/chartex" xmlns:cx3="http://schemas.microsoft.com/office/drawing/2016/5/9/chartex" xmlns:cx4="http://schemas.microsoft.com/office/drawing/2016/5/10/chartex" xmlns:cx5="http://schemas.microsoft.com/office/drawing/2016/5/11/chartex" xmlns:cx6="http://schemas.microsoft.com/office/drawing/2016/5/12/chartex" xmlns:cx7="http://schemas.microsoft.com/office/drawing/2016/5/13/chartex" xmlns:cx8="http://schemas.microsoft.com/office/drawing/2016/5/14/chartex" xmlns:mc="http://schemas.openxmlformats.org/markup-compatibility/2006" xmlns:aink="http://schemas.microsoft.com/office/drawing/2016/ink" xmlns:am3d="http://schemas.microsoft.com/office/drawing/2017/model3d" xmlns:o="urn:schemas-microsoft-com:office:office" xmlns:r="http://schemas.openxmlformats.org/officeDocument/2006/relationships" xmlns:m="http://schemas.openxmlformats.org/officeDocument/2006/math" xmlns:v="urn:schemas-microsoft-com:vml" xmlns:wp14="http://schemas.microsoft.com/office/word/2010/wordprocessingDrawing" xmlns:wp="http://schemas.openxmlformats.org/drawingml/2006/wordprocessingDrawing" xmlns:w10="urn:schemas-microsoft-com:office:word" xmlns:w="http://schemas.openxmlformats.org/wordprocessingml/2006/main" xmlns:w14="http://schemas.microsoft.com/office/word/2010/wordml" xmlns:w15="http://schemas.microsoft.com/office/word/2012/wordml" xmlns:w16cid="http://schemas.microsoft.com/office/word/2016/wordml/cid" xmlns:w16se="http://schemas.microsoft.com/office/word/2015/wordml/symex" xmlns:wpg="http://schemas.microsoft.com/office/word/2010/wordprocessingGroup" xmlns:wpi="http://schemas.microsoft.com/office/word/2010/wordprocessingInk" xmlns:wne="http://schemas.microsoft.com/office/word/2006/wordml" xmlns:wps="http://schemas.microsoft.com/office/word/2010/wordprocessingShape" mc:Ignorable="w14 w15 w16se w16cid wp14">
-  <w:footnote w:type="separator" w:id="-1">
+<w:footnotes xmlns:ve="http://schemas.openxmlformats.org/markup-compatibility/2006" xmlns:o="urn:schemas-microsoft-com:office:office" xmlns:r="http://schemas.openxmlformats.org/officeDocument/2006/relationships" xmlns:m="http://schemas.openxmlformats.org/officeDocument/2006/math" xmlns:v="urn:schemas-microsoft-com:vml" xmlns:wp="http://schemas.openxmlformats.org/drawingml/2006/wordprocessingDrawing" xmlns:w10="urn:schemas-microsoft-com:office:word" xmlns:w="http://schemas.openxmlformats.org/wordprocessingml/2006/main" xmlns:wne="http://schemas.microsoft.com/office/word/2006/wordml">
+  <w:footnote w:type="separator" w:id="0">
     <w:p>
       <w:r>
         <w:separator/>
       </w:r>
     </w:p>
   </w:footnote>
-  <w:footnote w:type="continuationSeparator" w:id="0">
+  <w:footnote w:type="continuationSeparator" w:id="1">
     <w:p>
       <w:r>
         <w:continuationSeparator/>
@@ -3613,8 +3741,8 @@
 </file>
 
 <file path=word/numbering.xml><?xml version="1.0" encoding="utf-8"?>
-<w:numbering xmlns:wpc="http://schemas.microsoft.com/office/word/2010/wordprocessingCanvas" xmlns:cx="http://schemas.microsoft.com/office/drawing/2014/chartex" xmlns:cx1="http://schemas.microsoft.com/office/drawing/2015/9/8/chartex" xmlns:cx2="http://schemas.microsoft.com/office/drawing/2015/10/21/chartex" xmlns:cx3="http://schemas.microsoft.com/office/drawing/2016/5/9/chartex" xmlns:cx4="http://schemas.microsoft.com/office/drawing/2016/5/10/chartex" xmlns:cx5="http://schemas.microsoft.com/office/drawing/2016/5/11/chartex" xmlns:cx6="http://schemas.microsoft.com/office/drawing/2016/5/12/chartex" xmlns:cx7="http://schemas.microsoft.com/office/drawing/2016/5/13/chartex" xmlns:cx8="http://schemas.microsoft.com/office/drawing/2016/5/14/chartex" xmlns:mc="http://schemas.openxmlformats.org/markup-compatibility/2006" xmlns:aink="http://schemas.microsoft.com/office/drawing/2016/ink" xmlns:am3d="http://schemas.microsoft.com/office/drawing/2017/model3d" xmlns:o="urn:schemas-microsoft-com:office:office" xmlns:r="http://schemas.openxmlformats.org/officeDocument/2006/relationships" xmlns:m="http://schemas.openxmlformats.org/officeDocument/2006/math" xmlns:v="urn:schemas-microsoft-com:vml" xmlns:wp14="http://schemas.microsoft.com/office/word/2010/wordprocessingDrawing" xmlns:wp="http://schemas.openxmlformats.org/drawingml/2006/wordprocessingDrawing" xmlns:w10="urn:schemas-microsoft-com:office:word" xmlns:w="http://schemas.openxmlformats.org/wordprocessingml/2006/main" xmlns:w14="http://schemas.microsoft.com/office/word/2010/wordml" xmlns:w15="http://schemas.microsoft.com/office/word/2012/wordml" xmlns:w16cid="http://schemas.microsoft.com/office/word/2016/wordml/cid" xmlns:w16se="http://schemas.microsoft.com/office/word/2015/wordml/symex" xmlns:wpg="http://schemas.microsoft.com/office/word/2010/wordprocessingGroup" xmlns:wpi="http://schemas.microsoft.com/office/word/2010/wordprocessingInk" xmlns:wne="http://schemas.microsoft.com/office/word/2006/wordml" xmlns:wps="http://schemas.microsoft.com/office/word/2010/wordprocessingShape" mc:Ignorable="w14 w15 w16se w16cid wp14">
-  <w:abstractNum w:abstractNumId="0" w15:restartNumberingAfterBreak="0">
+<w:numbering xmlns:ve="http://schemas.openxmlformats.org/markup-compatibility/2006" xmlns:o="urn:schemas-microsoft-com:office:office" xmlns:r="http://schemas.openxmlformats.org/officeDocument/2006/relationships" xmlns:m="http://schemas.openxmlformats.org/officeDocument/2006/math" xmlns:v="urn:schemas-microsoft-com:vml" xmlns:wp="http://schemas.openxmlformats.org/drawingml/2006/wordprocessingDrawing" xmlns:w10="urn:schemas-microsoft-com:office:word" xmlns:w="http://schemas.openxmlformats.org/wordprocessingml/2006/main" xmlns:wne="http://schemas.microsoft.com/office/word/2006/wordml">
+  <w:abstractNum w:abstractNumId="0">
     <w:nsid w:val="FFFFFF89"/>
     <w:multiLevelType w:val="singleLevel"/>
     <w:tmpl w:val="3F9E23BC"/>
@@ -3632,7 +3760,7 @@
       </w:rPr>
     </w:lvl>
   </w:abstractNum>
-  <w:abstractNum w:abstractNumId="1" w15:restartNumberingAfterBreak="0">
+  <w:abstractNum w:abstractNumId="1">
     <w:nsid w:val="0A6A248B"/>
     <w:multiLevelType w:val="multilevel"/>
     <w:tmpl w:val="6FF21C62"/>
@@ -3791,7 +3919,7 @@
       </w:rPr>
     </w:lvl>
   </w:abstractNum>
-  <w:abstractNum w:abstractNumId="2" w15:restartNumberingAfterBreak="0">
+  <w:abstractNum w:abstractNumId="2">
     <w:nsid w:val="0FC077FC"/>
     <w:multiLevelType w:val="hybridMultilevel"/>
     <w:tmpl w:val="51382E48"/>
@@ -3884,7 +4012,7 @@
       </w:pPr>
     </w:lvl>
   </w:abstractNum>
-  <w:abstractNum w:abstractNumId="3" w15:restartNumberingAfterBreak="0">
+  <w:abstractNum w:abstractNumId="3">
     <w:nsid w:val="644D2344"/>
     <w:multiLevelType w:val="hybridMultilevel"/>
     <w:tmpl w:val="849A80CA"/>
@@ -4042,7 +4170,7 @@
 </file>
 
 <file path=word/styles.xml><?xml version="1.0" encoding="utf-8"?>
-<w:styles xmlns:mc="http://schemas.openxmlformats.org/markup-compatibility/2006" xmlns:r="http://schemas.openxmlformats.org/officeDocument/2006/relationships" xmlns:w="http://schemas.openxmlformats.org/wordprocessingml/2006/main" xmlns:w14="http://schemas.microsoft.com/office/word/2010/wordml" xmlns:w15="http://schemas.microsoft.com/office/word/2012/wordml" xmlns:w16cid="http://schemas.microsoft.com/office/word/2016/wordml/cid" xmlns:w16se="http://schemas.microsoft.com/office/word/2015/wordml/symex" mc:Ignorable="w14 w15 w16se w16cid">
+<w:styles xmlns:r="http://schemas.openxmlformats.org/officeDocument/2006/relationships" xmlns:w="http://schemas.openxmlformats.org/wordprocessingml/2006/main">
   <w:docDefaults>
     <w:rPrDefault>
       <w:rPr>
@@ -4059,381 +4187,148 @@
       </w:pPr>
     </w:pPrDefault>
   </w:docDefaults>
-  <w:latentStyles w:defLockedState="0" w:defUIPriority="99" w:defSemiHidden="0" w:defUnhideWhenUsed="0" w:defQFormat="0" w:count="377">
-    <w:lsdException w:name="Normal" w:uiPriority="0" w:qFormat="1"/>
-    <w:lsdException w:name="heading 1" w:uiPriority="9" w:qFormat="1"/>
-    <w:lsdException w:name="heading 2" w:semiHidden="1" w:uiPriority="9" w:unhideWhenUsed="1" w:qFormat="1"/>
-    <w:lsdException w:name="heading 3" w:semiHidden="1" w:uiPriority="9" w:unhideWhenUsed="1" w:qFormat="1"/>
-    <w:lsdException w:name="heading 4" w:semiHidden="1" w:uiPriority="9" w:unhideWhenUsed="1" w:qFormat="1"/>
-    <w:lsdException w:name="heading 5" w:semiHidden="1" w:uiPriority="9" w:unhideWhenUsed="1" w:qFormat="1"/>
-    <w:lsdException w:name="heading 6" w:semiHidden="1" w:uiPriority="9" w:unhideWhenUsed="1" w:qFormat="1"/>
-    <w:lsdException w:name="heading 7" w:semiHidden="1" w:uiPriority="9" w:unhideWhenUsed="1"/>
-    <w:lsdException w:name="heading 8" w:semiHidden="1" w:uiPriority="9" w:unhideWhenUsed="1"/>
-    <w:lsdException w:name="heading 9" w:semiHidden="1" w:uiPriority="9" w:unhideWhenUsed="1"/>
-    <w:lsdException w:name="index 1" w:semiHidden="1" w:unhideWhenUsed="1"/>
-    <w:lsdException w:name="index 2" w:semiHidden="1" w:unhideWhenUsed="1"/>
-    <w:lsdException w:name="index 3" w:semiHidden="1" w:unhideWhenUsed="1"/>
-    <w:lsdException w:name="index 4" w:semiHidden="1" w:unhideWhenUsed="1"/>
-    <w:lsdException w:name="index 5" w:semiHidden="1" w:unhideWhenUsed="1"/>
-    <w:lsdException w:name="index 6" w:semiHidden="1" w:unhideWhenUsed="1"/>
-    <w:lsdException w:name="index 7" w:semiHidden="1" w:unhideWhenUsed="1"/>
-    <w:lsdException w:name="index 8" w:semiHidden="1" w:unhideWhenUsed="1"/>
-    <w:lsdException w:name="index 9" w:semiHidden="1" w:unhideWhenUsed="1"/>
-    <w:lsdException w:name="toc 1" w:semiHidden="1" w:uiPriority="39" w:unhideWhenUsed="1"/>
-    <w:lsdException w:name="toc 2" w:semiHidden="1" w:uiPriority="39" w:unhideWhenUsed="1"/>
-    <w:lsdException w:name="toc 3" w:semiHidden="1" w:uiPriority="39" w:unhideWhenUsed="1"/>
-    <w:lsdException w:name="toc 4" w:semiHidden="1" w:uiPriority="39" w:unhideWhenUsed="1"/>
-    <w:lsdException w:name="toc 5" w:semiHidden="1" w:uiPriority="39" w:unhideWhenUsed="1"/>
-    <w:lsdException w:name="toc 6" w:semiHidden="1" w:uiPriority="39" w:unhideWhenUsed="1"/>
-    <w:lsdException w:name="toc 7" w:semiHidden="1" w:uiPriority="39" w:unhideWhenUsed="1"/>
-    <w:lsdException w:name="toc 8" w:semiHidden="1" w:uiPriority="39" w:unhideWhenUsed="1"/>
-    <w:lsdException w:name="toc 9" w:semiHidden="1" w:uiPriority="39" w:unhideWhenUsed="1"/>
-    <w:lsdException w:name="Normal Indent" w:semiHidden="1" w:unhideWhenUsed="1"/>
-    <w:lsdException w:name="footnote text" w:semiHidden="1" w:unhideWhenUsed="1"/>
-    <w:lsdException w:name="annotation text" w:semiHidden="1" w:unhideWhenUsed="1"/>
-    <w:lsdException w:name="header" w:semiHidden="1" w:unhideWhenUsed="1"/>
-    <w:lsdException w:name="footer" w:semiHidden="1" w:unhideWhenUsed="1"/>
-    <w:lsdException w:name="index heading" w:semiHidden="1" w:unhideWhenUsed="1"/>
-    <w:lsdException w:name="caption" w:semiHidden="1" w:uiPriority="34" w:unhideWhenUsed="1" w:qFormat="1"/>
-    <w:lsdException w:name="table of figures" w:semiHidden="1" w:unhideWhenUsed="1"/>
-    <w:lsdException w:name="envelope address" w:semiHidden="1" w:unhideWhenUsed="1"/>
-    <w:lsdException w:name="envelope return" w:semiHidden="1" w:unhideWhenUsed="1"/>
-    <w:lsdException w:name="footnote reference" w:semiHidden="1" w:unhideWhenUsed="1"/>
-    <w:lsdException w:name="annotation reference" w:semiHidden="1" w:unhideWhenUsed="1"/>
-    <w:lsdException w:name="line number" w:semiHidden="1" w:unhideWhenUsed="1"/>
-    <w:lsdException w:name="page number" w:semiHidden="1" w:unhideWhenUsed="1"/>
-    <w:lsdException w:name="endnote reference" w:semiHidden="1" w:unhideWhenUsed="1"/>
-    <w:lsdException w:name="endnote text" w:semiHidden="1" w:unhideWhenUsed="1"/>
-    <w:lsdException w:name="table of authorities" w:semiHidden="1" w:unhideWhenUsed="1"/>
-    <w:lsdException w:name="macro" w:semiHidden="1" w:unhideWhenUsed="1"/>
-    <w:lsdException w:name="toa heading" w:semiHidden="1" w:unhideWhenUsed="1"/>
-    <w:lsdException w:name="List" w:semiHidden="1" w:unhideWhenUsed="1"/>
-    <w:lsdException w:name="List Bullet" w:semiHidden="1" w:uiPriority="3" w:unhideWhenUsed="1" w:qFormat="1"/>
-    <w:lsdException w:name="List Number" w:semiHidden="1" w:unhideWhenUsed="1"/>
-    <w:lsdException w:name="List 2" w:semiHidden="1" w:unhideWhenUsed="1"/>
-    <w:lsdException w:name="List 3" w:semiHidden="1" w:unhideWhenUsed="1"/>
-    <w:lsdException w:name="List 4" w:semiHidden="1" w:unhideWhenUsed="1"/>
-    <w:lsdException w:name="List 5" w:semiHidden="1" w:unhideWhenUsed="1"/>
-    <w:lsdException w:name="List Bullet 2" w:semiHidden="1" w:unhideWhenUsed="1"/>
-    <w:lsdException w:name="List Bullet 3" w:semiHidden="1" w:unhideWhenUsed="1"/>
-    <w:lsdException w:name="List Bullet 4" w:semiHidden="1" w:unhideWhenUsed="1"/>
-    <w:lsdException w:name="List Bullet 5" w:semiHidden="1" w:unhideWhenUsed="1"/>
-    <w:lsdException w:name="List Number 2" w:semiHidden="1" w:unhideWhenUsed="1"/>
-    <w:lsdException w:name="List Number 3" w:semiHidden="1" w:unhideWhenUsed="1"/>
-    <w:lsdException w:name="List Number 4" w:semiHidden="1" w:unhideWhenUsed="1"/>
-    <w:lsdException w:name="List Number 5" w:semiHidden="1" w:unhideWhenUsed="1"/>
-    <w:lsdException w:name="Title" w:uiPriority="10" w:qFormat="1"/>
-    <w:lsdException w:name="Closing" w:semiHidden="1" w:unhideWhenUsed="1"/>
-    <w:lsdException w:name="Signature" w:semiHidden="1" w:unhideWhenUsed="1"/>
-    <w:lsdException w:name="Default Paragraph Font" w:semiHidden="1" w:uiPriority="1" w:unhideWhenUsed="1"/>
-    <w:lsdException w:name="Body Text" w:semiHidden="1" w:unhideWhenUsed="1"/>
-    <w:lsdException w:name="Body Text Indent" w:semiHidden="1" w:unhideWhenUsed="1"/>
-    <w:lsdException w:name="List Continue" w:semiHidden="1" w:unhideWhenUsed="1"/>
-    <w:lsdException w:name="List Continue 2" w:semiHidden="1" w:unhideWhenUsed="1"/>
-    <w:lsdException w:name="List Continue 3" w:semiHidden="1" w:unhideWhenUsed="1"/>
-    <w:lsdException w:name="List Continue 4" w:semiHidden="1" w:unhideWhenUsed="1"/>
-    <w:lsdException w:name="List Continue 5" w:semiHidden="1" w:unhideWhenUsed="1"/>
-    <w:lsdException w:name="Message Header" w:semiHidden="1" w:unhideWhenUsed="1"/>
-    <w:lsdException w:name="Subtitle" w:uiPriority="11" w:qFormat="1"/>
-    <w:lsdException w:name="Salutation" w:semiHidden="1" w:unhideWhenUsed="1"/>
-    <w:lsdException w:name="Date" w:semiHidden="1" w:unhideWhenUsed="1"/>
-    <w:lsdException w:name="Body Text First Indent" w:semiHidden="1" w:unhideWhenUsed="1"/>
-    <w:lsdException w:name="Body Text First Indent 2" w:semiHidden="1" w:unhideWhenUsed="1"/>
-    <w:lsdException w:name="Note Heading" w:semiHidden="1" w:unhideWhenUsed="1"/>
-    <w:lsdException w:name="Body Text 2" w:semiHidden="1" w:unhideWhenUsed="1"/>
-    <w:lsdException w:name="Body Text 3" w:semiHidden="1" w:unhideWhenUsed="1"/>
-    <w:lsdException w:name="Body Text Indent 2" w:semiHidden="1" w:unhideWhenUsed="1"/>
-    <w:lsdException w:name="Body Text Indent 3" w:semiHidden="1" w:unhideWhenUsed="1"/>
-    <w:lsdException w:name="Block Text" w:semiHidden="1" w:unhideWhenUsed="1"/>
-    <w:lsdException w:name="Hyperlink" w:semiHidden="1" w:unhideWhenUsed="1"/>
-    <w:lsdException w:name="FollowedHyperlink" w:semiHidden="1" w:unhideWhenUsed="1"/>
-    <w:lsdException w:name="Strong" w:uiPriority="22" w:qFormat="1"/>
-    <w:lsdException w:name="Emphasis" w:uiPriority="20" w:qFormat="1"/>
-    <w:lsdException w:name="Document Map" w:semiHidden="1" w:unhideWhenUsed="1"/>
-    <w:lsdException w:name="Plain Text" w:semiHidden="1" w:unhideWhenUsed="1"/>
-    <w:lsdException w:name="E-mail Signature" w:semiHidden="1" w:unhideWhenUsed="1"/>
-    <w:lsdException w:name="HTML Top of Form" w:semiHidden="1" w:unhideWhenUsed="1"/>
-    <w:lsdException w:name="HTML Bottom of Form" w:semiHidden="1" w:unhideWhenUsed="1"/>
-    <w:lsdException w:name="Normal (Web)" w:semiHidden="1" w:unhideWhenUsed="1"/>
-    <w:lsdException w:name="HTML Acronym" w:semiHidden="1" w:unhideWhenUsed="1"/>
-    <w:lsdException w:name="HTML Address" w:semiHidden="1" w:unhideWhenUsed="1"/>
-    <w:lsdException w:name="HTML Cite" w:semiHidden="1" w:unhideWhenUsed="1"/>
-    <w:lsdException w:name="HTML Code" w:semiHidden="1" w:unhideWhenUsed="1"/>
-    <w:lsdException w:name="HTML Definition" w:semiHidden="1" w:unhideWhenUsed="1"/>
-    <w:lsdException w:name="HTML Keyboard" w:semiHidden="1" w:unhideWhenUsed="1"/>
-    <w:lsdException w:name="HTML Preformatted" w:semiHidden="1" w:unhideWhenUsed="1"/>
-    <w:lsdException w:name="HTML Sample" w:semiHidden="1" w:unhideWhenUsed="1"/>
-    <w:lsdException w:name="HTML Typewriter" w:semiHidden="1" w:unhideWhenUsed="1"/>
-    <w:lsdException w:name="HTML Variable" w:semiHidden="1" w:unhideWhenUsed="1"/>
-    <w:lsdException w:name="annotation subject" w:semiHidden="1" w:unhideWhenUsed="1"/>
-    <w:lsdException w:name="No List" w:semiHidden="1" w:unhideWhenUsed="1"/>
-    <w:lsdException w:name="Outline List 1" w:semiHidden="1" w:unhideWhenUsed="1"/>
-    <w:lsdException w:name="Outline List 2" w:semiHidden="1" w:unhideWhenUsed="1"/>
-    <w:lsdException w:name="Outline List 3" w:semiHidden="1" w:unhideWhenUsed="1"/>
-    <w:lsdException w:name="Table Simple 1" w:semiHidden="1" w:unhideWhenUsed="1"/>
-    <w:lsdException w:name="Table Simple 2" w:semiHidden="1" w:unhideWhenUsed="1"/>
-    <w:lsdException w:name="Table Simple 3" w:semiHidden="1" w:unhideWhenUsed="1"/>
-    <w:lsdException w:name="Table Classic 1" w:semiHidden="1" w:unhideWhenUsed="1"/>
-    <w:lsdException w:name="Table Classic 2" w:semiHidden="1" w:unhideWhenUsed="1"/>
-    <w:lsdException w:name="Table Classic 3" w:semiHidden="1" w:unhideWhenUsed="1"/>
-    <w:lsdException w:name="Table Classic 4" w:semiHidden="1" w:unhideWhenUsed="1"/>
-    <w:lsdException w:name="Table Colorful 1" w:semiHidden="1" w:unhideWhenUsed="1"/>
-    <w:lsdException w:name="Table Colorful 2" w:semiHidden="1" w:unhideWhenUsed="1"/>
-    <w:lsdException w:name="Table Colorful 3" w:semiHidden="1" w:unhideWhenUsed="1"/>
-    <w:lsdException w:name="Table Columns 1" w:semiHidden="1" w:unhideWhenUsed="1"/>
-    <w:lsdException w:name="Table Columns 2" w:semiHidden="1" w:unhideWhenUsed="1"/>
-    <w:lsdException w:name="Table Columns 3" w:semiHidden="1" w:unhideWhenUsed="1"/>
-    <w:lsdException w:name="Table Columns 4" w:semiHidden="1" w:unhideWhenUsed="1"/>
-    <w:lsdException w:name="Table Columns 5" w:semiHidden="1" w:unhideWhenUsed="1"/>
-    <w:lsdException w:name="Table Grid 1" w:semiHidden="1" w:unhideWhenUsed="1"/>
-    <w:lsdException w:name="Table Grid 2" w:semiHidden="1" w:unhideWhenUsed="1"/>
-    <w:lsdException w:name="Table Grid 3" w:semiHidden="1" w:unhideWhenUsed="1"/>
-    <w:lsdException w:name="Table Grid 4" w:semiHidden="1" w:unhideWhenUsed="1"/>
-    <w:lsdException w:name="Table Grid 5" w:semiHidden="1" w:unhideWhenUsed="1"/>
-    <w:lsdException w:name="Table Grid 6" w:semiHidden="1" w:unhideWhenUsed="1"/>
-    <w:lsdException w:name="Table Grid 7" w:semiHidden="1" w:unhideWhenUsed="1"/>
-    <w:lsdException w:name="Table Grid 8" w:semiHidden="1" w:unhideWhenUsed="1"/>
-    <w:lsdException w:name="Table List 1" w:semiHidden="1" w:unhideWhenUsed="1"/>
-    <w:lsdException w:name="Table List 2" w:semiHidden="1" w:unhideWhenUsed="1"/>
-    <w:lsdException w:name="Table List 3" w:semiHidden="1" w:unhideWhenUsed="1"/>
-    <w:lsdException w:name="Table List 4" w:semiHidden="1" w:unhideWhenUsed="1"/>
-    <w:lsdException w:name="Table List 5" w:semiHidden="1" w:unhideWhenUsed="1"/>
-    <w:lsdException w:name="Table List 6" w:semiHidden="1" w:unhideWhenUsed="1"/>
-    <w:lsdException w:name="Table List 7" w:semiHidden="1" w:unhideWhenUsed="1"/>
-    <w:lsdException w:name="Table List 8" w:semiHidden="1" w:unhideWhenUsed="1"/>
-    <w:lsdException w:name="Table 3D effects 1" w:semiHidden="1" w:unhideWhenUsed="1"/>
-    <w:lsdException w:name="Table 3D effects 2" w:semiHidden="1" w:unhideWhenUsed="1"/>
-    <w:lsdException w:name="Table 3D effects 3" w:semiHidden="1" w:unhideWhenUsed="1"/>
-    <w:lsdException w:name="Table Contemporary" w:semiHidden="1" w:unhideWhenUsed="1"/>
-    <w:lsdException w:name="Table Elegant" w:semiHidden="1" w:unhideWhenUsed="1"/>
-    <w:lsdException w:name="Table Professional" w:semiHidden="1" w:unhideWhenUsed="1"/>
-    <w:lsdException w:name="Table Subtle 1" w:semiHidden="1" w:unhideWhenUsed="1"/>
-    <w:lsdException w:name="Table Subtle 2" w:semiHidden="1" w:unhideWhenUsed="1"/>
-    <w:lsdException w:name="Table Web 1" w:semiHidden="1" w:unhideWhenUsed="1"/>
-    <w:lsdException w:name="Table Web 2" w:semiHidden="1" w:unhideWhenUsed="1"/>
-    <w:lsdException w:name="Balloon Text" w:semiHidden="1" w:unhideWhenUsed="1"/>
-    <w:lsdException w:name="Table Grid" w:uiPriority="39"/>
-    <w:lsdException w:name="Placeholder Text" w:semiHidden="1"/>
-    <w:lsdException w:name="No Spacing" w:uiPriority="1" w:qFormat="1"/>
-    <w:lsdException w:name="Light Shading" w:uiPriority="60"/>
-    <w:lsdException w:name="Light List" w:uiPriority="61"/>
-    <w:lsdException w:name="Light Grid" w:uiPriority="62"/>
-    <w:lsdException w:name="Medium Shading 1" w:uiPriority="63"/>
-    <w:lsdException w:name="Medium Shading 2" w:uiPriority="64"/>
-    <w:lsdException w:name="Medium List 1" w:uiPriority="65"/>
-    <w:lsdException w:name="Medium List 2" w:uiPriority="66"/>
-    <w:lsdException w:name="Medium Grid 1" w:uiPriority="67"/>
-    <w:lsdException w:name="Medium Grid 2" w:uiPriority="68"/>
-    <w:lsdException w:name="Medium Grid 3" w:uiPriority="69"/>
-    <w:lsdException w:name="Dark List" w:uiPriority="70"/>
-    <w:lsdException w:name="Colorful Shading" w:uiPriority="71"/>
-    <w:lsdException w:name="Colorful List" w:uiPriority="72"/>
-    <w:lsdException w:name="Colorful Grid" w:uiPriority="73"/>
-    <w:lsdException w:name="Light Shading Accent 1" w:uiPriority="60"/>
-    <w:lsdException w:name="Light List Accent 1" w:uiPriority="61"/>
-    <w:lsdException w:name="Light Grid Accent 1" w:uiPriority="62"/>
-    <w:lsdException w:name="Medium Shading 1 Accent 1" w:uiPriority="63"/>
-    <w:lsdException w:name="Medium Shading 2 Accent 1" w:uiPriority="64"/>
-    <w:lsdException w:name="Medium List 1 Accent 1" w:uiPriority="65"/>
-    <w:lsdException w:name="Revision" w:semiHidden="1"/>
-    <w:lsdException w:name="List Paragraph" w:uiPriority="34"/>
-    <w:lsdException w:name="Quote" w:uiPriority="29"/>
-    <w:lsdException w:name="Intense Quote" w:uiPriority="30"/>
-    <w:lsdException w:name="Medium List 2 Accent 1" w:uiPriority="66"/>
-    <w:lsdException w:name="Medium Grid 1 Accent 1" w:uiPriority="67"/>
-    <w:lsdException w:name="Medium Grid 2 Accent 1" w:uiPriority="68"/>
-    <w:lsdException w:name="Medium Grid 3 Accent 1" w:uiPriority="69"/>
-    <w:lsdException w:name="Dark List Accent 1" w:uiPriority="70"/>
-    <w:lsdException w:name="Colorful Shading Accent 1" w:uiPriority="71"/>
-    <w:lsdException w:name="Colorful List Accent 1" w:uiPriority="72"/>
-    <w:lsdException w:name="Colorful Grid Accent 1" w:uiPriority="73"/>
-    <w:lsdException w:name="Light Shading Accent 2" w:uiPriority="60"/>
-    <w:lsdException w:name="Light List Accent 2" w:uiPriority="61"/>
-    <w:lsdException w:name="Light Grid Accent 2" w:uiPriority="62"/>
-    <w:lsdException w:name="Medium Shading 1 Accent 2" w:uiPriority="63"/>
-    <w:lsdException w:name="Medium Shading 2 Accent 2" w:uiPriority="64"/>
-    <w:lsdException w:name="Medium List 1 Accent 2" w:uiPriority="65"/>
-    <w:lsdException w:name="Medium List 2 Accent 2" w:uiPriority="66"/>
-    <w:lsdException w:name="Medium Grid 1 Accent 2" w:uiPriority="67"/>
-    <w:lsdException w:name="Medium Grid 2 Accent 2" w:uiPriority="68"/>
-    <w:lsdException w:name="Medium Grid 3 Accent 2" w:uiPriority="69"/>
-    <w:lsdException w:name="Dark List Accent 2" w:uiPriority="70"/>
-    <w:lsdException w:name="Colorful Shading Accent 2" w:uiPriority="71"/>
-    <w:lsdException w:name="Colorful List Accent 2" w:uiPriority="72"/>
-    <w:lsdException w:name="Colorful Grid Accent 2" w:uiPriority="73"/>
-    <w:lsdException w:name="Light Shading Accent 3" w:uiPriority="60"/>
-    <w:lsdException w:name="Light List Accent 3" w:uiPriority="61"/>
-    <w:lsdException w:name="Light Grid Accent 3" w:uiPriority="62"/>
-    <w:lsdException w:name="Medium Shading 1 Accent 3" w:uiPriority="63"/>
-    <w:lsdException w:name="Medium Shading 2 Accent 3" w:uiPriority="64"/>
-    <w:lsdException w:name="Medium List 1 Accent 3" w:uiPriority="65"/>
-    <w:lsdException w:name="Medium List 2 Accent 3" w:uiPriority="66"/>
-    <w:lsdException w:name="Medium Grid 1 Accent 3" w:uiPriority="67"/>
-    <w:lsdException w:name="Medium Grid 2 Accent 3" w:uiPriority="68"/>
-    <w:lsdException w:name="Medium Grid 3 Accent 3" w:uiPriority="69"/>
-    <w:lsdException w:name="Dark List Accent 3" w:uiPriority="70"/>
-    <w:lsdException w:name="Colorful Shading Accent 3" w:uiPriority="71"/>
-    <w:lsdException w:name="Colorful List Accent 3" w:uiPriority="72"/>
-    <w:lsdException w:name="Colorful Grid Accent 3" w:uiPriority="73"/>
-    <w:lsdException w:name="Light Shading Accent 4" w:uiPriority="60"/>
-    <w:lsdException w:name="Light List Accent 4" w:uiPriority="61"/>
-    <w:lsdException w:name="Light Grid Accent 4" w:uiPriority="62"/>
-    <w:lsdException w:name="Medium Shading 1 Accent 4" w:uiPriority="63"/>
-    <w:lsdException w:name="Medium Shading 2 Accent 4" w:uiPriority="64"/>
-    <w:lsdException w:name="Medium List 1 Accent 4" w:uiPriority="65"/>
-    <w:lsdException w:name="Medium List 2 Accent 4" w:uiPriority="66"/>
-    <w:lsdException w:name="Medium Grid 1 Accent 4" w:uiPriority="67"/>
-    <w:lsdException w:name="Medium Grid 2 Accent 4" w:uiPriority="68"/>
-    <w:lsdException w:name="Medium Grid 3 Accent 4" w:uiPriority="69"/>
-    <w:lsdException w:name="Dark List Accent 4" w:uiPriority="70"/>
-    <w:lsdException w:name="Colorful Shading Accent 4" w:uiPriority="71"/>
-    <w:lsdException w:name="Colorful List Accent 4" w:uiPriority="72"/>
-    <w:lsdException w:name="Colorful Grid Accent 4" w:uiPriority="73"/>
-    <w:lsdException w:name="Light Shading Accent 5" w:uiPriority="60"/>
-    <w:lsdException w:name="Light List Accent 5" w:uiPriority="61"/>
-    <w:lsdException w:name="Light Grid Accent 5" w:uiPriority="62"/>
-    <w:lsdException w:name="Medium Shading 1 Accent 5" w:uiPriority="63"/>
-    <w:lsdException w:name="Medium Shading 2 Accent 5" w:uiPriority="64"/>
-    <w:lsdException w:name="Medium List 1 Accent 5" w:uiPriority="65"/>
-    <w:lsdException w:name="Medium List 2 Accent 5" w:uiPriority="66"/>
-    <w:lsdException w:name="Medium Grid 1 Accent 5" w:uiPriority="67"/>
-    <w:lsdException w:name="Medium Grid 2 Accent 5" w:uiPriority="68"/>
-    <w:lsdException w:name="Medium Grid 3 Accent 5" w:uiPriority="69"/>
-    <w:lsdException w:name="Dark List Accent 5" w:uiPriority="70"/>
-    <w:lsdException w:name="Colorful Shading Accent 5" w:uiPriority="71"/>
-    <w:lsdException w:name="Colorful List Accent 5" w:uiPriority="72"/>
-    <w:lsdException w:name="Colorful Grid Accent 5" w:uiPriority="73"/>
-    <w:lsdException w:name="Light Shading Accent 6" w:uiPriority="60"/>
-    <w:lsdException w:name="Light List Accent 6" w:uiPriority="61"/>
-    <w:lsdException w:name="Light Grid Accent 6" w:uiPriority="62"/>
-    <w:lsdException w:name="Medium Shading 1 Accent 6" w:uiPriority="63"/>
-    <w:lsdException w:name="Medium Shading 2 Accent 6" w:uiPriority="64"/>
-    <w:lsdException w:name="Medium List 1 Accent 6" w:uiPriority="65"/>
-    <w:lsdException w:name="Medium List 2 Accent 6" w:uiPriority="66"/>
-    <w:lsdException w:name="Medium Grid 1 Accent 6" w:uiPriority="67"/>
-    <w:lsdException w:name="Medium Grid 2 Accent 6" w:uiPriority="68"/>
-    <w:lsdException w:name="Medium Grid 3 Accent 6" w:uiPriority="69"/>
-    <w:lsdException w:name="Dark List Accent 6" w:uiPriority="70"/>
-    <w:lsdException w:name="Colorful Shading Accent 6" w:uiPriority="71"/>
-    <w:lsdException w:name="Colorful List Accent 6" w:uiPriority="72"/>
-    <w:lsdException w:name="Colorful Grid Accent 6" w:uiPriority="73"/>
-    <w:lsdException w:name="Subtle Emphasis" w:uiPriority="19"/>
-    <w:lsdException w:name="Intense Emphasis" w:uiPriority="21"/>
-    <w:lsdException w:name="Subtle Reference" w:uiPriority="31" w:qFormat="1"/>
-    <w:lsdException w:name="Intense Reference" w:uiPriority="32" w:qFormat="1"/>
-    <w:lsdException w:name="Book Title" w:uiPriority="33"/>
-    <w:lsdException w:name="Bibliography" w:semiHidden="1" w:uiPriority="35" w:unhideWhenUsed="1" w:qFormat="1"/>
-    <w:lsdException w:name="TOC Heading" w:semiHidden="1" w:uiPriority="39" w:unhideWhenUsed="1"/>
-    <w:lsdException w:name="Plain Table 1" w:uiPriority="41"/>
-    <w:lsdException w:name="Plain Table 2" w:uiPriority="42"/>
-    <w:lsdException w:name="Plain Table 3" w:uiPriority="43"/>
-    <w:lsdException w:name="Plain Table 4" w:uiPriority="44"/>
-    <w:lsdException w:name="Plain Table 5" w:uiPriority="45"/>
-    <w:lsdException w:name="Grid Table Light" w:uiPriority="40"/>
-    <w:lsdException w:name="Grid Table 1 Light" w:uiPriority="46"/>
-    <w:lsdException w:name="Grid Table 2" w:uiPriority="47"/>
-    <w:lsdException w:name="Grid Table 3" w:uiPriority="48"/>
-    <w:lsdException w:name="Grid Table 4" w:uiPriority="49"/>
-    <w:lsdException w:name="Grid Table 5 Dark" w:uiPriority="50"/>
-    <w:lsdException w:name="Grid Table 6 Colorful" w:uiPriority="51"/>
-    <w:lsdException w:name="Grid Table 7 Colorful" w:uiPriority="52"/>
-    <w:lsdException w:name="Grid Table 1 Light Accent 1" w:uiPriority="46"/>
-    <w:lsdException w:name="Grid Table 2 Accent 1" w:uiPriority="47"/>
-    <w:lsdException w:name="Grid Table 3 Accent 1" w:uiPriority="48"/>
-    <w:lsdException w:name="Grid Table 4 Accent 1" w:uiPriority="49"/>
-    <w:lsdException w:name="Grid Table 5 Dark Accent 1" w:uiPriority="50"/>
-    <w:lsdException w:name="Grid Table 6 Colorful Accent 1" w:uiPriority="51"/>
-    <w:lsdException w:name="Grid Table 7 Colorful Accent 1" w:uiPriority="52"/>
-    <w:lsdException w:name="Grid Table 1 Light Accent 2" w:uiPriority="46"/>
-    <w:lsdException w:name="Grid Table 2 Accent 2" w:uiPriority="47"/>
-    <w:lsdException w:name="Grid Table 3 Accent 2" w:uiPriority="48"/>
-    <w:lsdException w:name="Grid Table 4 Accent 2" w:uiPriority="49"/>
-    <w:lsdException w:name="Grid Table 5 Dark Accent 2" w:uiPriority="50"/>
-    <w:lsdException w:name="Grid Table 6 Colorful Accent 2" w:uiPriority="51"/>
-    <w:lsdException w:name="Grid Table 7 Colorful Accent 2" w:uiPriority="52"/>
-    <w:lsdException w:name="Grid Table 1 Light Accent 3" w:uiPriority="46"/>
-    <w:lsdException w:name="Grid Table 2 Accent 3" w:uiPriority="47"/>
-    <w:lsdException w:name="Grid Table 3 Accent 3" w:uiPriority="48"/>
-    <w:lsdException w:name="Grid Table 4 Accent 3" w:uiPriority="49"/>
-    <w:lsdException w:name="Grid Table 5 Dark Accent 3" w:uiPriority="50"/>
-    <w:lsdException w:name="Grid Table 6 Colorful Accent 3" w:uiPriority="51"/>
-    <w:lsdException w:name="Grid Table 7 Colorful Accent 3" w:uiPriority="52"/>
-    <w:lsdException w:name="Grid Table 1 Light Accent 4" w:uiPriority="46"/>
-    <w:lsdException w:name="Grid Table 2 Accent 4" w:uiPriority="47"/>
-    <w:lsdException w:name="Grid Table 3 Accent 4" w:uiPriority="48"/>
-    <w:lsdException w:name="Grid Table 4 Accent 4" w:uiPriority="49"/>
-    <w:lsdException w:name="Grid Table 5 Dark Accent 4" w:uiPriority="50"/>
-    <w:lsdException w:name="Grid Table 6 Colorful Accent 4" w:uiPriority="51"/>
-    <w:lsdException w:name="Grid Table 7 Colorful Accent 4" w:uiPriority="52"/>
-    <w:lsdException w:name="Grid Table 1 Light Accent 5" w:uiPriority="46"/>
-    <w:lsdException w:name="Grid Table 2 Accent 5" w:uiPriority="47"/>
-    <w:lsdException w:name="Grid Table 3 Accent 5" w:uiPriority="48"/>
-    <w:lsdException w:name="Grid Table 4 Accent 5" w:uiPriority="49"/>
-    <w:lsdException w:name="Grid Table 5 Dark Accent 5" w:uiPriority="50"/>
-    <w:lsdException w:name="Grid Table 6 Colorful Accent 5" w:uiPriority="51"/>
-    <w:lsdException w:name="Grid Table 7 Colorful Accent 5" w:uiPriority="52"/>
-    <w:lsdException w:name="Grid Table 1 Light Accent 6" w:uiPriority="46"/>
-    <w:lsdException w:name="Grid Table 2 Accent 6" w:uiPriority="47"/>
-    <w:lsdException w:name="Grid Table 3 Accent 6" w:uiPriority="48"/>
-    <w:lsdException w:name="Grid Table 4 Accent 6" w:uiPriority="49"/>
-    <w:lsdException w:name="Grid Table 5 Dark Accent 6" w:uiPriority="50"/>
-    <w:lsdException w:name="Grid Table 6 Colorful Accent 6" w:uiPriority="51"/>
-    <w:lsdException w:name="Grid Table 7 Colorful Accent 6" w:uiPriority="52"/>
-    <w:lsdException w:name="List Table 1 Light" w:uiPriority="46"/>
-    <w:lsdException w:name="List Table 2" w:uiPriority="47"/>
-    <w:lsdException w:name="List Table 3" w:uiPriority="48"/>
-    <w:lsdException w:name="List Table 4" w:uiPriority="49"/>
-    <w:lsdException w:name="List Table 5 Dark" w:uiPriority="50"/>
-    <w:lsdException w:name="List Table 6 Colorful" w:uiPriority="51"/>
-    <w:lsdException w:name="List Table 7 Colorful" w:uiPriority="52"/>
-    <w:lsdException w:name="List Table 1 Light Accent 1" w:uiPriority="46"/>
-    <w:lsdException w:name="List Table 2 Accent 1" w:uiPriority="47"/>
-    <w:lsdException w:name="List Table 3 Accent 1" w:uiPriority="48"/>
-    <w:lsdException w:name="List Table 4 Accent 1" w:uiPriority="49"/>
-    <w:lsdException w:name="List Table 5 Dark Accent 1" w:uiPriority="50"/>
-    <w:lsdException w:name="List Table 6 Colorful Accent 1" w:uiPriority="51"/>
-    <w:lsdException w:name="List Table 7 Colorful Accent 1" w:uiPriority="52"/>
-    <w:lsdException w:name="List Table 1 Light Accent 2" w:uiPriority="46"/>
-    <w:lsdException w:name="List Table 2 Accent 2" w:uiPriority="47"/>
-    <w:lsdException w:name="List Table 3 Accent 2" w:uiPriority="48"/>
-    <w:lsdException w:name="List Table 4 Accent 2" w:uiPriority="49"/>
-    <w:lsdException w:name="List Table 5 Dark Accent 2" w:uiPriority="50"/>
-    <w:lsdException w:name="List Table 6 Colorful Accent 2" w:uiPriority="51"/>
-    <w:lsdException w:name="List Table 7 Colorful Accent 2" w:uiPriority="52"/>
-    <w:lsdException w:name="List Table 1 Light Accent 3" w:uiPriority="46"/>
-    <w:lsdException w:name="List Table 2 Accent 3" w:uiPriority="47"/>
-    <w:lsdException w:name="List Table 3 Accent 3" w:uiPriority="48"/>
-    <w:lsdException w:name="List Table 4 Accent 3" w:uiPriority="49"/>
-    <w:lsdException w:name="List Table 5 Dark Accent 3" w:uiPriority="50"/>
-    <w:lsdException w:name="List Table 6 Colorful Accent 3" w:uiPriority="51"/>
-    <w:lsdException w:name="List Table 7 Colorful Accent 3" w:uiPriority="52"/>
-    <w:lsdException w:name="List Table 1 Light Accent 4" w:uiPriority="46"/>
-    <w:lsdException w:name="List Table 2 Accent 4" w:uiPriority="47"/>
-    <w:lsdException w:name="List Table 3 Accent 4" w:uiPriority="48"/>
-    <w:lsdException w:name="List Table 4 Accent 4" w:uiPriority="49"/>
-    <w:lsdException w:name="List Table 5 Dark Accent 4" w:uiPriority="50"/>
-    <w:lsdException w:name="List Table 6 Colorful Accent 4" w:uiPriority="51"/>
-    <w:lsdException w:name="List Table 7 Colorful Accent 4" w:uiPriority="52"/>
-    <w:lsdException w:name="List Table 1 Light Accent 5" w:uiPriority="46"/>
-    <w:lsdException w:name="List Table 2 Accent 5" w:uiPriority="47"/>
-    <w:lsdException w:name="List Table 3 Accent 5" w:uiPriority="48"/>
-    <w:lsdException w:name="List Table 4 Accent 5" w:uiPriority="49"/>
-    <w:lsdException w:name="List Table 5 Dark Accent 5" w:uiPriority="50"/>
-    <w:lsdException w:name="List Table 6 Colorful Accent 5" w:uiPriority="51"/>
-    <w:lsdException w:name="List Table 7 Colorful Accent 5" w:uiPriority="52"/>
-    <w:lsdException w:name="List Table 1 Light Accent 6" w:uiPriority="46"/>
-    <w:lsdException w:name="List Table 2 Accent 6" w:uiPriority="47"/>
-    <w:lsdException w:name="List Table 3 Accent 6" w:uiPriority="48"/>
-    <w:lsdException w:name="List Table 4 Accent 6" w:uiPriority="49"/>
-    <w:lsdException w:name="List Table 5 Dark Accent 6" w:uiPriority="50"/>
-    <w:lsdException w:name="List Table 6 Colorful Accent 6" w:uiPriority="51"/>
-    <w:lsdException w:name="List Table 7 Colorful Accent 6" w:uiPriority="52"/>
-    <w:lsdException w:name="Mention" w:semiHidden="1" w:unhideWhenUsed="1"/>
-    <w:lsdException w:name="Smart Hyperlink" w:semiHidden="1" w:unhideWhenUsed="1"/>
-    <w:lsdException w:name="Hashtag" w:semiHidden="1" w:unhideWhenUsed="1"/>
-    <w:lsdException w:name="Unresolved Mention" w:semiHidden="1" w:unhideWhenUsed="1"/>
-    <w:lsdException w:name="Smart Link" w:semiHidden="1" w:unhideWhenUsed="1"/>
-    <w:lsdException w:name="Smart Link Error" w:semiHidden="1" w:unhideWhenUsed="1"/>
+  <w:latentStyles w:defLockedState="0" w:defUIPriority="99" w:defSemiHidden="1" w:defUnhideWhenUsed="1" w:defQFormat="0" w:count="267">
+    <w:lsdException w:name="Normal" w:semiHidden="0" w:uiPriority="0" w:unhideWhenUsed="0" w:qFormat="1"/>
+    <w:lsdException w:name="heading 1" w:semiHidden="0" w:uiPriority="9" w:unhideWhenUsed="0" w:qFormat="1"/>
+    <w:lsdException w:name="heading 2" w:uiPriority="9" w:qFormat="1"/>
+    <w:lsdException w:name="heading 3" w:uiPriority="9" w:qFormat="1"/>
+    <w:lsdException w:name="heading 4" w:uiPriority="9" w:qFormat="1"/>
+    <w:lsdException w:name="heading 5" w:uiPriority="9" w:qFormat="1"/>
+    <w:lsdException w:name="heading 6" w:uiPriority="9" w:qFormat="1"/>
+    <w:lsdException w:name="heading 7" w:uiPriority="9"/>
+    <w:lsdException w:name="heading 8" w:uiPriority="9"/>
+    <w:lsdException w:name="heading 9" w:uiPriority="9"/>
+    <w:lsdException w:name="toc 1" w:uiPriority="39"/>
+    <w:lsdException w:name="toc 2" w:uiPriority="39"/>
+    <w:lsdException w:name="toc 3" w:uiPriority="39"/>
+    <w:lsdException w:name="toc 4" w:uiPriority="39"/>
+    <w:lsdException w:name="toc 5" w:uiPriority="39"/>
+    <w:lsdException w:name="toc 6" w:uiPriority="39"/>
+    <w:lsdException w:name="toc 7" w:uiPriority="39"/>
+    <w:lsdException w:name="toc 8" w:uiPriority="39"/>
+    <w:lsdException w:name="toc 9" w:uiPriority="39"/>
+    <w:lsdException w:name="caption" w:uiPriority="34" w:qFormat="1"/>
+    <w:lsdException w:name="List Bullet" w:uiPriority="3" w:qFormat="1"/>
+    <w:lsdException w:name="Title" w:semiHidden="0" w:uiPriority="10" w:unhideWhenUsed="0" w:qFormat="1"/>
+    <w:lsdException w:name="Default Paragraph Font" w:uiPriority="1"/>
+    <w:lsdException w:name="Subtitle" w:semiHidden="0" w:uiPriority="11" w:unhideWhenUsed="0" w:qFormat="1"/>
+    <w:lsdException w:name="Strong" w:semiHidden="0" w:uiPriority="22" w:unhideWhenUsed="0" w:qFormat="1"/>
+    <w:lsdException w:name="Emphasis" w:semiHidden="0" w:uiPriority="20" w:unhideWhenUsed="0" w:qFormat="1"/>
+    <w:lsdException w:name="Normal Table" w:semiHidden="0" w:unhideWhenUsed="0"/>
+    <w:lsdException w:name="Table Web 3" w:semiHidden="0" w:unhideWhenUsed="0"/>
+    <w:lsdException w:name="Table Grid" w:semiHidden="0" w:uiPriority="39" w:unhideWhenUsed="0"/>
+    <w:lsdException w:name="Table Theme" w:semiHidden="0" w:unhideWhenUsed="0"/>
+    <w:lsdException w:name="Placeholder Text" w:unhideWhenUsed="0"/>
+    <w:lsdException w:name="No Spacing" w:semiHidden="0" w:uiPriority="1" w:unhideWhenUsed="0" w:qFormat="1"/>
+    <w:lsdException w:name="Light Shading" w:semiHidden="0" w:uiPriority="60" w:unhideWhenUsed="0"/>
+    <w:lsdException w:name="Light List" w:semiHidden="0" w:uiPriority="61" w:unhideWhenUsed="0"/>
+    <w:lsdException w:name="Light Grid" w:semiHidden="0" w:uiPriority="62" w:unhideWhenUsed="0"/>
+    <w:lsdException w:name="Medium Shading 1" w:semiHidden="0" w:uiPriority="63" w:unhideWhenUsed="0"/>
+    <w:lsdException w:name="Medium Shading 2" w:semiHidden="0" w:uiPriority="64" w:unhideWhenUsed="0"/>
+    <w:lsdException w:name="Medium List 1" w:semiHidden="0" w:uiPriority="65" w:unhideWhenUsed="0"/>
+    <w:lsdException w:name="Medium List 2" w:semiHidden="0" w:uiPriority="66" w:unhideWhenUsed="0"/>
+    <w:lsdException w:name="Medium Grid 1" w:semiHidden="0" w:uiPriority="67" w:unhideWhenUsed="0"/>
+    <w:lsdException w:name="Medium Grid 2" w:semiHidden="0" w:uiPriority="68" w:unhideWhenUsed="0"/>
+    <w:lsdException w:name="Medium Grid 3" w:semiHidden="0" w:uiPriority="69" w:unhideWhenUsed="0"/>
+    <w:lsdException w:name="Dark List" w:semiHidden="0" w:uiPriority="70" w:unhideWhenUsed="0"/>
+    <w:lsdException w:name="Colorful Shading" w:semiHidden="0" w:uiPriority="71" w:unhideWhenUsed="0"/>
+    <w:lsdException w:name="Colorful List" w:semiHidden="0" w:uiPriority="72" w:unhideWhenUsed="0"/>
+    <w:lsdException w:name="Colorful Grid" w:semiHidden="0" w:uiPriority="73" w:unhideWhenUsed="0"/>
+    <w:lsdException w:name="Light Shading Accent 1" w:semiHidden="0" w:uiPriority="60" w:unhideWhenUsed="0"/>
+    <w:lsdException w:name="Light List Accent 1" w:semiHidden="0" w:uiPriority="61" w:unhideWhenUsed="0"/>
+    <w:lsdException w:name="Light Grid Accent 1" w:semiHidden="0" w:uiPriority="62" w:unhideWhenUsed="0"/>
+    <w:lsdException w:name="Medium Shading 1 Accent 1" w:semiHidden="0" w:uiPriority="63" w:unhideWhenUsed="0"/>
+    <w:lsdException w:name="Medium Shading 2 Accent 1" w:semiHidden="0" w:uiPriority="64" w:unhideWhenUsed="0"/>
+    <w:lsdException w:name="Medium List 1 Accent 1" w:semiHidden="0" w:uiPriority="65" w:unhideWhenUsed="0"/>
+    <w:lsdException w:name="Revision" w:unhideWhenUsed="0"/>
+    <w:lsdException w:name="List Paragraph" w:semiHidden="0" w:uiPriority="34" w:unhideWhenUsed="0"/>
+    <w:lsdException w:name="Quote" w:semiHidden="0" w:uiPriority="29" w:unhideWhenUsed="0"/>
+    <w:lsdException w:name="Intense Quote" w:semiHidden="0" w:uiPriority="30" w:unhideWhenUsed="0"/>
+    <w:lsdException w:name="Medium List 2 Accent 1" w:semiHidden="0" w:uiPriority="66" w:unhideWhenUsed="0"/>
+    <w:lsdException w:name="Medium Grid 1 Accent 1" w:semiHidden="0" w:uiPriority="67" w:unhideWhenUsed="0"/>
+    <w:lsdException w:name="Medium Grid 2 Accent 1" w:semiHidden="0" w:uiPriority="68" w:unhideWhenUsed="0"/>
+    <w:lsdException w:name="Medium Grid 3 Accent 1" w:semiHidden="0" w:uiPriority="69" w:unhideWhenUsed="0"/>
+    <w:lsdException w:name="Dark List Accent 1" w:semiHidden="0" w:uiPriority="70" w:unhideWhenUsed="0"/>
+    <w:lsdException w:name="Colorful Shading Accent 1" w:semiHidden="0" w:uiPriority="71" w:unhideWhenUsed="0"/>
+    <w:lsdException w:name="Colorful List Accent 1" w:semiHidden="0" w:uiPriority="72" w:unhideWhenUsed="0"/>
+    <w:lsdException w:name="Colorful Grid Accent 1" w:semiHidden="0" w:uiPriority="73" w:unhideWhenUsed="0"/>
+    <w:lsdException w:name="Light Shading Accent 2" w:semiHidden="0" w:uiPriority="60" w:unhideWhenUsed="0"/>
+    <w:lsdException w:name="Light List Accent 2" w:semiHidden="0" w:uiPriority="61" w:unhideWhenUsed="0"/>
+    <w:lsdException w:name="Light Grid Accent 2" w:semiHidden="0" w:uiPriority="62" w:unhideWhenUsed="0"/>
+    <w:lsdException w:name="Medium Shading 1 Accent 2" w:semiHidden="0" w:uiPriority="63" w:unhideWhenUsed="0"/>
+    <w:lsdException w:name="Medium Shading 2 Accent 2" w:semiHidden="0" w:uiPriority="64" w:unhideWhenUsed="0"/>
+    <w:lsdException w:name="Medium List 1 Accent 2" w:semiHidden="0" w:uiPriority="65" w:unhideWhenUsed="0"/>
+    <w:lsdException w:name="Medium List 2 Accent 2" w:semiHidden="0" w:uiPriority="66" w:unhideWhenUsed="0"/>
+    <w:lsdException w:name="Medium Grid 1 Accent 2" w:semiHidden="0" w:uiPriority="67" w:unhideWhenUsed="0"/>
+    <w:lsdException w:name="Medium Grid 2 Accent 2" w:semiHidden="0" w:uiPriority="68" w:unhideWhenUsed="0"/>
+    <w:lsdException w:name="Medium Grid 3 Accent 2" w:semiHidden="0" w:uiPriority="69" w:unhideWhenUsed="0"/>
+    <w:lsdException w:name="Dark List Accent 2" w:semiHidden="0" w:uiPriority="70" w:unhideWhenUsed="0"/>
+    <w:lsdException w:name="Colorful Shading Accent 2" w:semiHidden="0" w:uiPriority="71" w:unhideWhenUsed="0"/>
+    <w:lsdException w:name="Colorful List Accent 2" w:semiHidden="0" w:uiPriority="72" w:unhideWhenUsed="0"/>
+    <w:lsdException w:name="Colorful Grid Accent 2" w:semiHidden="0" w:uiPriority="73" w:unhideWhenUsed="0"/>
+    <w:lsdException w:name="Light Shading Accent 3" w:semiHidden="0" w:uiPriority="60" w:unhideWhenUsed="0"/>
+    <w:lsdException w:name="Light List Accent 3" w:semiHidden="0" w:uiPriority="61" w:unhideWhenUsed="0"/>
+    <w:lsdException w:name="Light Grid Accent 3" w:semiHidden="0" w:uiPriority="62" w:unhideWhenUsed="0"/>
+    <w:lsdException w:name="Medium Shading 1 Accent 3" w:semiHidden="0" w:uiPriority="63" w:unhideWhenUsed="0"/>
+    <w:lsdException w:name="Medium Shading 2 Accent 3" w:semiHidden="0" w:uiPriority="64" w:unhideWhenUsed="0"/>
+    <w:lsdException w:name="Medium List 1 Accent 3" w:semiHidden="0" w:uiPriority="65" w:unhideWhenUsed="0"/>
+    <w:lsdException w:name="Medium List 2 Accent 3" w:semiHidden="0" w:uiPriority="66" w:unhideWhenUsed="0"/>
+    <w:lsdException w:name="Medium Grid 1 Accent 3" w:semiHidden="0" w:uiPriority="67" w:unhideWhenUsed="0"/>
+    <w:lsdException w:name="Medium Grid 2 Accent 3" w:semiHidden="0" w:uiPriority="68" w:unhideWhenUsed="0"/>
+    <w:lsdException w:name="Medium Grid 3 Accent 3" w:semiHidden="0" w:uiPriority="69" w:unhideWhenUsed="0"/>
+    <w:lsdException w:name="Dark List Accent 3" w:semiHidden="0" w:uiPriority="70" w:unhideWhenUsed="0"/>
+    <w:lsdException w:name="Colorful Shading Accent 3" w:semiHidden="0" w:uiPriority="71" w:unhideWhenUsed="0"/>
+    <w:lsdException w:name="Colorful List Accent 3" w:semiHidden="0" w:uiPriority="72" w:unhideWhenUsed="0"/>
+    <w:lsdException w:name="Colorful Grid Accent 3" w:semiHidden="0" w:uiPriority="73" w:unhideWhenUsed="0"/>
+    <w:lsdException w:name="Light Shading Accent 4" w:semiHidden="0" w:uiPriority="60" w:unhideWhenUsed="0"/>
+    <w:lsdException w:name="Light List Accent 4" w:semiHidden="0" w:uiPriority="61" w:unhideWhenUsed="0"/>
+    <w:lsdException w:name="Light Grid Accent 4" w:semiHidden="0" w:uiPriority="62" w:unhideWhenUsed="0"/>
+    <w:lsdException w:name="Medium Shading 1 Accent 4" w:semiHidden="0" w:uiPriority="63" w:unhideWhenUsed="0"/>
+    <w:lsdException w:name="Medium Shading 2 Accent 4" w:semiHidden="0" w:uiPriority="64" w:unhideWhenUsed="0"/>
+    <w:lsdException w:name="Medium List 1 Accent 4" w:semiHidden="0" w:uiPriority="65" w:unhideWhenUsed="0"/>
+    <w:lsdException w:name="Medium List 2 Accent 4" w:semiHidden="0" w:uiPriority="66" w:unhideWhenUsed="0"/>
+    <w:lsdException w:name="Medium Grid 1 Accent 4" w:semiHidden="0" w:uiPriority="67" w:unhideWhenUsed="0"/>
+    <w:lsdException w:name="Medium Grid 2 Accent 4" w:semiHidden="0" w:uiPriority="68" w:unhideWhenUsed="0"/>
+    <w:lsdException w:name="Medium Grid 3 Accent 4" w:semiHidden="0" w:uiPriority="69" w:unhideWhenUsed="0"/>
+    <w:lsdException w:name="Dark List Accent 4" w:semiHidden="0" w:uiPriority="70" w:unhideWhenUsed="0"/>
+    <w:lsdException w:name="Colorful Shading Accent 4" w:semiHidden="0" w:uiPriority="71" w:unhideWhenUsed="0"/>
+    <w:lsdException w:name="Colorful List Accent 4" w:semiHidden="0" w:uiPriority="72" w:unhideWhenUsed="0"/>
+    <w:lsdException w:name="Colorful Grid Accent 4" w:semiHidden="0" w:uiPriority="73" w:unhideWhenUsed="0"/>
+    <w:lsdException w:name="Light Shading Accent 5" w:semiHidden="0" w:uiPriority="60" w:unhideWhenUsed="0"/>
+    <w:lsdException w:name="Light List Accent 5" w:semiHidden="0" w:uiPriority="61" w:unhideWhenUsed="0"/>
+    <w:lsdException w:name="Light Grid Accent 5" w:semiHidden="0" w:uiPriority="62" w:unhideWhenUsed="0"/>
+    <w:lsdException w:name="Medium Shading 1 Accent 5" w:semiHidden="0" w:uiPriority="63" w:unhideWhenUsed="0"/>
+    <w:lsdException w:name="Medium Shading 2 Accent 5" w:semiHidden="0" w:uiPriority="64" w:unhideWhenUsed="0"/>
+    <w:lsdException w:name="Medium List 1 Accent 5" w:semiHidden="0" w:uiPriority="65" w:unhideWhenUsed="0"/>
+    <w:lsdException w:name="Medium List 2 Accent 5" w:semiHidden="0" w:uiPriority="66" w:unhideWhenUsed="0"/>
+    <w:lsdException w:name="Medium Grid 1 Accent 5" w:semiHidden="0" w:uiPriority="67" w:unhideWhenUsed="0"/>
+    <w:lsdException w:name="Medium Grid 2 Accent 5" w:semiHidden="0" w:uiPriority="68" w:unhideWhenUsed="0"/>
+    <w:lsdException w:name="Medium Grid 3 Accent 5" w:semiHidden="0" w:uiPriority="69" w:unhideWhenUsed="0"/>
+    <w:lsdException w:name="Dark List Accent 5" w:semiHidden="0" w:uiPriority="70" w:unhideWhenUsed="0"/>
+    <w:lsdException w:name="Colorful Shading Accent 5" w:semiHidden="0" w:uiPriority="71" w:unhideWhenUsed="0"/>
+    <w:lsdException w:name="Colorful List Accent 5" w:semiHidden="0" w:uiPriority="72" w:unhideWhenUsed="0"/>
+    <w:lsdException w:name="Colorful Grid Accent 5" w:semiHidden="0" w:uiPriority="73" w:unhideWhenUsed="0"/>
+    <w:lsdException w:name="Light Shading Accent 6" w:semiHidden="0" w:uiPriority="60" w:unhideWhenUsed="0"/>
+    <w:lsdException w:name="Light List Accent 6" w:semiHidden="0" w:uiPriority="61" w:unhideWhenUsed="0"/>
+    <w:lsdException w:name="Light Grid Accent 6" w:semiHidden="0" w:uiPriority="62" w:unhideWhenUsed="0"/>
+    <w:lsdException w:name="Medium Shading 1 Accent 6" w:semiHidden="0" w:uiPriority="63" w:unhideWhenUsed="0"/>
+    <w:lsdException w:name="Medium Shading 2 Accent 6" w:semiHidden="0" w:uiPriority="64" w:unhideWhenUsed="0"/>
+    <w:lsdException w:name="Medium List 1 Accent 6" w:semiHidden="0" w:uiPriority="65" w:unhideWhenUsed="0"/>
+    <w:lsdException w:name="Medium List 2 Accent 6" w:semiHidden="0" w:uiPriority="66" w:unhideWhenUsed="0"/>
+    <w:lsdException w:name="Medium Grid 1 Accent 6" w:semiHidden="0" w:uiPriority="67" w:unhideWhenUsed="0"/>
+    <w:lsdException w:name="Medium Grid 2 Accent 6" w:semiHidden="0" w:uiPriority="68" w:unhideWhenUsed="0"/>
+    <w:lsdException w:name="Medium Grid 3 Accent 6" w:semiHidden="0" w:uiPriority="69" w:unhideWhenUsed="0"/>
+    <w:lsdException w:name="Dark List Accent 6" w:semiHidden="0" w:uiPriority="70" w:unhideWhenUsed="0"/>
+    <w:lsdException w:name="Colorful Shading Accent 6" w:semiHidden="0" w:uiPriority="71" w:unhideWhenUsed="0"/>
+    <w:lsdException w:name="Colorful List Accent 6" w:semiHidden="0" w:uiPriority="72" w:unhideWhenUsed="0"/>
+    <w:lsdException w:name="Colorful Grid Accent 6" w:semiHidden="0" w:uiPriority="73" w:unhideWhenUsed="0"/>
+    <w:lsdException w:name="Subtle Emphasis" w:semiHidden="0" w:uiPriority="19" w:unhideWhenUsed="0"/>
+    <w:lsdException w:name="Intense Emphasis" w:semiHidden="0" w:uiPriority="21" w:unhideWhenUsed="0"/>
+    <w:lsdException w:name="Subtle Reference" w:semiHidden="0" w:uiPriority="31" w:unhideWhenUsed="0" w:qFormat="1"/>
+    <w:lsdException w:name="Intense Reference" w:semiHidden="0" w:uiPriority="32" w:unhideWhenUsed="0" w:qFormat="1"/>
+    <w:lsdException w:name="Book Title" w:semiHidden="0" w:uiPriority="33" w:unhideWhenUsed="0"/>
+    <w:lsdException w:name="Bibliography" w:uiPriority="35" w:qFormat="1"/>
+    <w:lsdException w:name="TOC Heading" w:uiPriority="39"/>
   </w:latentStyles>
   <w:style w:type="paragraph" w:default="1" w:styleId="Normal">
     <w:name w:val="Normal"/>
@@ -4639,6 +4534,7 @@
     <w:uiPriority w:val="99"/>
     <w:semiHidden/>
     <w:unhideWhenUsed/>
+    <w:qFormat/>
     <w:tblPr>
       <w:tblInd w:w="0" w:type="dxa"/>
       <w:tblCellMar>
@@ -5030,6 +4926,7 @@
     <w:tblPr>
       <w:tblStyleRowBandSize w:val="1"/>
       <w:tblStyleColBandSize w:val="1"/>
+      <w:tblInd w:w="0" w:type="dxa"/>
       <w:tblBorders>
         <w:top w:val="single" w:sz="4" w:space="0" w:color="999999" w:themeColor="text1" w:themeTint="66"/>
         <w:left w:val="single" w:sz="4" w:space="0" w:color="999999" w:themeColor="text1" w:themeTint="66"/>
@@ -5038,6 +4935,12 @@
         <w:insideH w:val="single" w:sz="4" w:space="0" w:color="999999" w:themeColor="text1" w:themeTint="66"/>
         <w:insideV w:val="single" w:sz="4" w:space="0" w:color="999999" w:themeColor="text1" w:themeTint="66"/>
       </w:tblBorders>
+      <w:tblCellMar>
+        <w:top w:w="0" w:type="dxa"/>
+        <w:left w:w="108" w:type="dxa"/>
+        <w:bottom w:w="0" w:type="dxa"/>
+        <w:right w:w="108" w:type="dxa"/>
+      </w:tblCellMar>
     </w:tblPr>
     <w:tblStylePr w:type="firstRow">
       <w:rPr>

</xml_diff>